<commit_message>
Creating clean package for sharing
Preparing for Quinn to come on board, trying to clean up the mess a bit.
</commit_message>
<xml_diff>
--- a/Lesion_Synthesis_Toolbox_SOP.docx
+++ b/Lesion_Synthesis_Toolbox_SOP.docx
@@ -16,473 +16,10 @@
         <w:jc w:val="center"/>
       </w:pPr>
       <w:r>
-        <w:t xml:space="preserve">By </w:t>
-      </w:r>
-      <w:proofErr w:type="spellStart"/>
-      <w:r>
-        <w:t>Hanif</w:t>
-      </w:r>
-      <w:proofErr w:type="spellEnd"/>
-      <w:r>
-        <w:t xml:space="preserve"> </w:t>
-      </w:r>
-      <w:proofErr w:type="spellStart"/>
-      <w:r>
-        <w:t>Gabrani-Juma</w:t>
-      </w:r>
-      <w:proofErr w:type="spellEnd"/>
-      <w:r>
-        <w:t xml:space="preserve">, </w:t>
-      </w:r>
-      <w:proofErr w:type="spellStart"/>
-      <w:r>
-        <w:t>B.Eng</w:t>
-      </w:r>
-      <w:proofErr w:type="spellEnd"/>
-      <w:r>
-        <w:t xml:space="preserve">, </w:t>
-      </w:r>
-      <w:proofErr w:type="spellStart"/>
-      <w:r>
-        <w:t>MASc</w:t>
-      </w:r>
-      <w:proofErr w:type="spellEnd"/>
-      <w:r>
-        <w:t xml:space="preserve"> (2019)</w:t>
-      </w:r>
-    </w:p>
-    <w:p>
-      <w:r>
-        <w:br w:type="page"/>
-      </w:r>
-    </w:p>
-    <w:p>
-      <w:pPr>
-        <w:pStyle w:val="Heading1"/>
-      </w:pPr>
-      <w:r>
-        <w:lastRenderedPageBreak/>
-        <w:t>Lesion Synthesis Toolbox Wish List</w:t>
-      </w:r>
-    </w:p>
-    <w:p>
-      <w:pPr>
-        <w:pStyle w:val="ListParagraph"/>
-        <w:numPr>
-          <w:ilvl w:val="0"/>
-          <w:numId w:val="5"/>
-        </w:numPr>
-        <w:rPr>
-          <w:color w:val="365F91" w:themeColor="accent1" w:themeShade="BF"/>
-          <w:sz w:val="28"/>
-          <w:szCs w:val="28"/>
-        </w:rPr>
-      </w:pPr>
-      <w:r>
-        <w:t xml:space="preserve">Anon the patient header data as it comes through the </w:t>
-      </w:r>
-      <w:proofErr w:type="spellStart"/>
-      <w:r>
-        <w:t>DiscoveryDR_SC.m</w:t>
-      </w:r>
-      <w:proofErr w:type="spellEnd"/>
-    </w:p>
-    <w:p>
-      <w:pPr>
-        <w:pStyle w:val="ListParagraph"/>
-        <w:numPr>
-          <w:ilvl w:val="0"/>
-          <w:numId w:val="5"/>
-        </w:numPr>
-        <w:rPr>
-          <w:color w:val="365F91" w:themeColor="accent1" w:themeShade="BF"/>
-          <w:sz w:val="28"/>
-          <w:szCs w:val="28"/>
-        </w:rPr>
-      </w:pPr>
-      <w:proofErr w:type="spellStart"/>
-      <w:r>
-        <w:t>LesionMap</w:t>
-      </w:r>
-      <w:proofErr w:type="spellEnd"/>
-      <w:r>
-        <w:t xml:space="preserve"> generation – </w:t>
-      </w:r>
-      <w:proofErr w:type="spellStart"/>
-      <w:r>
-        <w:t>LesionParams.mat</w:t>
-      </w:r>
-      <w:proofErr w:type="spellEnd"/>
-      <w:r>
-        <w:t xml:space="preserve"> </w:t>
-      </w:r>
-    </w:p>
-    <w:p>
-      <w:pPr>
-        <w:pStyle w:val="ListParagraph"/>
-        <w:numPr>
-          <w:ilvl w:val="1"/>
-          <w:numId w:val="5"/>
-        </w:numPr>
-        <w:rPr>
-          <w:color w:val="365F91" w:themeColor="accent1" w:themeShade="BF"/>
-          <w:sz w:val="28"/>
-          <w:szCs w:val="28"/>
-        </w:rPr>
-      </w:pPr>
-      <w:proofErr w:type="gramStart"/>
-      <w:r>
-        <w:t>Lesion{</w:t>
-      </w:r>
-      <w:proofErr w:type="gramEnd"/>
-      <w:r>
-        <w:t>1}. Shoul</w:t>
-      </w:r>
-      <w:bookmarkStart w:id="0" w:name="_GoBack"/>
-      <w:bookmarkEnd w:id="0"/>
-      <w:r>
-        <w:t xml:space="preserve">d have more information </w:t>
-      </w:r>
-    </w:p>
-    <w:p>
-      <w:pPr>
-        <w:pStyle w:val="ListParagraph"/>
-        <w:numPr>
-          <w:ilvl w:val="2"/>
-          <w:numId w:val="5"/>
-        </w:numPr>
-        <w:rPr>
-          <w:color w:val="365F91" w:themeColor="accent1" w:themeShade="BF"/>
-          <w:sz w:val="28"/>
-          <w:szCs w:val="28"/>
-        </w:rPr>
-      </w:pPr>
-      <w:r>
-        <w:t xml:space="preserve">Shape </w:t>
-      </w:r>
-    </w:p>
-    <w:p>
-      <w:pPr>
-        <w:pStyle w:val="ListParagraph"/>
-        <w:numPr>
-          <w:ilvl w:val="3"/>
-          <w:numId w:val="5"/>
-        </w:numPr>
-        <w:rPr>
-          <w:color w:val="365F91" w:themeColor="accent1" w:themeShade="BF"/>
-          <w:sz w:val="28"/>
-          <w:szCs w:val="28"/>
-        </w:rPr>
-      </w:pPr>
-      <w:r>
-        <w:t xml:space="preserve">Type </w:t>
-      </w:r>
-      <w:r>
-        <w:sym w:font="Wingdings" w:char="F0E0"/>
-      </w:r>
-      <w:r>
-        <w:t xml:space="preserve"> Sphere, Blob, </w:t>
-      </w:r>
-      <w:proofErr w:type="spellStart"/>
-      <w:r>
-        <w:t>Fatman</w:t>
-      </w:r>
-      <w:proofErr w:type="spellEnd"/>
-      <w:r>
-        <w:t xml:space="preserve">, </w:t>
-      </w:r>
-      <w:proofErr w:type="gramStart"/>
-      <w:r>
-        <w:t>Etc..</w:t>
-      </w:r>
-      <w:proofErr w:type="gramEnd"/>
-      <w:r>
-        <w:t xml:space="preserve"> </w:t>
-      </w:r>
-    </w:p>
-    <w:p>
-      <w:pPr>
-        <w:pStyle w:val="ListParagraph"/>
-        <w:numPr>
-          <w:ilvl w:val="3"/>
-          <w:numId w:val="5"/>
-        </w:numPr>
-        <w:rPr>
-          <w:color w:val="365F91" w:themeColor="accent1" w:themeShade="BF"/>
-          <w:sz w:val="28"/>
-          <w:szCs w:val="28"/>
-        </w:rPr>
-      </w:pPr>
-      <w:proofErr w:type="spellStart"/>
-      <w:r>
-        <w:t>Params</w:t>
-      </w:r>
-      <w:proofErr w:type="spellEnd"/>
-      <w:r>
-        <w:t xml:space="preserve"> </w:t>
-      </w:r>
-      <w:r>
-        <w:sym w:font="Wingdings" w:char="F0E0"/>
-      </w:r>
-      <w:r>
-        <w:t xml:space="preserve"> Radius, Heterogeneity </w:t>
-      </w:r>
-    </w:p>
-    <w:p>
-      <w:pPr>
-        <w:pStyle w:val="ListParagraph"/>
-        <w:numPr>
-          <w:ilvl w:val="2"/>
-          <w:numId w:val="5"/>
-        </w:numPr>
-        <w:rPr>
-          <w:color w:val="365F91" w:themeColor="accent1" w:themeShade="BF"/>
-          <w:sz w:val="28"/>
-          <w:szCs w:val="28"/>
-        </w:rPr>
-      </w:pPr>
-      <w:r>
-        <w:t xml:space="preserve">Uptake </w:t>
-      </w:r>
-      <w:r>
-        <w:sym w:font="Wingdings" w:char="F0E0"/>
-      </w:r>
-      <w:r>
-        <w:t xml:space="preserve"> </w:t>
-      </w:r>
-      <w:proofErr w:type="spellStart"/>
-      <w:r>
-        <w:t>ContrastFactor</w:t>
-      </w:r>
-      <w:proofErr w:type="spellEnd"/>
-      <w:r>
-        <w:t xml:space="preserve"> </w:t>
-      </w:r>
-    </w:p>
-    <w:p>
-      <w:pPr>
-        <w:pStyle w:val="ListParagraph"/>
-        <w:numPr>
-          <w:ilvl w:val="2"/>
-          <w:numId w:val="5"/>
-        </w:numPr>
-        <w:rPr>
-          <w:color w:val="365F91" w:themeColor="accent1" w:themeShade="BF"/>
-          <w:sz w:val="28"/>
-          <w:szCs w:val="28"/>
-        </w:rPr>
-      </w:pPr>
-      <w:r>
-        <w:t>Add HU (this would require definition during lesion characterization)</w:t>
-      </w:r>
-    </w:p>
-    <w:p>
-      <w:pPr>
-        <w:pStyle w:val="ListParagraph"/>
-        <w:numPr>
-          <w:ilvl w:val="2"/>
-          <w:numId w:val="5"/>
-        </w:numPr>
-        <w:rPr>
-          <w:color w:val="365F91" w:themeColor="accent1" w:themeShade="BF"/>
-          <w:sz w:val="28"/>
-          <w:szCs w:val="28"/>
-        </w:rPr>
-      </w:pPr>
-      <w:r>
-        <w:t>Source patient image (</w:t>
-      </w:r>
-      <w:proofErr w:type="spellStart"/>
-      <w:r>
-        <w:t>MRN,aMRN</w:t>
-      </w:r>
-      <w:proofErr w:type="spellEnd"/>
-      <w:r>
-        <w:t>)</w:t>
-      </w:r>
-    </w:p>
-    <w:p>
-      <w:pPr>
-        <w:pStyle w:val="ListParagraph"/>
-        <w:numPr>
-          <w:ilvl w:val="2"/>
-          <w:numId w:val="5"/>
-        </w:numPr>
-        <w:rPr>
-          <w:color w:val="365F91" w:themeColor="accent1" w:themeShade="BF"/>
-          <w:sz w:val="28"/>
-          <w:szCs w:val="28"/>
-        </w:rPr>
-      </w:pPr>
-      <w:r>
-        <w:t xml:space="preserve">How the lesion was created </w:t>
-      </w:r>
-    </w:p>
-    <w:p>
-      <w:pPr>
-        <w:pStyle w:val="ListParagraph"/>
-        <w:numPr>
-          <w:ilvl w:val="3"/>
-          <w:numId w:val="5"/>
-        </w:numPr>
-        <w:rPr>
-          <w:color w:val="365F91" w:themeColor="accent1" w:themeShade="BF"/>
-          <w:sz w:val="28"/>
-          <w:szCs w:val="28"/>
-        </w:rPr>
-      </w:pPr>
-      <w:r>
-        <w:t xml:space="preserve">Using the View4D Lesion Definer </w:t>
-      </w:r>
-    </w:p>
-    <w:p>
-      <w:pPr>
-        <w:pStyle w:val="ListParagraph"/>
-        <w:numPr>
-          <w:ilvl w:val="3"/>
-          <w:numId w:val="5"/>
-        </w:numPr>
-        <w:rPr>
-          <w:color w:val="365F91" w:themeColor="accent1" w:themeShade="BF"/>
-          <w:sz w:val="28"/>
-          <w:szCs w:val="28"/>
-        </w:rPr>
-      </w:pPr>
-      <w:r>
-        <w:t xml:space="preserve">Randomly </w:t>
-      </w:r>
-    </w:p>
-    <w:p>
-      <w:pPr>
-        <w:pStyle w:val="ListParagraph"/>
-        <w:numPr>
-          <w:ilvl w:val="3"/>
-          <w:numId w:val="5"/>
-        </w:numPr>
-        <w:rPr>
-          <w:color w:val="365F91" w:themeColor="accent1" w:themeShade="BF"/>
-          <w:sz w:val="28"/>
-          <w:szCs w:val="28"/>
-        </w:rPr>
-      </w:pPr>
-      <w:r>
-        <w:t xml:space="preserve">Using an image map </w:t>
-      </w:r>
-    </w:p>
-    <w:p>
-      <w:pPr>
-        <w:pStyle w:val="ListParagraph"/>
-        <w:numPr>
-          <w:ilvl w:val="3"/>
-          <w:numId w:val="5"/>
-        </w:numPr>
-        <w:rPr>
-          <w:color w:val="365F91" w:themeColor="accent1" w:themeShade="BF"/>
-          <w:sz w:val="28"/>
-          <w:szCs w:val="28"/>
-        </w:rPr>
-      </w:pPr>
-      <w:r>
-        <w:t xml:space="preserve">Using a script (?) </w:t>
-      </w:r>
-    </w:p>
-    <w:p>
-      <w:pPr>
-        <w:pStyle w:val="ListParagraph"/>
-        <w:numPr>
-          <w:ilvl w:val="1"/>
-          <w:numId w:val="5"/>
-        </w:numPr>
-        <w:rPr>
-          <w:color w:val="365F91" w:themeColor="accent1" w:themeShade="BF"/>
-          <w:sz w:val="28"/>
-          <w:szCs w:val="28"/>
-        </w:rPr>
-      </w:pPr>
-      <w:r>
-        <w:t xml:space="preserve">Append the DICOM </w:t>
-      </w:r>
-      <w:proofErr w:type="spellStart"/>
-      <w:r>
-        <w:t>hdr</w:t>
-      </w:r>
-      <w:proofErr w:type="spellEnd"/>
-      <w:r>
-        <w:t xml:space="preserve"> of the final recon image to include the lesion description </w:t>
-      </w:r>
-      <w:proofErr w:type="spellStart"/>
-      <w:r>
-        <w:t>hdr</w:t>
-      </w:r>
-      <w:proofErr w:type="spellEnd"/>
-      <w:r>
-        <w:t xml:space="preserve"> </w:t>
-      </w:r>
-    </w:p>
-    <w:p>
-      <w:pPr>
-        <w:pStyle w:val="ListParagraph"/>
-        <w:numPr>
-          <w:ilvl w:val="2"/>
-          <w:numId w:val="5"/>
-        </w:numPr>
-        <w:rPr>
-          <w:color w:val="365F91" w:themeColor="accent1" w:themeShade="BF"/>
-          <w:sz w:val="28"/>
-          <w:szCs w:val="28"/>
-        </w:rPr>
-      </w:pPr>
-      <w:r>
-        <w:t xml:space="preserve">Check DICOM Conformance Statement </w:t>
-      </w:r>
-      <w:r>
-        <w:t>(</w:t>
-      </w:r>
-      <w:r>
-        <w:t>GE710</w:t>
-      </w:r>
-    </w:p>
-    <w:p>
-      <w:pPr>
-        <w:pStyle w:val="ListParagraph"/>
-        <w:numPr>
-          <w:ilvl w:val="2"/>
-          <w:numId w:val="5"/>
-        </w:numPr>
-        <w:rPr>
-          <w:color w:val="365F91" w:themeColor="accent1" w:themeShade="BF"/>
-          <w:sz w:val="28"/>
-          <w:szCs w:val="28"/>
-        </w:rPr>
-      </w:pPr>
-    </w:p>
-    <w:p>
-      <w:pPr>
-        <w:pStyle w:val="ListParagraph"/>
-        <w:numPr>
-          <w:ilvl w:val="0"/>
-          <w:numId w:val="5"/>
-        </w:numPr>
-        <w:rPr>
-          <w:color w:val="365F91" w:themeColor="accent1" w:themeShade="BF"/>
-          <w:sz w:val="28"/>
-          <w:szCs w:val="28"/>
-        </w:rPr>
-      </w:pPr>
-    </w:p>
-    <w:p>
-      <w:pPr>
-        <w:pStyle w:val="ListParagraph"/>
-        <w:numPr>
-          <w:ilvl w:val="0"/>
-          <w:numId w:val="5"/>
-        </w:numPr>
-        <w:rPr>
-          <w:color w:val="365F91" w:themeColor="accent1" w:themeShade="BF"/>
-          <w:sz w:val="28"/>
-          <w:szCs w:val="28"/>
-        </w:rPr>
-      </w:pPr>
+        <w:t>By Hanif Gabrani-Juma, B.Eng, MASc (2019)</w:t>
+      </w:r>
+    </w:p>
+    <w:p>
       <w:r>
         <w:br w:type="page"/>
       </w:r>
@@ -663,23 +200,7 @@
           <w:color w:val="000000" w:themeColor="text1"/>
           <w:lang w:val="en-CA"/>
         </w:rPr>
-        <w:t xml:space="preserve">Stored as </w:t>
-      </w:r>
-      <w:proofErr w:type="spellStart"/>
-      <w:r>
-        <w:rPr>
-          <w:color w:val="000000" w:themeColor="text1"/>
-          <w:lang w:val="en-CA"/>
-        </w:rPr>
-        <w:t>Dicom</w:t>
-      </w:r>
-      <w:proofErr w:type="spellEnd"/>
-      <w:r>
-        <w:rPr>
-          <w:color w:val="000000" w:themeColor="text1"/>
-          <w:lang w:val="en-CA"/>
-        </w:rPr>
-        <w:t xml:space="preserve"> images.</w:t>
+        <w:t>Stored as Dicom images.</w:t>
       </w:r>
       <w:r>
         <w:rPr>
@@ -967,54 +488,18 @@
       <w:pPr>
         <w:spacing w:line="240" w:lineRule="auto"/>
       </w:pPr>
-      <w:proofErr w:type="spellStart"/>
-      <w:proofErr w:type="gramStart"/>
-      <w:r>
-        <w:t>updateDRclients</w:t>
-      </w:r>
-      <w:proofErr w:type="spellEnd"/>
-      <w:proofErr w:type="gramEnd"/>
-      <w:r>
-        <w:t xml:space="preserve"> = 1; </w:t>
-      </w:r>
-    </w:p>
-    <w:p>
-      <w:r>
-        <w:t>MRN2SearchDir = 'C</w:t>
-      </w:r>
-      <w:proofErr w:type="gramStart"/>
-      <w:r>
-        <w:t>:\</w:t>
-      </w:r>
-      <w:proofErr w:type="gramEnd"/>
-      <w:r>
-        <w:t>Users\</w:t>
-      </w:r>
-      <w:proofErr w:type="spellStart"/>
-      <w:r>
-        <w:t>hjuma</w:t>
-      </w:r>
-      <w:proofErr w:type="spellEnd"/>
-      <w:r>
-        <w:t xml:space="preserve">\Documents\MATLAB\Lesion Synthesis Toolbox\FTP Tool\MRN2Search.xlsx'; </w:t>
-      </w:r>
-    </w:p>
-    <w:p>
-      <w:proofErr w:type="spellStart"/>
-      <w:r>
-        <w:t>DiscoveryDR_</w:t>
-      </w:r>
-      <w:proofErr w:type="gramStart"/>
-      <w:r>
-        <w:t>SC</w:t>
-      </w:r>
-      <w:proofErr w:type="spellEnd"/>
-      <w:r>
-        <w:t>(</w:t>
-      </w:r>
-      <w:proofErr w:type="gramEnd"/>
-      <w:r>
-        <w:t>updateDRclients,MRN2SearchDir)</w:t>
+      <w:r>
+        <w:t xml:space="preserve">updateDRclients = 1; </w:t>
+      </w:r>
+    </w:p>
+    <w:p>
+      <w:r>
+        <w:t xml:space="preserve">MRN2SearchDir = 'C:\Users\hjuma\Documents\MATLAB\Lesion Synthesis Toolbox\FTP Tool\MRN2Search.xlsx'; </w:t>
+      </w:r>
+    </w:p>
+    <w:p>
+      <w:r>
+        <w:t>DiscoveryDR_SC(updateDRclients,MRN2SearchDir)</w:t>
       </w:r>
     </w:p>
     <w:p>
@@ -1082,7 +567,7 @@
         <w:rPr>
           <w:noProof/>
         </w:rPr>
-        <w:t>2</w:t>
+        <w:t>3</w:t>
       </w:r>
       <w:r>
         <w:rPr>
@@ -1095,7 +580,6 @@
       </w:r>
     </w:p>
     <w:p>
-      <w:proofErr w:type="spellStart"/>
       <w:r>
         <w:rPr>
           <w:b/>
@@ -1103,7 +587,6 @@
         </w:rPr>
         <w:t>UpdateDRclients</w:t>
       </w:r>
-      <w:proofErr w:type="spellEnd"/>
       <w:r>
         <w:t xml:space="preserve"> is typically set to 1 – searches the console and populates an updated list of available scans. If this was previously done before new scans were acquired on the console you can set this to 0. </w:t>
       </w:r>
@@ -1117,15 +600,7 @@
         <w:t>MRN2SearchDir</w:t>
       </w:r>
       <w:r>
-        <w:t xml:space="preserve"> is a </w:t>
-      </w:r>
-      <w:proofErr w:type="spellStart"/>
-      <w:r>
-        <w:t>filepath</w:t>
-      </w:r>
-      <w:proofErr w:type="spellEnd"/>
-      <w:r>
-        <w:t xml:space="preserve"> to location where a XLS file with MRNs to import from the console is stored. A template file is provided and illustrated below. </w:t>
+        <w:t xml:space="preserve"> is a filepath to location where a XLS file with MRNs to import from the console is stored. A template file is provided and illustrated below. </w:t>
       </w:r>
     </w:p>
     <w:p>
@@ -1194,7 +669,7 @@
         <w:rPr>
           <w:noProof/>
         </w:rPr>
-        <w:t>3</w:t>
+        <w:t>4</w:t>
       </w:r>
       <w:r>
         <w:rPr>
@@ -1210,7 +685,6 @@
       <w:r>
         <w:t xml:space="preserve">To configure the local directory to import the data/modify the scanner credentials edit the MATLAB script/file </w:t>
       </w:r>
-      <w:proofErr w:type="spellStart"/>
       <w:r>
         <w:rPr>
           <w:b/>
@@ -1218,7 +692,6 @@
         </w:rPr>
         <w:t>DiscoveryDR_SC.mat</w:t>
       </w:r>
-      <w:proofErr w:type="spellEnd"/>
       <w:r>
         <w:t xml:space="preserve"> </w:t>
       </w:r>
@@ -1301,7 +774,7 @@
         <w:rPr>
           <w:noProof/>
         </w:rPr>
-        <w:t>4</w:t>
+        <w:t>5</w:t>
       </w:r>
       <w:r>
         <w:rPr>
@@ -1310,15 +783,7 @@
         <w:fldChar w:fldCharType="end"/>
       </w:r>
       <w:r>
-        <w:t xml:space="preserve">: </w:t>
-      </w:r>
-      <w:proofErr w:type="spellStart"/>
-      <w:r>
-        <w:t>DiscoveryDR_SC</w:t>
-      </w:r>
-      <w:proofErr w:type="spellEnd"/>
-      <w:r>
-        <w:t xml:space="preserve"> Source Code</w:t>
+        <w:t>: DiscoveryDR_SC Source Code</w:t>
       </w:r>
     </w:p>
     <w:p>
@@ -1406,7 +871,7 @@
         <w:rPr>
           <w:noProof/>
         </w:rPr>
-        <w:t>5</w:t>
+        <w:t>2</w:t>
       </w:r>
       <w:r>
         <w:rPr>
@@ -1505,43 +970,15 @@
       </w:r>
     </w:p>
     <w:p>
-      <w:proofErr w:type="spellStart"/>
-      <w:proofErr w:type="gramStart"/>
-      <w:r>
-        <w:t>datastoredir</w:t>
-      </w:r>
-      <w:proofErr w:type="spellEnd"/>
-      <w:proofErr w:type="gramEnd"/>
-      <w:r>
-        <w:t xml:space="preserve"> = 'C:\Users\</w:t>
-      </w:r>
-      <w:proofErr w:type="spellStart"/>
-      <w:r>
-        <w:t>hjuma</w:t>
-      </w:r>
-      <w:proofErr w:type="spellEnd"/>
-      <w:r>
-        <w:t>\Documents\MATLAB\Lesion Synthesis Toolbox\Test Lesion Synthesis\';</w:t>
-      </w:r>
-    </w:p>
-    <w:p>
-      <w:proofErr w:type="spellStart"/>
-      <w:proofErr w:type="gramStart"/>
-      <w:r>
-        <w:t>patdir</w:t>
-      </w:r>
-      <w:proofErr w:type="spellEnd"/>
-      <w:proofErr w:type="gramEnd"/>
-      <w:r>
-        <w:t xml:space="preserve"> = 'C:\Users\</w:t>
-      </w:r>
-      <w:proofErr w:type="spellStart"/>
-      <w:r>
-        <w:t>hjuma</w:t>
-      </w:r>
-      <w:proofErr w:type="spellEnd"/>
-      <w:r>
-        <w:t>\Documents\MATLAB\Lesion Synthesis Toolbox\Test Lesion Synthesis\</w:t>
+      <w:bookmarkStart w:id="0" w:name="OLE_LINK1"/>
+      <w:bookmarkStart w:id="1" w:name="OLE_LINK2"/>
+      <w:r>
+        <w:t>datastoredir = 'C:\Users\hjuma\Documents\MATLAB\Lesion Synthesis Toolbox\Test Lesion Synthesis\';</w:t>
+      </w:r>
+    </w:p>
+    <w:p>
+      <w:r>
+        <w:t>patdir = 'C:\Users\hjuma\Documents\MATLAB\Lesion Synthesis Toolbox\Test Lesion Synthesis\</w:t>
       </w:r>
       <w:r>
         <w:t>12345678</w:t>
@@ -1551,45 +988,29 @@
       </w:r>
     </w:p>
     <w:p>
-      <w:proofErr w:type="spellStart"/>
-      <w:proofErr w:type="gramStart"/>
-      <w:r>
-        <w:t>MakeLesionInsertionStudy</w:t>
-      </w:r>
-      <w:proofErr w:type="spellEnd"/>
-      <w:r>
-        <w:t>(</w:t>
-      </w:r>
-      <w:proofErr w:type="spellStart"/>
-      <w:proofErr w:type="gramEnd"/>
-      <w:r>
-        <w:t>patdir,datastoredir</w:t>
-      </w:r>
-      <w:proofErr w:type="spellEnd"/>
+      <w:r>
+        <w:t>MakeLesionInsertionStudy(patdir,datastoredir</w:t>
+      </w:r>
+      <w:r>
+        <w:t>,reconName</w:t>
+      </w:r>
       <w:r>
         <w:t>)</w:t>
       </w:r>
     </w:p>
     <w:p>
-      <w:proofErr w:type="spellStart"/>
-      <w:proofErr w:type="gramStart"/>
-      <w:r>
-        <w:t>runLesionInsertionPlusRecon</w:t>
-      </w:r>
-      <w:proofErr w:type="spellEnd"/>
-      <w:r>
-        <w:t>(</w:t>
-      </w:r>
-      <w:proofErr w:type="spellStart"/>
-      <w:proofErr w:type="gramEnd"/>
-      <w:r>
-        <w:t>patdir,datastoredir</w:t>
-      </w:r>
-      <w:proofErr w:type="spellEnd"/>
+      <w:r>
+        <w:t>runLesionInsertionPlusRecon(patdir,datastoredir</w:t>
+      </w:r>
+      <w:r>
+        <w:t>,reconName</w:t>
+      </w:r>
       <w:r>
         <w:t>)</w:t>
       </w:r>
     </w:p>
+    <w:bookmarkEnd w:id="0"/>
+    <w:bookmarkEnd w:id="1"/>
     <w:p>
       <w:r>
         <w:rPr>
@@ -1637,8 +1058,6 @@
     </w:p>
     <w:p/>
     <w:p>
-      <w:proofErr w:type="spellStart"/>
-      <w:proofErr w:type="gramStart"/>
       <w:r>
         <w:rPr>
           <w:b/>
@@ -1646,8 +1065,6 @@
         </w:rPr>
         <w:t>datastoredir</w:t>
       </w:r>
-      <w:proofErr w:type="spellEnd"/>
-      <w:proofErr w:type="gramEnd"/>
       <w:r>
         <w:t xml:space="preserve"> </w:t>
       </w:r>
@@ -1656,8 +1073,6 @@
       </w:r>
     </w:p>
     <w:p>
-      <w:proofErr w:type="spellStart"/>
-      <w:proofErr w:type="gramStart"/>
       <w:r>
         <w:rPr>
           <w:b/>
@@ -1665,250 +1080,55 @@
         </w:rPr>
         <w:t>patdir</w:t>
       </w:r>
-      <w:proofErr w:type="spellEnd"/>
-      <w:proofErr w:type="gramEnd"/>
       <w:r>
         <w:t xml:space="preserve"> – a string specifying the path where the target patient data is archived (preliminary reconstruction + files needed for recon) </w:t>
       </w:r>
     </w:p>
     <w:p>
-      <w:proofErr w:type="spellStart"/>
       <w:r>
         <w:rPr>
           <w:b/>
           <w:u w:val="single"/>
         </w:rPr>
-        <w:t>MakeLesionInsertionStudy</w:t>
-      </w:r>
-      <w:proofErr w:type="spellEnd"/>
-      <w:r>
-        <w:t>- Function that drives the characterization of the synthetic lesion and populates some simulation directories</w:t>
-      </w:r>
-    </w:p>
-    <w:p>
-      <w:proofErr w:type="spellStart"/>
-      <w:proofErr w:type="gramStart"/>
+        <w:t xml:space="preserve">reconName – </w:t>
+      </w:r>
+      <w:r>
+        <w:t xml:space="preserve">the user defined unique recon name. This is used later downstream and should be unique name with no spaces or special characters. </w:t>
+      </w:r>
+      <w:bookmarkStart w:id="2" w:name="_GoBack"/>
+      <w:bookmarkEnd w:id="2"/>
+    </w:p>
+    <w:p>
       <w:r>
         <w:rPr>
           <w:b/>
           <w:u w:val="single"/>
         </w:rPr>
-        <w:t>runLesionInsertionPlusRecon</w:t>
-      </w:r>
-      <w:proofErr w:type="spellEnd"/>
-      <w:proofErr w:type="gramEnd"/>
-      <w:r>
-        <w:t xml:space="preserve"> – Function that finalizes simulation directories, generates baseline reconstruction, generates lesion projections, combines simulation and patient data, generates final reconstruction</w:t>
-      </w:r>
-    </w:p>
-    <w:p>
-      <w:r>
-        <w:t xml:space="preserve">To modify image reconstruction parameters see function: </w:t>
-      </w:r>
+        <w:t>MakeLesionInsertionStudy</w:t>
+      </w:r>
+      <w:r>
+        <w:t>- Function that drives the characterization of the synthetic lesion and populates some simulation directories</w:t>
+      </w:r>
+    </w:p>
+    <w:p>
       <w:r>
         <w:rPr>
           <w:b/>
           <w:u w:val="single"/>
         </w:rPr>
-        <w:t xml:space="preserve"> </w:t>
-      </w:r>
-      <w:proofErr w:type="spellStart"/>
-      <w:r>
-        <w:rPr>
-          <w:b/>
-          <w:u w:val="single"/>
-        </w:rPr>
-        <w:t>LesionInsertion_GEPETreconParams</w:t>
-      </w:r>
-      <w:proofErr w:type="spellEnd"/>
-      <w:r>
-        <w:t xml:space="preserve">. It is important to note that the image reconstruction parameters set when generating the projection data must be identical to the final target reconstruction parameters.  </w:t>
-      </w:r>
-    </w:p>
-    <w:p>
-      <w:r>
-        <w:lastRenderedPageBreak/>
-        <w:t xml:space="preserve">Once lesion synthesis is complete, the toolbox generates 3 directories. Baseline recon of target patient data (+ generation of lesion projection data), reconstruction with lesion, anonymized DICOM files of target + lesion. </w:t>
+        <w:t>runLesionInsertionPlusRecon</w:t>
+      </w:r>
+      <w:r>
+        <w:t xml:space="preserve"> – Function that finalizes simulation directories, generates baseline reconstruction, generates lesion projections, combines simulation and patient data, generates final reconstruction</w:t>
       </w:r>
     </w:p>
     <w:p/>
-    <w:p>
-      <w:pPr>
-        <w:keepNext/>
-      </w:pPr>
-      <w:r>
-        <w:rPr>
-          <w:noProof/>
-        </w:rPr>
-        <w:drawing>
-          <wp:inline distT="0" distB="0" distL="0" distR="0" wp14:anchorId="3D336047" wp14:editId="770154DD">
-            <wp:extent cx="5943600" cy="1052195"/>
-            <wp:effectExtent l="0" t="0" r="0" b="0"/>
-            <wp:docPr id="6" name="Picture 6"/>
-            <wp:cNvGraphicFramePr>
-              <a:graphicFrameLocks xmlns:a="http://schemas.openxmlformats.org/drawingml/2006/main" noChangeAspect="1"/>
-            </wp:cNvGraphicFramePr>
-            <a:graphic xmlns:a="http://schemas.openxmlformats.org/drawingml/2006/main">
-              <a:graphicData uri="http://schemas.openxmlformats.org/drawingml/2006/picture">
-                <pic:pic xmlns:pic="http://schemas.openxmlformats.org/drawingml/2006/picture">
-                  <pic:nvPicPr>
-                    <pic:cNvPr id="0" name=""/>
-                    <pic:cNvPicPr/>
-                  </pic:nvPicPr>
-                  <pic:blipFill>
-                    <a:blip r:embed="rId12"/>
-                    <a:stretch>
-                      <a:fillRect/>
-                    </a:stretch>
-                  </pic:blipFill>
-                  <pic:spPr>
-                    <a:xfrm>
-                      <a:off x="0" y="0"/>
-                      <a:ext cx="5943600" cy="1052195"/>
-                    </a:xfrm>
-                    <a:prstGeom prst="rect">
-                      <a:avLst/>
-                    </a:prstGeom>
-                  </pic:spPr>
-                </pic:pic>
-              </a:graphicData>
-            </a:graphic>
-          </wp:inline>
-        </w:drawing>
-      </w:r>
-    </w:p>
-    <w:p>
-      <w:pPr>
-        <w:pStyle w:val="Caption"/>
-      </w:pPr>
-      <w:r>
-        <w:t xml:space="preserve">Figure </w:t>
-      </w:r>
-      <w:r>
-        <w:fldChar w:fldCharType="begin"/>
-      </w:r>
-      <w:r>
-        <w:instrText xml:space="preserve"> SEQ Figure \* ARABIC </w:instrText>
-      </w:r>
-      <w:r>
-        <w:fldChar w:fldCharType="separate"/>
-      </w:r>
-      <w:r>
-        <w:rPr>
-          <w:noProof/>
-        </w:rPr>
-        <w:t>6</w:t>
-      </w:r>
-      <w:r>
-        <w:rPr>
-          <w:noProof/>
-        </w:rPr>
-        <w:fldChar w:fldCharType="end"/>
-      </w:r>
-      <w:r>
-        <w:t>: Lesion Synthesis Toolbox Test Output - Directory with numbers only is the target patient data. The second directory starting with 'Patient_' holds the files used and generated by the toolbox</w:t>
-      </w:r>
-    </w:p>
+    <w:p/>
+    <w:p/>
     <w:p>
       <w:pPr>
         <w:pStyle w:val="Heading2"/>
       </w:pPr>
-      <w:r>
-        <w:rPr>
-          <w:noProof/>
-        </w:rPr>
-        <w:drawing>
-          <wp:inline distT="0" distB="0" distL="0" distR="0" wp14:anchorId="4FCAA3CE" wp14:editId="2BFAECE7">
-            <wp:extent cx="5943600" cy="1196975"/>
-            <wp:effectExtent l="0" t="0" r="0" b="3175"/>
-            <wp:docPr id="7" name="Picture 7"/>
-            <wp:cNvGraphicFramePr>
-              <a:graphicFrameLocks xmlns:a="http://schemas.openxmlformats.org/drawingml/2006/main" noChangeAspect="1"/>
-            </wp:cNvGraphicFramePr>
-            <a:graphic xmlns:a="http://schemas.openxmlformats.org/drawingml/2006/main">
-              <a:graphicData uri="http://schemas.openxmlformats.org/drawingml/2006/picture">
-                <pic:pic xmlns:pic="http://schemas.openxmlformats.org/drawingml/2006/picture">
-                  <pic:nvPicPr>
-                    <pic:cNvPr id="0" name=""/>
-                    <pic:cNvPicPr/>
-                  </pic:nvPicPr>
-                  <pic:blipFill>
-                    <a:blip r:embed="rId13"/>
-                    <a:stretch>
-                      <a:fillRect/>
-                    </a:stretch>
-                  </pic:blipFill>
-                  <pic:spPr>
-                    <a:xfrm>
-                      <a:off x="0" y="0"/>
-                      <a:ext cx="5943600" cy="1196975"/>
-                    </a:xfrm>
-                    <a:prstGeom prst="rect">
-                      <a:avLst/>
-                    </a:prstGeom>
-                  </pic:spPr>
-                </pic:pic>
-              </a:graphicData>
-            </a:graphic>
-          </wp:inline>
-        </w:drawing>
-      </w:r>
-    </w:p>
-    <w:p>
-      <w:pPr>
-        <w:pStyle w:val="Caption"/>
-      </w:pPr>
-      <w:r>
-        <w:t xml:space="preserve">Figure </w:t>
-      </w:r>
-      <w:r>
-        <w:fldChar w:fldCharType="begin"/>
-      </w:r>
-      <w:r>
-        <w:instrText xml:space="preserve"> SEQ Figure \* ARABIC </w:instrText>
-      </w:r>
-      <w:r>
-        <w:fldChar w:fldCharType="separate"/>
-      </w:r>
-      <w:r>
-        <w:rPr>
-          <w:noProof/>
-        </w:rPr>
-        <w:t>7</w:t>
-      </w:r>
-      <w:r>
-        <w:rPr>
-          <w:noProof/>
-        </w:rPr>
-        <w:fldChar w:fldCharType="end"/>
-      </w:r>
-      <w:r>
-        <w:t xml:space="preserve">: Baseline (used to generate lesion projections), </w:t>
-      </w:r>
-      <w:proofErr w:type="spellStart"/>
-      <w:r>
-        <w:t>CTreconWithLesion</w:t>
-      </w:r>
-      <w:proofErr w:type="spellEnd"/>
-      <w:r>
-        <w:t xml:space="preserve"> (recon of target data + lesion), </w:t>
-      </w:r>
-      <w:proofErr w:type="spellStart"/>
-      <w:r>
-        <w:t>Patient_xxxxxxxx_DICOM</w:t>
-      </w:r>
-      <w:proofErr w:type="spellEnd"/>
-      <w:r>
-        <w:t xml:space="preserve"> (anonymized target patient + lesion </w:t>
-      </w:r>
-      <w:proofErr w:type="spellStart"/>
-      <w:r>
-        <w:t>dicom</w:t>
-      </w:r>
-      <w:proofErr w:type="spellEnd"/>
-      <w:r>
-        <w:t xml:space="preserve"> files)</w:t>
-      </w:r>
     </w:p>
     <w:sectPr>
       <w:pgSz w:w="12240" w:h="15840"/>
@@ -1923,92 +1143,6 @@
 <file path=word/numbering.xml><?xml version="1.0" encoding="utf-8"?>
 <w:numbering xmlns:wpc="http://schemas.microsoft.com/office/word/2010/wordprocessingCanvas" xmlns:mc="http://schemas.openxmlformats.org/markup-compatibility/2006" xmlns:o="urn:schemas-microsoft-com:office:office" xmlns:r="http://schemas.openxmlformats.org/officeDocument/2006/relationships" xmlns:m="http://schemas.openxmlformats.org/officeDocument/2006/math" xmlns:v="urn:schemas-microsoft-com:vml" xmlns:wp14="http://schemas.microsoft.com/office/word/2010/wordprocessingDrawing" xmlns:wp="http://schemas.openxmlformats.org/drawingml/2006/wordprocessingDrawing" xmlns:w10="urn:schemas-microsoft-com:office:word" xmlns:w="http://schemas.openxmlformats.org/wordprocessingml/2006/main" xmlns:w14="http://schemas.microsoft.com/office/word/2010/wordml" xmlns:wpg="http://schemas.microsoft.com/office/word/2010/wordprocessingGroup" xmlns:wpi="http://schemas.microsoft.com/office/word/2010/wordprocessingInk" xmlns:wne="http://schemas.microsoft.com/office/word/2006/wordml" xmlns:wps="http://schemas.microsoft.com/office/word/2010/wordprocessingShape" mc:Ignorable="w14 wp14">
   <w:abstractNum w:abstractNumId="0">
-    <w:nsid w:val="003769D9"/>
-    <w:multiLevelType w:val="hybridMultilevel"/>
-    <w:tmpl w:val="F3603C34"/>
-    <w:lvl w:ilvl="0" w:tplc="0409000F">
-      <w:start w:val="1"/>
-      <w:numFmt w:val="decimal"/>
-      <w:lvlText w:val="%1."/>
-      <w:lvlJc w:val="left"/>
-      <w:pPr>
-        <w:ind w:left="720" w:hanging="360"/>
-      </w:pPr>
-    </w:lvl>
-    <w:lvl w:ilvl="1" w:tplc="04090019">
-      <w:start w:val="1"/>
-      <w:numFmt w:val="lowerLetter"/>
-      <w:lvlText w:val="%2."/>
-      <w:lvlJc w:val="left"/>
-      <w:pPr>
-        <w:ind w:left="1440" w:hanging="360"/>
-      </w:pPr>
-    </w:lvl>
-    <w:lvl w:ilvl="2" w:tplc="0409001B">
-      <w:start w:val="1"/>
-      <w:numFmt w:val="lowerRoman"/>
-      <w:lvlText w:val="%3."/>
-      <w:lvlJc w:val="right"/>
-      <w:pPr>
-        <w:ind w:left="2160" w:hanging="180"/>
-      </w:pPr>
-    </w:lvl>
-    <w:lvl w:ilvl="3" w:tplc="0409000F">
-      <w:start w:val="1"/>
-      <w:numFmt w:val="decimal"/>
-      <w:lvlText w:val="%4."/>
-      <w:lvlJc w:val="left"/>
-      <w:pPr>
-        <w:ind w:left="2880" w:hanging="360"/>
-      </w:pPr>
-    </w:lvl>
-    <w:lvl w:ilvl="4" w:tplc="04090019" w:tentative="1">
-      <w:start w:val="1"/>
-      <w:numFmt w:val="lowerLetter"/>
-      <w:lvlText w:val="%5."/>
-      <w:lvlJc w:val="left"/>
-      <w:pPr>
-        <w:ind w:left="3600" w:hanging="360"/>
-      </w:pPr>
-    </w:lvl>
-    <w:lvl w:ilvl="5" w:tplc="0409001B" w:tentative="1">
-      <w:start w:val="1"/>
-      <w:numFmt w:val="lowerRoman"/>
-      <w:lvlText w:val="%6."/>
-      <w:lvlJc w:val="right"/>
-      <w:pPr>
-        <w:ind w:left="4320" w:hanging="180"/>
-      </w:pPr>
-    </w:lvl>
-    <w:lvl w:ilvl="6" w:tplc="0409000F" w:tentative="1">
-      <w:start w:val="1"/>
-      <w:numFmt w:val="decimal"/>
-      <w:lvlText w:val="%7."/>
-      <w:lvlJc w:val="left"/>
-      <w:pPr>
-        <w:ind w:left="5040" w:hanging="360"/>
-      </w:pPr>
-    </w:lvl>
-    <w:lvl w:ilvl="7" w:tplc="04090019" w:tentative="1">
-      <w:start w:val="1"/>
-      <w:numFmt w:val="lowerLetter"/>
-      <w:lvlText w:val="%8."/>
-      <w:lvlJc w:val="left"/>
-      <w:pPr>
-        <w:ind w:left="5760" w:hanging="360"/>
-      </w:pPr>
-    </w:lvl>
-    <w:lvl w:ilvl="8" w:tplc="0409001B" w:tentative="1">
-      <w:start w:val="1"/>
-      <w:numFmt w:val="lowerRoman"/>
-      <w:lvlText w:val="%9."/>
-      <w:lvlJc w:val="right"/>
-      <w:pPr>
-        <w:ind w:left="6480" w:hanging="180"/>
-      </w:pPr>
-    </w:lvl>
-  </w:abstractNum>
-  <w:abstractNum w:abstractNumId="1">
     <w:nsid w:val="029662CE"/>
     <w:multiLevelType w:val="hybridMultilevel"/>
     <w:tmpl w:val="0A1E7F38"/>
@@ -2121,7 +1255,7 @@
       </w:rPr>
     </w:lvl>
   </w:abstractNum>
-  <w:abstractNum w:abstractNumId="2">
+  <w:abstractNum w:abstractNumId="1">
     <w:nsid w:val="1B9E41BF"/>
     <w:multiLevelType w:val="hybridMultilevel"/>
     <w:tmpl w:val="A8ECD6A8"/>
@@ -2233,121 +1367,7 @@
       </w:rPr>
     </w:lvl>
   </w:abstractNum>
-  <w:abstractNum w:abstractNumId="3">
-    <w:nsid w:val="44D61596"/>
-    <w:multiLevelType w:val="hybridMultilevel"/>
-    <w:tmpl w:val="A16A072C"/>
-    <w:lvl w:ilvl="0" w:tplc="764E14A0">
-      <w:numFmt w:val="bullet"/>
-      <w:lvlText w:val="-"/>
-      <w:lvlJc w:val="left"/>
-      <w:pPr>
-        <w:ind w:left="720" w:hanging="360"/>
-      </w:pPr>
-      <w:rPr>
-        <w:rFonts w:ascii="Cambria" w:eastAsiaTheme="majorEastAsia" w:hAnsi="Cambria" w:cstheme="majorBidi" w:hint="default"/>
-        <w:color w:val="4F81BD" w:themeColor="accent1"/>
-        <w:sz w:val="22"/>
-      </w:rPr>
-    </w:lvl>
-    <w:lvl w:ilvl="1" w:tplc="04090003" w:tentative="1">
-      <w:start w:val="1"/>
-      <w:numFmt w:val="bullet"/>
-      <w:lvlText w:val="o"/>
-      <w:lvlJc w:val="left"/>
-      <w:pPr>
-        <w:ind w:left="1440" w:hanging="360"/>
-      </w:pPr>
-      <w:rPr>
-        <w:rFonts w:ascii="Courier New" w:hAnsi="Courier New" w:cs="Courier New" w:hint="default"/>
-      </w:rPr>
-    </w:lvl>
-    <w:lvl w:ilvl="2" w:tplc="04090005" w:tentative="1">
-      <w:start w:val="1"/>
-      <w:numFmt w:val="bullet"/>
-      <w:lvlText w:val=""/>
-      <w:lvlJc w:val="left"/>
-      <w:pPr>
-        <w:ind w:left="2160" w:hanging="360"/>
-      </w:pPr>
-      <w:rPr>
-        <w:rFonts w:ascii="Wingdings" w:hAnsi="Wingdings" w:hint="default"/>
-      </w:rPr>
-    </w:lvl>
-    <w:lvl w:ilvl="3" w:tplc="04090001" w:tentative="1">
-      <w:start w:val="1"/>
-      <w:numFmt w:val="bullet"/>
-      <w:lvlText w:val=""/>
-      <w:lvlJc w:val="left"/>
-      <w:pPr>
-        <w:ind w:left="2880" w:hanging="360"/>
-      </w:pPr>
-      <w:rPr>
-        <w:rFonts w:ascii="Symbol" w:hAnsi="Symbol" w:hint="default"/>
-      </w:rPr>
-    </w:lvl>
-    <w:lvl w:ilvl="4" w:tplc="04090003" w:tentative="1">
-      <w:start w:val="1"/>
-      <w:numFmt w:val="bullet"/>
-      <w:lvlText w:val="o"/>
-      <w:lvlJc w:val="left"/>
-      <w:pPr>
-        <w:ind w:left="3600" w:hanging="360"/>
-      </w:pPr>
-      <w:rPr>
-        <w:rFonts w:ascii="Courier New" w:hAnsi="Courier New" w:cs="Courier New" w:hint="default"/>
-      </w:rPr>
-    </w:lvl>
-    <w:lvl w:ilvl="5" w:tplc="04090005" w:tentative="1">
-      <w:start w:val="1"/>
-      <w:numFmt w:val="bullet"/>
-      <w:lvlText w:val=""/>
-      <w:lvlJc w:val="left"/>
-      <w:pPr>
-        <w:ind w:left="4320" w:hanging="360"/>
-      </w:pPr>
-      <w:rPr>
-        <w:rFonts w:ascii="Wingdings" w:hAnsi="Wingdings" w:hint="default"/>
-      </w:rPr>
-    </w:lvl>
-    <w:lvl w:ilvl="6" w:tplc="04090001" w:tentative="1">
-      <w:start w:val="1"/>
-      <w:numFmt w:val="bullet"/>
-      <w:lvlText w:val=""/>
-      <w:lvlJc w:val="left"/>
-      <w:pPr>
-        <w:ind w:left="5040" w:hanging="360"/>
-      </w:pPr>
-      <w:rPr>
-        <w:rFonts w:ascii="Symbol" w:hAnsi="Symbol" w:hint="default"/>
-      </w:rPr>
-    </w:lvl>
-    <w:lvl w:ilvl="7" w:tplc="04090003" w:tentative="1">
-      <w:start w:val="1"/>
-      <w:numFmt w:val="bullet"/>
-      <w:lvlText w:val="o"/>
-      <w:lvlJc w:val="left"/>
-      <w:pPr>
-        <w:ind w:left="5760" w:hanging="360"/>
-      </w:pPr>
-      <w:rPr>
-        <w:rFonts w:ascii="Courier New" w:hAnsi="Courier New" w:cs="Courier New" w:hint="default"/>
-      </w:rPr>
-    </w:lvl>
-    <w:lvl w:ilvl="8" w:tplc="04090005" w:tentative="1">
-      <w:start w:val="1"/>
-      <w:numFmt w:val="bullet"/>
-      <w:lvlText w:val=""/>
-      <w:lvlJc w:val="left"/>
-      <w:pPr>
-        <w:ind w:left="6480" w:hanging="360"/>
-      </w:pPr>
-      <w:rPr>
-        <w:rFonts w:ascii="Wingdings" w:hAnsi="Wingdings" w:hint="default"/>
-      </w:rPr>
-    </w:lvl>
-  </w:abstractNum>
-  <w:abstractNum w:abstractNumId="4">
+  <w:abstractNum w:abstractNumId="2">
     <w:nsid w:val="47153827"/>
     <w:multiLevelType w:val="hybridMultilevel"/>
     <w:tmpl w:val="110EA318"/>
@@ -2437,19 +1457,13 @@
     </w:lvl>
   </w:abstractNum>
   <w:num w:numId="1">
-    <w:abstractNumId w:val="2"/>
+    <w:abstractNumId w:val="1"/>
   </w:num>
   <w:num w:numId="2">
-    <w:abstractNumId w:val="1"/>
+    <w:abstractNumId w:val="0"/>
   </w:num>
   <w:num w:numId="3">
-    <w:abstractNumId w:val="4"/>
-  </w:num>
-  <w:num w:numId="4">
-    <w:abstractNumId w:val="3"/>
-  </w:num>
-  <w:num w:numId="5">
-    <w:abstractNumId w:val="0"/>
+    <w:abstractNumId w:val="2"/>
   </w:num>
 </w:numbering>
 </file>
@@ -2661,28 +1675,6 @@
       <w:szCs w:val="26"/>
     </w:rPr>
   </w:style>
-  <w:style w:type="paragraph" w:styleId="Heading3">
-    <w:name w:val="heading 3"/>
-    <w:basedOn w:val="Normal"/>
-    <w:next w:val="Normal"/>
-    <w:link w:val="Heading3Char"/>
-    <w:uiPriority w:val="9"/>
-    <w:unhideWhenUsed/>
-    <w:qFormat/>
-    <w:rsid w:val="00EA200A"/>
-    <w:pPr>
-      <w:keepNext/>
-      <w:keepLines/>
-      <w:spacing w:before="200" w:after="0"/>
-      <w:outlineLvl w:val="2"/>
-    </w:pPr>
-    <w:rPr>
-      <w:rFonts w:asciiTheme="majorHAnsi" w:eastAsiaTheme="majorEastAsia" w:hAnsiTheme="majorHAnsi" w:cstheme="majorBidi"/>
-      <w:b/>
-      <w:bCs/>
-      <w:color w:val="4F81BD" w:themeColor="accent1"/>
-    </w:rPr>
-  </w:style>
   <w:style w:type="character" w:default="1" w:styleId="DefaultParagraphFont">
     <w:name w:val="Default Paragraph Font"/>
     <w:uiPriority w:val="1"/>
@@ -2838,19 +1830,6 @@
       <w:ind w:left="720"/>
       <w:contextualSpacing/>
     </w:pPr>
-  </w:style>
-  <w:style w:type="character" w:customStyle="1" w:styleId="Heading3Char">
-    <w:name w:val="Heading 3 Char"/>
-    <w:basedOn w:val="DefaultParagraphFont"/>
-    <w:link w:val="Heading3"/>
-    <w:uiPriority w:val="9"/>
-    <w:rsid w:val="00EA200A"/>
-    <w:rPr>
-      <w:rFonts w:asciiTheme="majorHAnsi" w:eastAsiaTheme="majorEastAsia" w:hAnsiTheme="majorHAnsi" w:cstheme="majorBidi"/>
-      <w:b/>
-      <w:bCs/>
-      <w:color w:val="4F81BD" w:themeColor="accent1"/>
-    </w:rPr>
   </w:style>
 </w:styles>
 </file>
@@ -3062,28 +2041,6 @@
       <w:szCs w:val="26"/>
     </w:rPr>
   </w:style>
-  <w:style w:type="paragraph" w:styleId="Heading3">
-    <w:name w:val="heading 3"/>
-    <w:basedOn w:val="Normal"/>
-    <w:next w:val="Normal"/>
-    <w:link w:val="Heading3Char"/>
-    <w:uiPriority w:val="9"/>
-    <w:unhideWhenUsed/>
-    <w:qFormat/>
-    <w:rsid w:val="00EA200A"/>
-    <w:pPr>
-      <w:keepNext/>
-      <w:keepLines/>
-      <w:spacing w:before="200" w:after="0"/>
-      <w:outlineLvl w:val="2"/>
-    </w:pPr>
-    <w:rPr>
-      <w:rFonts w:asciiTheme="majorHAnsi" w:eastAsiaTheme="majorEastAsia" w:hAnsiTheme="majorHAnsi" w:cstheme="majorBidi"/>
-      <w:b/>
-      <w:bCs/>
-      <w:color w:val="4F81BD" w:themeColor="accent1"/>
-    </w:rPr>
-  </w:style>
   <w:style w:type="character" w:default="1" w:styleId="DefaultParagraphFont">
     <w:name w:val="Default Paragraph Font"/>
     <w:uiPriority w:val="1"/>
@@ -3239,19 +2196,6 @@
       <w:ind w:left="720"/>
       <w:contextualSpacing/>
     </w:pPr>
-  </w:style>
-  <w:style w:type="character" w:customStyle="1" w:styleId="Heading3Char">
-    <w:name w:val="Heading 3 Char"/>
-    <w:basedOn w:val="DefaultParagraphFont"/>
-    <w:link w:val="Heading3"/>
-    <w:uiPriority w:val="9"/>
-    <w:rsid w:val="00EA200A"/>
-    <w:rPr>
-      <w:rFonts w:asciiTheme="majorHAnsi" w:eastAsiaTheme="majorEastAsia" w:hAnsiTheme="majorHAnsi" w:cstheme="majorBidi"/>
-      <w:b/>
-      <w:bCs/>
-      <w:color w:val="4F81BD" w:themeColor="accent1"/>
-    </w:rPr>
   </w:style>
 </w:styles>
 </file>

</xml_diff>

<commit_message>
Restore Ran's latest version for cleanup
</commit_message>
<xml_diff>
--- a/Lesion_Synthesis_Toolbox_SOP.docx
+++ b/Lesion_Synthesis_Toolbox_SOP.docx
@@ -16,473 +16,10 @@
         <w:jc w:val="center"/>
       </w:pPr>
       <w:r>
-        <w:t xml:space="preserve">By </w:t>
-      </w:r>
-      <w:proofErr w:type="spellStart"/>
-      <w:r>
-        <w:t>Hanif</w:t>
-      </w:r>
-      <w:proofErr w:type="spellEnd"/>
-      <w:r>
-        <w:t xml:space="preserve"> </w:t>
-      </w:r>
-      <w:proofErr w:type="spellStart"/>
-      <w:r>
-        <w:t>Gabrani-Juma</w:t>
-      </w:r>
-      <w:proofErr w:type="spellEnd"/>
-      <w:r>
-        <w:t xml:space="preserve">, </w:t>
-      </w:r>
-      <w:proofErr w:type="spellStart"/>
-      <w:r>
-        <w:t>B.Eng</w:t>
-      </w:r>
-      <w:proofErr w:type="spellEnd"/>
-      <w:r>
-        <w:t xml:space="preserve">, </w:t>
-      </w:r>
-      <w:proofErr w:type="spellStart"/>
-      <w:r>
-        <w:t>MASc</w:t>
-      </w:r>
-      <w:proofErr w:type="spellEnd"/>
-      <w:r>
-        <w:t xml:space="preserve"> (2019)</w:t>
-      </w:r>
-    </w:p>
-    <w:p>
-      <w:r>
-        <w:br w:type="page"/>
-      </w:r>
-    </w:p>
-    <w:p>
-      <w:pPr>
-        <w:pStyle w:val="Heading1"/>
-      </w:pPr>
-      <w:r>
-        <w:lastRenderedPageBreak/>
-        <w:t>Lesion Synthesis Toolbox Wish List</w:t>
-      </w:r>
-    </w:p>
-    <w:p>
-      <w:pPr>
-        <w:pStyle w:val="ListParagraph"/>
-        <w:numPr>
-          <w:ilvl w:val="0"/>
-          <w:numId w:val="5"/>
-        </w:numPr>
-        <w:rPr>
-          <w:color w:val="365F91" w:themeColor="accent1" w:themeShade="BF"/>
-          <w:sz w:val="28"/>
-          <w:szCs w:val="28"/>
-        </w:rPr>
-      </w:pPr>
-      <w:r>
-        <w:t xml:space="preserve">Anon the patient header data as it comes through the </w:t>
-      </w:r>
-      <w:proofErr w:type="spellStart"/>
-      <w:r>
-        <w:t>DiscoveryDR_SC.m</w:t>
-      </w:r>
-      <w:proofErr w:type="spellEnd"/>
-    </w:p>
-    <w:p>
-      <w:pPr>
-        <w:pStyle w:val="ListParagraph"/>
-        <w:numPr>
-          <w:ilvl w:val="0"/>
-          <w:numId w:val="5"/>
-        </w:numPr>
-        <w:rPr>
-          <w:color w:val="365F91" w:themeColor="accent1" w:themeShade="BF"/>
-          <w:sz w:val="28"/>
-          <w:szCs w:val="28"/>
-        </w:rPr>
-      </w:pPr>
-      <w:proofErr w:type="spellStart"/>
-      <w:r>
-        <w:t>LesionMap</w:t>
-      </w:r>
-      <w:proofErr w:type="spellEnd"/>
-      <w:r>
-        <w:t xml:space="preserve"> generation – </w:t>
-      </w:r>
-      <w:proofErr w:type="spellStart"/>
-      <w:r>
-        <w:t>LesionParams.mat</w:t>
-      </w:r>
-      <w:proofErr w:type="spellEnd"/>
-      <w:r>
-        <w:t xml:space="preserve"> </w:t>
-      </w:r>
-    </w:p>
-    <w:p>
-      <w:pPr>
-        <w:pStyle w:val="ListParagraph"/>
-        <w:numPr>
-          <w:ilvl w:val="1"/>
-          <w:numId w:val="5"/>
-        </w:numPr>
-        <w:rPr>
-          <w:color w:val="365F91" w:themeColor="accent1" w:themeShade="BF"/>
-          <w:sz w:val="28"/>
-          <w:szCs w:val="28"/>
-        </w:rPr>
-      </w:pPr>
-      <w:proofErr w:type="gramStart"/>
-      <w:r>
-        <w:t>Lesion{</w:t>
-      </w:r>
-      <w:proofErr w:type="gramEnd"/>
-      <w:r>
-        <w:t>1}. Shoul</w:t>
-      </w:r>
-      <w:bookmarkStart w:id="0" w:name="_GoBack"/>
-      <w:bookmarkEnd w:id="0"/>
-      <w:r>
-        <w:t xml:space="preserve">d have more information </w:t>
-      </w:r>
-    </w:p>
-    <w:p>
-      <w:pPr>
-        <w:pStyle w:val="ListParagraph"/>
-        <w:numPr>
-          <w:ilvl w:val="2"/>
-          <w:numId w:val="5"/>
-        </w:numPr>
-        <w:rPr>
-          <w:color w:val="365F91" w:themeColor="accent1" w:themeShade="BF"/>
-          <w:sz w:val="28"/>
-          <w:szCs w:val="28"/>
-        </w:rPr>
-      </w:pPr>
-      <w:r>
-        <w:t xml:space="preserve">Shape </w:t>
-      </w:r>
-    </w:p>
-    <w:p>
-      <w:pPr>
-        <w:pStyle w:val="ListParagraph"/>
-        <w:numPr>
-          <w:ilvl w:val="3"/>
-          <w:numId w:val="5"/>
-        </w:numPr>
-        <w:rPr>
-          <w:color w:val="365F91" w:themeColor="accent1" w:themeShade="BF"/>
-          <w:sz w:val="28"/>
-          <w:szCs w:val="28"/>
-        </w:rPr>
-      </w:pPr>
-      <w:r>
-        <w:t xml:space="preserve">Type </w:t>
-      </w:r>
-      <w:r>
-        <w:sym w:font="Wingdings" w:char="F0E0"/>
-      </w:r>
-      <w:r>
-        <w:t xml:space="preserve"> Sphere, Blob, </w:t>
-      </w:r>
-      <w:proofErr w:type="spellStart"/>
-      <w:r>
-        <w:t>Fatman</w:t>
-      </w:r>
-      <w:proofErr w:type="spellEnd"/>
-      <w:r>
-        <w:t xml:space="preserve">, </w:t>
-      </w:r>
-      <w:proofErr w:type="gramStart"/>
-      <w:r>
-        <w:t>Etc..</w:t>
-      </w:r>
-      <w:proofErr w:type="gramEnd"/>
-      <w:r>
-        <w:t xml:space="preserve"> </w:t>
-      </w:r>
-    </w:p>
-    <w:p>
-      <w:pPr>
-        <w:pStyle w:val="ListParagraph"/>
-        <w:numPr>
-          <w:ilvl w:val="3"/>
-          <w:numId w:val="5"/>
-        </w:numPr>
-        <w:rPr>
-          <w:color w:val="365F91" w:themeColor="accent1" w:themeShade="BF"/>
-          <w:sz w:val="28"/>
-          <w:szCs w:val="28"/>
-        </w:rPr>
-      </w:pPr>
-      <w:proofErr w:type="spellStart"/>
-      <w:r>
-        <w:t>Params</w:t>
-      </w:r>
-      <w:proofErr w:type="spellEnd"/>
-      <w:r>
-        <w:t xml:space="preserve"> </w:t>
-      </w:r>
-      <w:r>
-        <w:sym w:font="Wingdings" w:char="F0E0"/>
-      </w:r>
-      <w:r>
-        <w:t xml:space="preserve"> Radius, Heterogeneity </w:t>
-      </w:r>
-    </w:p>
-    <w:p>
-      <w:pPr>
-        <w:pStyle w:val="ListParagraph"/>
-        <w:numPr>
-          <w:ilvl w:val="2"/>
-          <w:numId w:val="5"/>
-        </w:numPr>
-        <w:rPr>
-          <w:color w:val="365F91" w:themeColor="accent1" w:themeShade="BF"/>
-          <w:sz w:val="28"/>
-          <w:szCs w:val="28"/>
-        </w:rPr>
-      </w:pPr>
-      <w:r>
-        <w:t xml:space="preserve">Uptake </w:t>
-      </w:r>
-      <w:r>
-        <w:sym w:font="Wingdings" w:char="F0E0"/>
-      </w:r>
-      <w:r>
-        <w:t xml:space="preserve"> </w:t>
-      </w:r>
-      <w:proofErr w:type="spellStart"/>
-      <w:r>
-        <w:t>ContrastFactor</w:t>
-      </w:r>
-      <w:proofErr w:type="spellEnd"/>
-      <w:r>
-        <w:t xml:space="preserve"> </w:t>
-      </w:r>
-    </w:p>
-    <w:p>
-      <w:pPr>
-        <w:pStyle w:val="ListParagraph"/>
-        <w:numPr>
-          <w:ilvl w:val="2"/>
-          <w:numId w:val="5"/>
-        </w:numPr>
-        <w:rPr>
-          <w:color w:val="365F91" w:themeColor="accent1" w:themeShade="BF"/>
-          <w:sz w:val="28"/>
-          <w:szCs w:val="28"/>
-        </w:rPr>
-      </w:pPr>
-      <w:r>
-        <w:t>Add HU (this would require definition during lesion characterization)</w:t>
-      </w:r>
-    </w:p>
-    <w:p>
-      <w:pPr>
-        <w:pStyle w:val="ListParagraph"/>
-        <w:numPr>
-          <w:ilvl w:val="2"/>
-          <w:numId w:val="5"/>
-        </w:numPr>
-        <w:rPr>
-          <w:color w:val="365F91" w:themeColor="accent1" w:themeShade="BF"/>
-          <w:sz w:val="28"/>
-          <w:szCs w:val="28"/>
-        </w:rPr>
-      </w:pPr>
-      <w:r>
-        <w:t>Source patient image (</w:t>
-      </w:r>
-      <w:proofErr w:type="spellStart"/>
-      <w:r>
-        <w:t>MRN,aMRN</w:t>
-      </w:r>
-      <w:proofErr w:type="spellEnd"/>
-      <w:r>
-        <w:t>)</w:t>
-      </w:r>
-    </w:p>
-    <w:p>
-      <w:pPr>
-        <w:pStyle w:val="ListParagraph"/>
-        <w:numPr>
-          <w:ilvl w:val="2"/>
-          <w:numId w:val="5"/>
-        </w:numPr>
-        <w:rPr>
-          <w:color w:val="365F91" w:themeColor="accent1" w:themeShade="BF"/>
-          <w:sz w:val="28"/>
-          <w:szCs w:val="28"/>
-        </w:rPr>
-      </w:pPr>
-      <w:r>
-        <w:t xml:space="preserve">How the lesion was created </w:t>
-      </w:r>
-    </w:p>
-    <w:p>
-      <w:pPr>
-        <w:pStyle w:val="ListParagraph"/>
-        <w:numPr>
-          <w:ilvl w:val="3"/>
-          <w:numId w:val="5"/>
-        </w:numPr>
-        <w:rPr>
-          <w:color w:val="365F91" w:themeColor="accent1" w:themeShade="BF"/>
-          <w:sz w:val="28"/>
-          <w:szCs w:val="28"/>
-        </w:rPr>
-      </w:pPr>
-      <w:r>
-        <w:t xml:space="preserve">Using the View4D Lesion Definer </w:t>
-      </w:r>
-    </w:p>
-    <w:p>
-      <w:pPr>
-        <w:pStyle w:val="ListParagraph"/>
-        <w:numPr>
-          <w:ilvl w:val="3"/>
-          <w:numId w:val="5"/>
-        </w:numPr>
-        <w:rPr>
-          <w:color w:val="365F91" w:themeColor="accent1" w:themeShade="BF"/>
-          <w:sz w:val="28"/>
-          <w:szCs w:val="28"/>
-        </w:rPr>
-      </w:pPr>
-      <w:r>
-        <w:t xml:space="preserve">Randomly </w:t>
-      </w:r>
-    </w:p>
-    <w:p>
-      <w:pPr>
-        <w:pStyle w:val="ListParagraph"/>
-        <w:numPr>
-          <w:ilvl w:val="3"/>
-          <w:numId w:val="5"/>
-        </w:numPr>
-        <w:rPr>
-          <w:color w:val="365F91" w:themeColor="accent1" w:themeShade="BF"/>
-          <w:sz w:val="28"/>
-          <w:szCs w:val="28"/>
-        </w:rPr>
-      </w:pPr>
-      <w:r>
-        <w:t xml:space="preserve">Using an image map </w:t>
-      </w:r>
-    </w:p>
-    <w:p>
-      <w:pPr>
-        <w:pStyle w:val="ListParagraph"/>
-        <w:numPr>
-          <w:ilvl w:val="3"/>
-          <w:numId w:val="5"/>
-        </w:numPr>
-        <w:rPr>
-          <w:color w:val="365F91" w:themeColor="accent1" w:themeShade="BF"/>
-          <w:sz w:val="28"/>
-          <w:szCs w:val="28"/>
-        </w:rPr>
-      </w:pPr>
-      <w:r>
-        <w:t xml:space="preserve">Using a script (?) </w:t>
-      </w:r>
-    </w:p>
-    <w:p>
-      <w:pPr>
-        <w:pStyle w:val="ListParagraph"/>
-        <w:numPr>
-          <w:ilvl w:val="1"/>
-          <w:numId w:val="5"/>
-        </w:numPr>
-        <w:rPr>
-          <w:color w:val="365F91" w:themeColor="accent1" w:themeShade="BF"/>
-          <w:sz w:val="28"/>
-          <w:szCs w:val="28"/>
-        </w:rPr>
-      </w:pPr>
-      <w:r>
-        <w:t xml:space="preserve">Append the DICOM </w:t>
-      </w:r>
-      <w:proofErr w:type="spellStart"/>
-      <w:r>
-        <w:t>hdr</w:t>
-      </w:r>
-      <w:proofErr w:type="spellEnd"/>
-      <w:r>
-        <w:t xml:space="preserve"> of the final recon image to include the lesion description </w:t>
-      </w:r>
-      <w:proofErr w:type="spellStart"/>
-      <w:r>
-        <w:t>hdr</w:t>
-      </w:r>
-      <w:proofErr w:type="spellEnd"/>
-      <w:r>
-        <w:t xml:space="preserve"> </w:t>
-      </w:r>
-    </w:p>
-    <w:p>
-      <w:pPr>
-        <w:pStyle w:val="ListParagraph"/>
-        <w:numPr>
-          <w:ilvl w:val="2"/>
-          <w:numId w:val="5"/>
-        </w:numPr>
-        <w:rPr>
-          <w:color w:val="365F91" w:themeColor="accent1" w:themeShade="BF"/>
-          <w:sz w:val="28"/>
-          <w:szCs w:val="28"/>
-        </w:rPr>
-      </w:pPr>
-      <w:r>
-        <w:t xml:space="preserve">Check DICOM Conformance Statement </w:t>
-      </w:r>
-      <w:r>
-        <w:t>(</w:t>
-      </w:r>
-      <w:r>
-        <w:t>GE710</w:t>
-      </w:r>
-    </w:p>
-    <w:p>
-      <w:pPr>
-        <w:pStyle w:val="ListParagraph"/>
-        <w:numPr>
-          <w:ilvl w:val="2"/>
-          <w:numId w:val="5"/>
-        </w:numPr>
-        <w:rPr>
-          <w:color w:val="365F91" w:themeColor="accent1" w:themeShade="BF"/>
-          <w:sz w:val="28"/>
-          <w:szCs w:val="28"/>
-        </w:rPr>
-      </w:pPr>
-    </w:p>
-    <w:p>
-      <w:pPr>
-        <w:pStyle w:val="ListParagraph"/>
-        <w:numPr>
-          <w:ilvl w:val="0"/>
-          <w:numId w:val="5"/>
-        </w:numPr>
-        <w:rPr>
-          <w:color w:val="365F91" w:themeColor="accent1" w:themeShade="BF"/>
-          <w:sz w:val="28"/>
-          <w:szCs w:val="28"/>
-        </w:rPr>
-      </w:pPr>
-    </w:p>
-    <w:p>
-      <w:pPr>
-        <w:pStyle w:val="ListParagraph"/>
-        <w:numPr>
-          <w:ilvl w:val="0"/>
-          <w:numId w:val="5"/>
-        </w:numPr>
-        <w:rPr>
-          <w:color w:val="365F91" w:themeColor="accent1" w:themeShade="BF"/>
-          <w:sz w:val="28"/>
-          <w:szCs w:val="28"/>
-        </w:rPr>
-      </w:pPr>
+        <w:t>By Hanif Gabrani-Juma, B.Eng, MASc (2019)</w:t>
+      </w:r>
+    </w:p>
+    <w:p>
       <w:r>
         <w:br w:type="page"/>
       </w:r>
@@ -663,23 +200,7 @@
           <w:color w:val="000000" w:themeColor="text1"/>
           <w:lang w:val="en-CA"/>
         </w:rPr>
-        <w:t xml:space="preserve">Stored as </w:t>
-      </w:r>
-      <w:proofErr w:type="spellStart"/>
-      <w:r>
-        <w:rPr>
-          <w:color w:val="000000" w:themeColor="text1"/>
-          <w:lang w:val="en-CA"/>
-        </w:rPr>
-        <w:t>Dicom</w:t>
-      </w:r>
-      <w:proofErr w:type="spellEnd"/>
-      <w:r>
-        <w:rPr>
-          <w:color w:val="000000" w:themeColor="text1"/>
-          <w:lang w:val="en-CA"/>
-        </w:rPr>
-        <w:t xml:space="preserve"> images.</w:t>
+        <w:t>Stored as Dicom images.</w:t>
       </w:r>
       <w:r>
         <w:rPr>
@@ -967,54 +488,18 @@
       <w:pPr>
         <w:spacing w:line="240" w:lineRule="auto"/>
       </w:pPr>
-      <w:proofErr w:type="spellStart"/>
-      <w:proofErr w:type="gramStart"/>
-      <w:r>
-        <w:t>updateDRclients</w:t>
-      </w:r>
-      <w:proofErr w:type="spellEnd"/>
-      <w:proofErr w:type="gramEnd"/>
-      <w:r>
-        <w:t xml:space="preserve"> = 1; </w:t>
-      </w:r>
-    </w:p>
-    <w:p>
-      <w:r>
-        <w:t>MRN2SearchDir = 'C</w:t>
-      </w:r>
-      <w:proofErr w:type="gramStart"/>
-      <w:r>
-        <w:t>:\</w:t>
-      </w:r>
-      <w:proofErr w:type="gramEnd"/>
-      <w:r>
-        <w:t>Users\</w:t>
-      </w:r>
-      <w:proofErr w:type="spellStart"/>
-      <w:r>
-        <w:t>hjuma</w:t>
-      </w:r>
-      <w:proofErr w:type="spellEnd"/>
-      <w:r>
-        <w:t xml:space="preserve">\Documents\MATLAB\Lesion Synthesis Toolbox\FTP Tool\MRN2Search.xlsx'; </w:t>
-      </w:r>
-    </w:p>
-    <w:p>
-      <w:proofErr w:type="spellStart"/>
-      <w:r>
-        <w:t>DiscoveryDR_</w:t>
-      </w:r>
-      <w:proofErr w:type="gramStart"/>
-      <w:r>
-        <w:t>SC</w:t>
-      </w:r>
-      <w:proofErr w:type="spellEnd"/>
-      <w:r>
-        <w:t>(</w:t>
-      </w:r>
-      <w:proofErr w:type="gramEnd"/>
-      <w:r>
-        <w:t>updateDRclients,MRN2SearchDir)</w:t>
+      <w:r>
+        <w:t xml:space="preserve">updateDRclients = 1; </w:t>
+      </w:r>
+    </w:p>
+    <w:p>
+      <w:r>
+        <w:t xml:space="preserve">MRN2SearchDir = 'C:\Users\hjuma\Documents\MATLAB\Lesion Synthesis Toolbox\FTP Tool\MRN2Search.xlsx'; </w:t>
+      </w:r>
+    </w:p>
+    <w:p>
+      <w:r>
+        <w:t>DiscoveryDR_SC(updateDRclients,MRN2SearchDir)</w:t>
       </w:r>
     </w:p>
     <w:p>
@@ -1082,7 +567,7 @@
         <w:rPr>
           <w:noProof/>
         </w:rPr>
-        <w:t>2</w:t>
+        <w:t>3</w:t>
       </w:r>
       <w:r>
         <w:rPr>
@@ -1095,7 +580,6 @@
       </w:r>
     </w:p>
     <w:p>
-      <w:proofErr w:type="spellStart"/>
       <w:r>
         <w:rPr>
           <w:b/>
@@ -1103,7 +587,6 @@
         </w:rPr>
         <w:t>UpdateDRclients</w:t>
       </w:r>
-      <w:proofErr w:type="spellEnd"/>
       <w:r>
         <w:t xml:space="preserve"> is typically set to 1 – searches the console and populates an updated list of available scans. If this was previously done before new scans were acquired on the console you can set this to 0. </w:t>
       </w:r>
@@ -1117,15 +600,7 @@
         <w:t>MRN2SearchDir</w:t>
       </w:r>
       <w:r>
-        <w:t xml:space="preserve"> is a </w:t>
-      </w:r>
-      <w:proofErr w:type="spellStart"/>
-      <w:r>
-        <w:t>filepath</w:t>
-      </w:r>
-      <w:proofErr w:type="spellEnd"/>
-      <w:r>
-        <w:t xml:space="preserve"> to location where a XLS file with MRNs to import from the console is stored. A template file is provided and illustrated below. </w:t>
+        <w:t xml:space="preserve"> is a filepath to location where a XLS file with MRNs to import from the console is stored. A template file is provided and illustrated below. </w:t>
       </w:r>
     </w:p>
     <w:p>
@@ -1194,7 +669,7 @@
         <w:rPr>
           <w:noProof/>
         </w:rPr>
-        <w:t>3</w:t>
+        <w:t>4</w:t>
       </w:r>
       <w:r>
         <w:rPr>
@@ -1210,7 +685,6 @@
       <w:r>
         <w:t xml:space="preserve">To configure the local directory to import the data/modify the scanner credentials edit the MATLAB script/file </w:t>
       </w:r>
-      <w:proofErr w:type="spellStart"/>
       <w:r>
         <w:rPr>
           <w:b/>
@@ -1218,7 +692,6 @@
         </w:rPr>
         <w:t>DiscoveryDR_SC.mat</w:t>
       </w:r>
-      <w:proofErr w:type="spellEnd"/>
       <w:r>
         <w:t xml:space="preserve"> </w:t>
       </w:r>
@@ -1301,7 +774,7 @@
         <w:rPr>
           <w:noProof/>
         </w:rPr>
-        <w:t>4</w:t>
+        <w:t>5</w:t>
       </w:r>
       <w:r>
         <w:rPr>
@@ -1310,15 +783,7 @@
         <w:fldChar w:fldCharType="end"/>
       </w:r>
       <w:r>
-        <w:t xml:space="preserve">: </w:t>
-      </w:r>
-      <w:proofErr w:type="spellStart"/>
-      <w:r>
-        <w:t>DiscoveryDR_SC</w:t>
-      </w:r>
-      <w:proofErr w:type="spellEnd"/>
-      <w:r>
-        <w:t xml:space="preserve"> Source Code</w:t>
+        <w:t>: DiscoveryDR_SC Source Code</w:t>
       </w:r>
     </w:p>
     <w:p>
@@ -1406,7 +871,7 @@
         <w:rPr>
           <w:noProof/>
         </w:rPr>
-        <w:t>5</w:t>
+        <w:t>2</w:t>
       </w:r>
       <w:r>
         <w:rPr>
@@ -1505,43 +970,15 @@
       </w:r>
     </w:p>
     <w:p>
-      <w:proofErr w:type="spellStart"/>
-      <w:proofErr w:type="gramStart"/>
-      <w:r>
-        <w:t>datastoredir</w:t>
-      </w:r>
-      <w:proofErr w:type="spellEnd"/>
-      <w:proofErr w:type="gramEnd"/>
-      <w:r>
-        <w:t xml:space="preserve"> = 'C:\Users\</w:t>
-      </w:r>
-      <w:proofErr w:type="spellStart"/>
-      <w:r>
-        <w:t>hjuma</w:t>
-      </w:r>
-      <w:proofErr w:type="spellEnd"/>
-      <w:r>
-        <w:t>\Documents\MATLAB\Lesion Synthesis Toolbox\Test Lesion Synthesis\';</w:t>
-      </w:r>
-    </w:p>
-    <w:p>
-      <w:proofErr w:type="spellStart"/>
-      <w:proofErr w:type="gramStart"/>
-      <w:r>
-        <w:t>patdir</w:t>
-      </w:r>
-      <w:proofErr w:type="spellEnd"/>
-      <w:proofErr w:type="gramEnd"/>
-      <w:r>
-        <w:t xml:space="preserve"> = 'C:\Users\</w:t>
-      </w:r>
-      <w:proofErr w:type="spellStart"/>
-      <w:r>
-        <w:t>hjuma</w:t>
-      </w:r>
-      <w:proofErr w:type="spellEnd"/>
-      <w:r>
-        <w:t>\Documents\MATLAB\Lesion Synthesis Toolbox\Test Lesion Synthesis\</w:t>
+      <w:bookmarkStart w:id="0" w:name="OLE_LINK1"/>
+      <w:bookmarkStart w:id="1" w:name="OLE_LINK2"/>
+      <w:r>
+        <w:t>datastoredir = 'C:\Users\hjuma\Documents\MATLAB\Lesion Synthesis Toolbox\Test Lesion Synthesis\';</w:t>
+      </w:r>
+    </w:p>
+    <w:p>
+      <w:r>
+        <w:t>patdir = 'C:\Users\hjuma\Documents\MATLAB\Lesion Synthesis Toolbox\Test Lesion Synthesis\</w:t>
       </w:r>
       <w:r>
         <w:t>12345678</w:t>
@@ -1551,45 +988,29 @@
       </w:r>
     </w:p>
     <w:p>
-      <w:proofErr w:type="spellStart"/>
-      <w:proofErr w:type="gramStart"/>
-      <w:r>
-        <w:t>MakeLesionInsertionStudy</w:t>
-      </w:r>
-      <w:proofErr w:type="spellEnd"/>
-      <w:r>
-        <w:t>(</w:t>
-      </w:r>
-      <w:proofErr w:type="spellStart"/>
-      <w:proofErr w:type="gramEnd"/>
-      <w:r>
-        <w:t>patdir,datastoredir</w:t>
-      </w:r>
-      <w:proofErr w:type="spellEnd"/>
+      <w:r>
+        <w:t>MakeLesionInsertionStudy(patdir,datastoredir</w:t>
+      </w:r>
+      <w:r>
+        <w:t>,reconName</w:t>
+      </w:r>
       <w:r>
         <w:t>)</w:t>
       </w:r>
     </w:p>
     <w:p>
-      <w:proofErr w:type="spellStart"/>
-      <w:proofErr w:type="gramStart"/>
-      <w:r>
-        <w:t>runLesionInsertionPlusRecon</w:t>
-      </w:r>
-      <w:proofErr w:type="spellEnd"/>
-      <w:r>
-        <w:t>(</w:t>
-      </w:r>
-      <w:proofErr w:type="spellStart"/>
-      <w:proofErr w:type="gramEnd"/>
-      <w:r>
-        <w:t>patdir,datastoredir</w:t>
-      </w:r>
-      <w:proofErr w:type="spellEnd"/>
+      <w:r>
+        <w:t>runLesionInsertionPlusRecon(patdir,datastoredir</w:t>
+      </w:r>
+      <w:r>
+        <w:t>,reconName</w:t>
+      </w:r>
       <w:r>
         <w:t>)</w:t>
       </w:r>
     </w:p>
+    <w:bookmarkEnd w:id="0"/>
+    <w:bookmarkEnd w:id="1"/>
     <w:p>
       <w:r>
         <w:rPr>
@@ -1637,8 +1058,6 @@
     </w:p>
     <w:p/>
     <w:p>
-      <w:proofErr w:type="spellStart"/>
-      <w:proofErr w:type="gramStart"/>
       <w:r>
         <w:rPr>
           <w:b/>
@@ -1646,8 +1065,6 @@
         </w:rPr>
         <w:t>datastoredir</w:t>
       </w:r>
-      <w:proofErr w:type="spellEnd"/>
-      <w:proofErr w:type="gramEnd"/>
       <w:r>
         <w:t xml:space="preserve"> </w:t>
       </w:r>
@@ -1656,8 +1073,6 @@
       </w:r>
     </w:p>
     <w:p>
-      <w:proofErr w:type="spellStart"/>
-      <w:proofErr w:type="gramStart"/>
       <w:r>
         <w:rPr>
           <w:b/>
@@ -1665,250 +1080,55 @@
         </w:rPr>
         <w:t>patdir</w:t>
       </w:r>
-      <w:proofErr w:type="spellEnd"/>
-      <w:proofErr w:type="gramEnd"/>
       <w:r>
         <w:t xml:space="preserve"> – a string specifying the path where the target patient data is archived (preliminary reconstruction + files needed for recon) </w:t>
       </w:r>
     </w:p>
     <w:p>
-      <w:proofErr w:type="spellStart"/>
       <w:r>
         <w:rPr>
           <w:b/>
           <w:u w:val="single"/>
         </w:rPr>
-        <w:t>MakeLesionInsertionStudy</w:t>
-      </w:r>
-      <w:proofErr w:type="spellEnd"/>
-      <w:r>
-        <w:t>- Function that drives the characterization of the synthetic lesion and populates some simulation directories</w:t>
-      </w:r>
-    </w:p>
-    <w:p>
-      <w:proofErr w:type="spellStart"/>
-      <w:proofErr w:type="gramStart"/>
+        <w:t xml:space="preserve">reconName – </w:t>
+      </w:r>
+      <w:r>
+        <w:t xml:space="preserve">the user defined unique recon name. This is used later downstream and should be unique name with no spaces or special characters. </w:t>
+      </w:r>
+      <w:bookmarkStart w:id="2" w:name="_GoBack"/>
+      <w:bookmarkEnd w:id="2"/>
+    </w:p>
+    <w:p>
       <w:r>
         <w:rPr>
           <w:b/>
           <w:u w:val="single"/>
         </w:rPr>
-        <w:t>runLesionInsertionPlusRecon</w:t>
-      </w:r>
-      <w:proofErr w:type="spellEnd"/>
-      <w:proofErr w:type="gramEnd"/>
-      <w:r>
-        <w:t xml:space="preserve"> – Function that finalizes simulation directories, generates baseline reconstruction, generates lesion projections, combines simulation and patient data, generates final reconstruction</w:t>
-      </w:r>
-    </w:p>
-    <w:p>
-      <w:r>
-        <w:t xml:space="preserve">To modify image reconstruction parameters see function: </w:t>
-      </w:r>
+        <w:t>MakeLesionInsertionStudy</w:t>
+      </w:r>
+      <w:r>
+        <w:t>- Function that drives the characterization of the synthetic lesion and populates some simulation directories</w:t>
+      </w:r>
+    </w:p>
+    <w:p>
       <w:r>
         <w:rPr>
           <w:b/>
           <w:u w:val="single"/>
         </w:rPr>
-        <w:t xml:space="preserve"> </w:t>
-      </w:r>
-      <w:proofErr w:type="spellStart"/>
-      <w:r>
-        <w:rPr>
-          <w:b/>
-          <w:u w:val="single"/>
-        </w:rPr>
-        <w:t>LesionInsertion_GEPETreconParams</w:t>
-      </w:r>
-      <w:proofErr w:type="spellEnd"/>
-      <w:r>
-        <w:t xml:space="preserve">. It is important to note that the image reconstruction parameters set when generating the projection data must be identical to the final target reconstruction parameters.  </w:t>
-      </w:r>
-    </w:p>
-    <w:p>
-      <w:r>
-        <w:lastRenderedPageBreak/>
-        <w:t xml:space="preserve">Once lesion synthesis is complete, the toolbox generates 3 directories. Baseline recon of target patient data (+ generation of lesion projection data), reconstruction with lesion, anonymized DICOM files of target + lesion. </w:t>
+        <w:t>runLesionInsertionPlusRecon</w:t>
+      </w:r>
+      <w:r>
+        <w:t xml:space="preserve"> – Function that finalizes simulation directories, generates baseline reconstruction, generates lesion projections, combines simulation and patient data, generates final reconstruction</w:t>
       </w:r>
     </w:p>
     <w:p/>
-    <w:p>
-      <w:pPr>
-        <w:keepNext/>
-      </w:pPr>
-      <w:r>
-        <w:rPr>
-          <w:noProof/>
-        </w:rPr>
-        <w:drawing>
-          <wp:inline distT="0" distB="0" distL="0" distR="0" wp14:anchorId="3D336047" wp14:editId="770154DD">
-            <wp:extent cx="5943600" cy="1052195"/>
-            <wp:effectExtent l="0" t="0" r="0" b="0"/>
-            <wp:docPr id="6" name="Picture 6"/>
-            <wp:cNvGraphicFramePr>
-              <a:graphicFrameLocks xmlns:a="http://schemas.openxmlformats.org/drawingml/2006/main" noChangeAspect="1"/>
-            </wp:cNvGraphicFramePr>
-            <a:graphic xmlns:a="http://schemas.openxmlformats.org/drawingml/2006/main">
-              <a:graphicData uri="http://schemas.openxmlformats.org/drawingml/2006/picture">
-                <pic:pic xmlns:pic="http://schemas.openxmlformats.org/drawingml/2006/picture">
-                  <pic:nvPicPr>
-                    <pic:cNvPr id="0" name=""/>
-                    <pic:cNvPicPr/>
-                  </pic:nvPicPr>
-                  <pic:blipFill>
-                    <a:blip r:embed="rId12"/>
-                    <a:stretch>
-                      <a:fillRect/>
-                    </a:stretch>
-                  </pic:blipFill>
-                  <pic:spPr>
-                    <a:xfrm>
-                      <a:off x="0" y="0"/>
-                      <a:ext cx="5943600" cy="1052195"/>
-                    </a:xfrm>
-                    <a:prstGeom prst="rect">
-                      <a:avLst/>
-                    </a:prstGeom>
-                  </pic:spPr>
-                </pic:pic>
-              </a:graphicData>
-            </a:graphic>
-          </wp:inline>
-        </w:drawing>
-      </w:r>
-    </w:p>
-    <w:p>
-      <w:pPr>
-        <w:pStyle w:val="Caption"/>
-      </w:pPr>
-      <w:r>
-        <w:t xml:space="preserve">Figure </w:t>
-      </w:r>
-      <w:r>
-        <w:fldChar w:fldCharType="begin"/>
-      </w:r>
-      <w:r>
-        <w:instrText xml:space="preserve"> SEQ Figure \* ARABIC </w:instrText>
-      </w:r>
-      <w:r>
-        <w:fldChar w:fldCharType="separate"/>
-      </w:r>
-      <w:r>
-        <w:rPr>
-          <w:noProof/>
-        </w:rPr>
-        <w:t>6</w:t>
-      </w:r>
-      <w:r>
-        <w:rPr>
-          <w:noProof/>
-        </w:rPr>
-        <w:fldChar w:fldCharType="end"/>
-      </w:r>
-      <w:r>
-        <w:t>: Lesion Synthesis Toolbox Test Output - Directory with numbers only is the target patient data. The second directory starting with 'Patient_' holds the files used and generated by the toolbox</w:t>
-      </w:r>
-    </w:p>
+    <w:p/>
+    <w:p/>
     <w:p>
       <w:pPr>
         <w:pStyle w:val="Heading2"/>
       </w:pPr>
-      <w:r>
-        <w:rPr>
-          <w:noProof/>
-        </w:rPr>
-        <w:drawing>
-          <wp:inline distT="0" distB="0" distL="0" distR="0" wp14:anchorId="4FCAA3CE" wp14:editId="2BFAECE7">
-            <wp:extent cx="5943600" cy="1196975"/>
-            <wp:effectExtent l="0" t="0" r="0" b="3175"/>
-            <wp:docPr id="7" name="Picture 7"/>
-            <wp:cNvGraphicFramePr>
-              <a:graphicFrameLocks xmlns:a="http://schemas.openxmlformats.org/drawingml/2006/main" noChangeAspect="1"/>
-            </wp:cNvGraphicFramePr>
-            <a:graphic xmlns:a="http://schemas.openxmlformats.org/drawingml/2006/main">
-              <a:graphicData uri="http://schemas.openxmlformats.org/drawingml/2006/picture">
-                <pic:pic xmlns:pic="http://schemas.openxmlformats.org/drawingml/2006/picture">
-                  <pic:nvPicPr>
-                    <pic:cNvPr id="0" name=""/>
-                    <pic:cNvPicPr/>
-                  </pic:nvPicPr>
-                  <pic:blipFill>
-                    <a:blip r:embed="rId13"/>
-                    <a:stretch>
-                      <a:fillRect/>
-                    </a:stretch>
-                  </pic:blipFill>
-                  <pic:spPr>
-                    <a:xfrm>
-                      <a:off x="0" y="0"/>
-                      <a:ext cx="5943600" cy="1196975"/>
-                    </a:xfrm>
-                    <a:prstGeom prst="rect">
-                      <a:avLst/>
-                    </a:prstGeom>
-                  </pic:spPr>
-                </pic:pic>
-              </a:graphicData>
-            </a:graphic>
-          </wp:inline>
-        </w:drawing>
-      </w:r>
-    </w:p>
-    <w:p>
-      <w:pPr>
-        <w:pStyle w:val="Caption"/>
-      </w:pPr>
-      <w:r>
-        <w:t xml:space="preserve">Figure </w:t>
-      </w:r>
-      <w:r>
-        <w:fldChar w:fldCharType="begin"/>
-      </w:r>
-      <w:r>
-        <w:instrText xml:space="preserve"> SEQ Figure \* ARABIC </w:instrText>
-      </w:r>
-      <w:r>
-        <w:fldChar w:fldCharType="separate"/>
-      </w:r>
-      <w:r>
-        <w:rPr>
-          <w:noProof/>
-        </w:rPr>
-        <w:t>7</w:t>
-      </w:r>
-      <w:r>
-        <w:rPr>
-          <w:noProof/>
-        </w:rPr>
-        <w:fldChar w:fldCharType="end"/>
-      </w:r>
-      <w:r>
-        <w:t xml:space="preserve">: Baseline (used to generate lesion projections), </w:t>
-      </w:r>
-      <w:proofErr w:type="spellStart"/>
-      <w:r>
-        <w:t>CTreconWithLesion</w:t>
-      </w:r>
-      <w:proofErr w:type="spellEnd"/>
-      <w:r>
-        <w:t xml:space="preserve"> (recon of target data + lesion), </w:t>
-      </w:r>
-      <w:proofErr w:type="spellStart"/>
-      <w:r>
-        <w:t>Patient_xxxxxxxx_DICOM</w:t>
-      </w:r>
-      <w:proofErr w:type="spellEnd"/>
-      <w:r>
-        <w:t xml:space="preserve"> (anonymized target patient + lesion </w:t>
-      </w:r>
-      <w:proofErr w:type="spellStart"/>
-      <w:r>
-        <w:t>dicom</w:t>
-      </w:r>
-      <w:proofErr w:type="spellEnd"/>
-      <w:r>
-        <w:t xml:space="preserve"> files)</w:t>
-      </w:r>
     </w:p>
     <w:sectPr>
       <w:pgSz w:w="12240" w:h="15840"/>
@@ -1923,92 +1143,6 @@
 <file path=word/numbering.xml><?xml version="1.0" encoding="utf-8"?>
 <w:numbering xmlns:wpc="http://schemas.microsoft.com/office/word/2010/wordprocessingCanvas" xmlns:mc="http://schemas.openxmlformats.org/markup-compatibility/2006" xmlns:o="urn:schemas-microsoft-com:office:office" xmlns:r="http://schemas.openxmlformats.org/officeDocument/2006/relationships" xmlns:m="http://schemas.openxmlformats.org/officeDocument/2006/math" xmlns:v="urn:schemas-microsoft-com:vml" xmlns:wp14="http://schemas.microsoft.com/office/word/2010/wordprocessingDrawing" xmlns:wp="http://schemas.openxmlformats.org/drawingml/2006/wordprocessingDrawing" xmlns:w10="urn:schemas-microsoft-com:office:word" xmlns:w="http://schemas.openxmlformats.org/wordprocessingml/2006/main" xmlns:w14="http://schemas.microsoft.com/office/word/2010/wordml" xmlns:wpg="http://schemas.microsoft.com/office/word/2010/wordprocessingGroup" xmlns:wpi="http://schemas.microsoft.com/office/word/2010/wordprocessingInk" xmlns:wne="http://schemas.microsoft.com/office/word/2006/wordml" xmlns:wps="http://schemas.microsoft.com/office/word/2010/wordprocessingShape" mc:Ignorable="w14 wp14">
   <w:abstractNum w:abstractNumId="0">
-    <w:nsid w:val="003769D9"/>
-    <w:multiLevelType w:val="hybridMultilevel"/>
-    <w:tmpl w:val="F3603C34"/>
-    <w:lvl w:ilvl="0" w:tplc="0409000F">
-      <w:start w:val="1"/>
-      <w:numFmt w:val="decimal"/>
-      <w:lvlText w:val="%1."/>
-      <w:lvlJc w:val="left"/>
-      <w:pPr>
-        <w:ind w:left="720" w:hanging="360"/>
-      </w:pPr>
-    </w:lvl>
-    <w:lvl w:ilvl="1" w:tplc="04090019">
-      <w:start w:val="1"/>
-      <w:numFmt w:val="lowerLetter"/>
-      <w:lvlText w:val="%2."/>
-      <w:lvlJc w:val="left"/>
-      <w:pPr>
-        <w:ind w:left="1440" w:hanging="360"/>
-      </w:pPr>
-    </w:lvl>
-    <w:lvl w:ilvl="2" w:tplc="0409001B">
-      <w:start w:val="1"/>
-      <w:numFmt w:val="lowerRoman"/>
-      <w:lvlText w:val="%3."/>
-      <w:lvlJc w:val="right"/>
-      <w:pPr>
-        <w:ind w:left="2160" w:hanging="180"/>
-      </w:pPr>
-    </w:lvl>
-    <w:lvl w:ilvl="3" w:tplc="0409000F">
-      <w:start w:val="1"/>
-      <w:numFmt w:val="decimal"/>
-      <w:lvlText w:val="%4."/>
-      <w:lvlJc w:val="left"/>
-      <w:pPr>
-        <w:ind w:left="2880" w:hanging="360"/>
-      </w:pPr>
-    </w:lvl>
-    <w:lvl w:ilvl="4" w:tplc="04090019" w:tentative="1">
-      <w:start w:val="1"/>
-      <w:numFmt w:val="lowerLetter"/>
-      <w:lvlText w:val="%5."/>
-      <w:lvlJc w:val="left"/>
-      <w:pPr>
-        <w:ind w:left="3600" w:hanging="360"/>
-      </w:pPr>
-    </w:lvl>
-    <w:lvl w:ilvl="5" w:tplc="0409001B" w:tentative="1">
-      <w:start w:val="1"/>
-      <w:numFmt w:val="lowerRoman"/>
-      <w:lvlText w:val="%6."/>
-      <w:lvlJc w:val="right"/>
-      <w:pPr>
-        <w:ind w:left="4320" w:hanging="180"/>
-      </w:pPr>
-    </w:lvl>
-    <w:lvl w:ilvl="6" w:tplc="0409000F" w:tentative="1">
-      <w:start w:val="1"/>
-      <w:numFmt w:val="decimal"/>
-      <w:lvlText w:val="%7."/>
-      <w:lvlJc w:val="left"/>
-      <w:pPr>
-        <w:ind w:left="5040" w:hanging="360"/>
-      </w:pPr>
-    </w:lvl>
-    <w:lvl w:ilvl="7" w:tplc="04090019" w:tentative="1">
-      <w:start w:val="1"/>
-      <w:numFmt w:val="lowerLetter"/>
-      <w:lvlText w:val="%8."/>
-      <w:lvlJc w:val="left"/>
-      <w:pPr>
-        <w:ind w:left="5760" w:hanging="360"/>
-      </w:pPr>
-    </w:lvl>
-    <w:lvl w:ilvl="8" w:tplc="0409001B" w:tentative="1">
-      <w:start w:val="1"/>
-      <w:numFmt w:val="lowerRoman"/>
-      <w:lvlText w:val="%9."/>
-      <w:lvlJc w:val="right"/>
-      <w:pPr>
-        <w:ind w:left="6480" w:hanging="180"/>
-      </w:pPr>
-    </w:lvl>
-  </w:abstractNum>
-  <w:abstractNum w:abstractNumId="1">
     <w:nsid w:val="029662CE"/>
     <w:multiLevelType w:val="hybridMultilevel"/>
     <w:tmpl w:val="0A1E7F38"/>
@@ -2121,7 +1255,7 @@
       </w:rPr>
     </w:lvl>
   </w:abstractNum>
-  <w:abstractNum w:abstractNumId="2">
+  <w:abstractNum w:abstractNumId="1">
     <w:nsid w:val="1B9E41BF"/>
     <w:multiLevelType w:val="hybridMultilevel"/>
     <w:tmpl w:val="A8ECD6A8"/>
@@ -2233,121 +1367,7 @@
       </w:rPr>
     </w:lvl>
   </w:abstractNum>
-  <w:abstractNum w:abstractNumId="3">
-    <w:nsid w:val="44D61596"/>
-    <w:multiLevelType w:val="hybridMultilevel"/>
-    <w:tmpl w:val="A16A072C"/>
-    <w:lvl w:ilvl="0" w:tplc="764E14A0">
-      <w:numFmt w:val="bullet"/>
-      <w:lvlText w:val="-"/>
-      <w:lvlJc w:val="left"/>
-      <w:pPr>
-        <w:ind w:left="720" w:hanging="360"/>
-      </w:pPr>
-      <w:rPr>
-        <w:rFonts w:ascii="Cambria" w:eastAsiaTheme="majorEastAsia" w:hAnsi="Cambria" w:cstheme="majorBidi" w:hint="default"/>
-        <w:color w:val="4F81BD" w:themeColor="accent1"/>
-        <w:sz w:val="22"/>
-      </w:rPr>
-    </w:lvl>
-    <w:lvl w:ilvl="1" w:tplc="04090003" w:tentative="1">
-      <w:start w:val="1"/>
-      <w:numFmt w:val="bullet"/>
-      <w:lvlText w:val="o"/>
-      <w:lvlJc w:val="left"/>
-      <w:pPr>
-        <w:ind w:left="1440" w:hanging="360"/>
-      </w:pPr>
-      <w:rPr>
-        <w:rFonts w:ascii="Courier New" w:hAnsi="Courier New" w:cs="Courier New" w:hint="default"/>
-      </w:rPr>
-    </w:lvl>
-    <w:lvl w:ilvl="2" w:tplc="04090005" w:tentative="1">
-      <w:start w:val="1"/>
-      <w:numFmt w:val="bullet"/>
-      <w:lvlText w:val=""/>
-      <w:lvlJc w:val="left"/>
-      <w:pPr>
-        <w:ind w:left="2160" w:hanging="360"/>
-      </w:pPr>
-      <w:rPr>
-        <w:rFonts w:ascii="Wingdings" w:hAnsi="Wingdings" w:hint="default"/>
-      </w:rPr>
-    </w:lvl>
-    <w:lvl w:ilvl="3" w:tplc="04090001" w:tentative="1">
-      <w:start w:val="1"/>
-      <w:numFmt w:val="bullet"/>
-      <w:lvlText w:val=""/>
-      <w:lvlJc w:val="left"/>
-      <w:pPr>
-        <w:ind w:left="2880" w:hanging="360"/>
-      </w:pPr>
-      <w:rPr>
-        <w:rFonts w:ascii="Symbol" w:hAnsi="Symbol" w:hint="default"/>
-      </w:rPr>
-    </w:lvl>
-    <w:lvl w:ilvl="4" w:tplc="04090003" w:tentative="1">
-      <w:start w:val="1"/>
-      <w:numFmt w:val="bullet"/>
-      <w:lvlText w:val="o"/>
-      <w:lvlJc w:val="left"/>
-      <w:pPr>
-        <w:ind w:left="3600" w:hanging="360"/>
-      </w:pPr>
-      <w:rPr>
-        <w:rFonts w:ascii="Courier New" w:hAnsi="Courier New" w:cs="Courier New" w:hint="default"/>
-      </w:rPr>
-    </w:lvl>
-    <w:lvl w:ilvl="5" w:tplc="04090005" w:tentative="1">
-      <w:start w:val="1"/>
-      <w:numFmt w:val="bullet"/>
-      <w:lvlText w:val=""/>
-      <w:lvlJc w:val="left"/>
-      <w:pPr>
-        <w:ind w:left="4320" w:hanging="360"/>
-      </w:pPr>
-      <w:rPr>
-        <w:rFonts w:ascii="Wingdings" w:hAnsi="Wingdings" w:hint="default"/>
-      </w:rPr>
-    </w:lvl>
-    <w:lvl w:ilvl="6" w:tplc="04090001" w:tentative="1">
-      <w:start w:val="1"/>
-      <w:numFmt w:val="bullet"/>
-      <w:lvlText w:val=""/>
-      <w:lvlJc w:val="left"/>
-      <w:pPr>
-        <w:ind w:left="5040" w:hanging="360"/>
-      </w:pPr>
-      <w:rPr>
-        <w:rFonts w:ascii="Symbol" w:hAnsi="Symbol" w:hint="default"/>
-      </w:rPr>
-    </w:lvl>
-    <w:lvl w:ilvl="7" w:tplc="04090003" w:tentative="1">
-      <w:start w:val="1"/>
-      <w:numFmt w:val="bullet"/>
-      <w:lvlText w:val="o"/>
-      <w:lvlJc w:val="left"/>
-      <w:pPr>
-        <w:ind w:left="5760" w:hanging="360"/>
-      </w:pPr>
-      <w:rPr>
-        <w:rFonts w:ascii="Courier New" w:hAnsi="Courier New" w:cs="Courier New" w:hint="default"/>
-      </w:rPr>
-    </w:lvl>
-    <w:lvl w:ilvl="8" w:tplc="04090005" w:tentative="1">
-      <w:start w:val="1"/>
-      <w:numFmt w:val="bullet"/>
-      <w:lvlText w:val=""/>
-      <w:lvlJc w:val="left"/>
-      <w:pPr>
-        <w:ind w:left="6480" w:hanging="360"/>
-      </w:pPr>
-      <w:rPr>
-        <w:rFonts w:ascii="Wingdings" w:hAnsi="Wingdings" w:hint="default"/>
-      </w:rPr>
-    </w:lvl>
-  </w:abstractNum>
-  <w:abstractNum w:abstractNumId="4">
+  <w:abstractNum w:abstractNumId="2">
     <w:nsid w:val="47153827"/>
     <w:multiLevelType w:val="hybridMultilevel"/>
     <w:tmpl w:val="110EA318"/>
@@ -2437,19 +1457,13 @@
     </w:lvl>
   </w:abstractNum>
   <w:num w:numId="1">
-    <w:abstractNumId w:val="2"/>
+    <w:abstractNumId w:val="1"/>
   </w:num>
   <w:num w:numId="2">
-    <w:abstractNumId w:val="1"/>
+    <w:abstractNumId w:val="0"/>
   </w:num>
   <w:num w:numId="3">
-    <w:abstractNumId w:val="4"/>
-  </w:num>
-  <w:num w:numId="4">
-    <w:abstractNumId w:val="3"/>
-  </w:num>
-  <w:num w:numId="5">
-    <w:abstractNumId w:val="0"/>
+    <w:abstractNumId w:val="2"/>
   </w:num>
 </w:numbering>
 </file>
@@ -2661,28 +1675,6 @@
       <w:szCs w:val="26"/>
     </w:rPr>
   </w:style>
-  <w:style w:type="paragraph" w:styleId="Heading3">
-    <w:name w:val="heading 3"/>
-    <w:basedOn w:val="Normal"/>
-    <w:next w:val="Normal"/>
-    <w:link w:val="Heading3Char"/>
-    <w:uiPriority w:val="9"/>
-    <w:unhideWhenUsed/>
-    <w:qFormat/>
-    <w:rsid w:val="00EA200A"/>
-    <w:pPr>
-      <w:keepNext/>
-      <w:keepLines/>
-      <w:spacing w:before="200" w:after="0"/>
-      <w:outlineLvl w:val="2"/>
-    </w:pPr>
-    <w:rPr>
-      <w:rFonts w:asciiTheme="majorHAnsi" w:eastAsiaTheme="majorEastAsia" w:hAnsiTheme="majorHAnsi" w:cstheme="majorBidi"/>
-      <w:b/>
-      <w:bCs/>
-      <w:color w:val="4F81BD" w:themeColor="accent1"/>
-    </w:rPr>
-  </w:style>
   <w:style w:type="character" w:default="1" w:styleId="DefaultParagraphFont">
     <w:name w:val="Default Paragraph Font"/>
     <w:uiPriority w:val="1"/>
@@ -2838,19 +1830,6 @@
       <w:ind w:left="720"/>
       <w:contextualSpacing/>
     </w:pPr>
-  </w:style>
-  <w:style w:type="character" w:customStyle="1" w:styleId="Heading3Char">
-    <w:name w:val="Heading 3 Char"/>
-    <w:basedOn w:val="DefaultParagraphFont"/>
-    <w:link w:val="Heading3"/>
-    <w:uiPriority w:val="9"/>
-    <w:rsid w:val="00EA200A"/>
-    <w:rPr>
-      <w:rFonts w:asciiTheme="majorHAnsi" w:eastAsiaTheme="majorEastAsia" w:hAnsiTheme="majorHAnsi" w:cstheme="majorBidi"/>
-      <w:b/>
-      <w:bCs/>
-      <w:color w:val="4F81BD" w:themeColor="accent1"/>
-    </w:rPr>
   </w:style>
 </w:styles>
 </file>
@@ -3062,28 +2041,6 @@
       <w:szCs w:val="26"/>
     </w:rPr>
   </w:style>
-  <w:style w:type="paragraph" w:styleId="Heading3">
-    <w:name w:val="heading 3"/>
-    <w:basedOn w:val="Normal"/>
-    <w:next w:val="Normal"/>
-    <w:link w:val="Heading3Char"/>
-    <w:uiPriority w:val="9"/>
-    <w:unhideWhenUsed/>
-    <w:qFormat/>
-    <w:rsid w:val="00EA200A"/>
-    <w:pPr>
-      <w:keepNext/>
-      <w:keepLines/>
-      <w:spacing w:before="200" w:after="0"/>
-      <w:outlineLvl w:val="2"/>
-    </w:pPr>
-    <w:rPr>
-      <w:rFonts w:asciiTheme="majorHAnsi" w:eastAsiaTheme="majorEastAsia" w:hAnsiTheme="majorHAnsi" w:cstheme="majorBidi"/>
-      <w:b/>
-      <w:bCs/>
-      <w:color w:val="4F81BD" w:themeColor="accent1"/>
-    </w:rPr>
-  </w:style>
   <w:style w:type="character" w:default="1" w:styleId="DefaultParagraphFont">
     <w:name w:val="Default Paragraph Font"/>
     <w:uiPriority w:val="1"/>
@@ -3239,19 +2196,6 @@
       <w:ind w:left="720"/>
       <w:contextualSpacing/>
     </w:pPr>
-  </w:style>
-  <w:style w:type="character" w:customStyle="1" w:styleId="Heading3Char">
-    <w:name w:val="Heading 3 Char"/>
-    <w:basedOn w:val="DefaultParagraphFont"/>
-    <w:link w:val="Heading3"/>
-    <w:uiPriority w:val="9"/>
-    <w:rsid w:val="00EA200A"/>
-    <w:rPr>
-      <w:rFonts w:asciiTheme="majorHAnsi" w:eastAsiaTheme="majorEastAsia" w:hAnsiTheme="majorHAnsi" w:cstheme="majorBidi"/>
-      <w:b/>
-      <w:bCs/>
-      <w:color w:val="4F81BD" w:themeColor="accent1"/>
-    </w:rPr>
   </w:style>
 </w:styles>
 </file>

</xml_diff>

<commit_message>
Removed reference to deprecated LesionInsertion_GEPETreconParams
Also updated emails to gehealthcare.com
</commit_message>
<xml_diff>
--- a/Lesion_Synthesis_Toolbox_SOP.docx
+++ b/Lesion_Synthesis_Toolbox_SOP.docx
@@ -1,6 +1,6 @@
 
 <file path=word/document.xml><?xml version="1.0" encoding="utf-8"?>
-<w:document xmlns:wpc="http://schemas.microsoft.com/office/word/2010/wordprocessingCanvas" xmlns:mc="http://schemas.openxmlformats.org/markup-compatibility/2006" xmlns:o="urn:schemas-microsoft-com:office:office" xmlns:r="http://schemas.openxmlformats.org/officeDocument/2006/relationships" xmlns:m="http://schemas.openxmlformats.org/officeDocument/2006/math" xmlns:v="urn:schemas-microsoft-com:vml" xmlns:wp14="http://schemas.microsoft.com/office/word/2010/wordprocessingDrawing" xmlns:wp="http://schemas.openxmlformats.org/drawingml/2006/wordprocessingDrawing" xmlns:w10="urn:schemas-microsoft-com:office:word" xmlns:w="http://schemas.openxmlformats.org/wordprocessingml/2006/main" xmlns:w14="http://schemas.microsoft.com/office/word/2010/wordml" xmlns:wpg="http://schemas.microsoft.com/office/word/2010/wordprocessingGroup" xmlns:wpi="http://schemas.microsoft.com/office/word/2010/wordprocessingInk" xmlns:wne="http://schemas.microsoft.com/office/word/2006/wordml" xmlns:wps="http://schemas.microsoft.com/office/word/2010/wordprocessingShape" mc:Ignorable="w14 wp14">
+<w:document xmlns:wpc="http://schemas.microsoft.com/office/word/2010/wordprocessingCanvas" xmlns:cx="http://schemas.microsoft.com/office/drawing/2014/chartex" xmlns:cx1="http://schemas.microsoft.com/office/drawing/2015/9/8/chartex" xmlns:cx2="http://schemas.microsoft.com/office/drawing/2015/10/21/chartex" xmlns:cx3="http://schemas.microsoft.com/office/drawing/2016/5/9/chartex" xmlns:cx4="http://schemas.microsoft.com/office/drawing/2016/5/10/chartex" xmlns:cx5="http://schemas.microsoft.com/office/drawing/2016/5/11/chartex" xmlns:cx6="http://schemas.microsoft.com/office/drawing/2016/5/12/chartex" xmlns:cx7="http://schemas.microsoft.com/office/drawing/2016/5/13/chartex" xmlns:cx8="http://schemas.microsoft.com/office/drawing/2016/5/14/chartex" xmlns:mc="http://schemas.openxmlformats.org/markup-compatibility/2006" xmlns:aink="http://schemas.microsoft.com/office/drawing/2016/ink" xmlns:am3d="http://schemas.microsoft.com/office/drawing/2017/model3d" xmlns:o="urn:schemas-microsoft-com:office:office" xmlns:oel="http://schemas.microsoft.com/office/2019/extlst" xmlns:r="http://schemas.openxmlformats.org/officeDocument/2006/relationships" xmlns:m="http://schemas.openxmlformats.org/officeDocument/2006/math" xmlns:v="urn:schemas-microsoft-com:vml" xmlns:wp14="http://schemas.microsoft.com/office/word/2010/wordprocessingDrawing" xmlns:wp="http://schemas.openxmlformats.org/drawingml/2006/wordprocessingDrawing" xmlns:w10="urn:schemas-microsoft-com:office:word" xmlns:w="http://schemas.openxmlformats.org/wordprocessingml/2006/main" xmlns:w14="http://schemas.microsoft.com/office/word/2010/wordml" xmlns:w15="http://schemas.microsoft.com/office/word/2012/wordml" xmlns:w16cex="http://schemas.microsoft.com/office/word/2018/wordml/cex" xmlns:w16cid="http://schemas.microsoft.com/office/word/2016/wordml/cid" xmlns:w16="http://schemas.microsoft.com/office/word/2018/wordml" xmlns:w16sdtdh="http://schemas.microsoft.com/office/word/2020/wordml/sdtdatahash" xmlns:w16se="http://schemas.microsoft.com/office/word/2015/wordml/symex" xmlns:wpg="http://schemas.microsoft.com/office/word/2010/wordprocessingGroup" xmlns:wpi="http://schemas.microsoft.com/office/word/2010/wordprocessingInk" xmlns:wne="http://schemas.microsoft.com/office/word/2006/wordml" xmlns:wps="http://schemas.microsoft.com/office/word/2010/wordprocessingShape" mc:Ignorable="w14 w15 w16se w16cid w16 w16cex w16sdtdh wp14">
   <w:body>
     <w:p>
       <w:pPr>
@@ -16,7 +16,25 @@
         <w:jc w:val="center"/>
       </w:pPr>
       <w:r>
-        <w:t>By Hanif Gabrani-Juma, B.Eng, MASc (2019)</w:t>
+        <w:t xml:space="preserve">By Hanif Gabrani-Juma, </w:t>
+      </w:r>
+      <w:proofErr w:type="spellStart"/>
+      <w:proofErr w:type="gramStart"/>
+      <w:r>
+        <w:t>B.Eng</w:t>
+      </w:r>
+      <w:proofErr w:type="spellEnd"/>
+      <w:proofErr w:type="gramEnd"/>
+      <w:r>
+        <w:t xml:space="preserve">, </w:t>
+      </w:r>
+      <w:proofErr w:type="spellStart"/>
+      <w:r>
+        <w:t>MASc</w:t>
+      </w:r>
+      <w:proofErr w:type="spellEnd"/>
+      <w:r>
+        <w:t xml:space="preserve"> (2019)</w:t>
       </w:r>
     </w:p>
     <w:p>
@@ -41,25 +59,37 @@
         <w:t xml:space="preserve"> getting data from the console,</w:t>
       </w:r>
       <w:r>
-        <w:t xml:space="preserve"> generating synthetic lesion in raw PET data and then reconstruct the resulting data using the GE Image Reconstruction Toolbox. This work is supported using </w:t>
-      </w:r>
-      <w:r>
-        <w:t xml:space="preserve">version </w:t>
-      </w:r>
-      <w:r>
-        <w:t>REGRECON5</w:t>
-      </w:r>
-      <w:r>
-        <w:t xml:space="preserve"> of the GE Reconstruction Toolbox</w:t>
-      </w:r>
-      <w:r>
-        <w:t xml:space="preserve"> and</w:t>
+        <w:t xml:space="preserve"> generating synthetic lesion in raw PET data and then reconstruct the resulting data using the GE Image Reconstruction Toolbox</w:t>
+      </w:r>
+      <w:r>
+        <w:t>, also known as DUETTO</w:t>
+      </w:r>
+      <w:r>
+        <w:t xml:space="preserve">. This work is supported using </w:t>
+      </w:r>
+      <w:r>
+        <w:t>DUETTO</w:t>
+      </w:r>
+      <w:r>
+        <w:t xml:space="preserve"> </w:t>
+      </w:r>
+      <w:r>
+        <w:t xml:space="preserve">v2.18 </w:t>
+      </w:r>
+      <w:r>
+        <w:t>and</w:t>
       </w:r>
       <w:r>
         <w:t xml:space="preserve"> generates lesions using</w:t>
       </w:r>
       <w:r>
-        <w:t xml:space="preserve"> Time-of-flight reconstruction</w:t>
+        <w:t xml:space="preserve"> </w:t>
+      </w:r>
+      <w:r>
+        <w:t>t</w:t>
+      </w:r>
+      <w:r>
+        <w:t>ime-of-flight reconstruction</w:t>
       </w:r>
       <w:r>
         <w:t xml:space="preserve"> algorithms only</w:t>
@@ -94,7 +124,15 @@
       </w:pPr>
       <w:r>
         <w:lastRenderedPageBreak/>
-        <w:t xml:space="preserve">STEP 1 – Get the RAW patient data </w:t>
+        <w:t xml:space="preserve">STEP 1 – Get the RAW patient </w:t>
+      </w:r>
+      <w:proofErr w:type="gramStart"/>
+      <w:r>
+        <w:t>data</w:t>
+      </w:r>
+      <w:proofErr w:type="gramEnd"/>
+      <w:r>
+        <w:t xml:space="preserve"> </w:t>
       </w:r>
     </w:p>
     <w:p>
@@ -200,7 +238,23 @@
           <w:color w:val="000000" w:themeColor="text1"/>
           <w:lang w:val="en-CA"/>
         </w:rPr>
-        <w:t>Stored as Dicom images.</w:t>
+        <w:t xml:space="preserve">Stored as </w:t>
+      </w:r>
+      <w:proofErr w:type="spellStart"/>
+      <w:r>
+        <w:rPr>
+          <w:color w:val="000000" w:themeColor="text1"/>
+          <w:lang w:val="en-CA"/>
+        </w:rPr>
+        <w:t>Dicom</w:t>
+      </w:r>
+      <w:proofErr w:type="spellEnd"/>
+      <w:r>
+        <w:rPr>
+          <w:color w:val="000000" w:themeColor="text1"/>
+          <w:lang w:val="en-CA"/>
+        </w:rPr>
+        <w:t xml:space="preserve"> images.</w:t>
       </w:r>
       <w:r>
         <w:rPr>
@@ -358,10 +412,221 @@
           <w:noProof/>
         </w:rPr>
         <w:drawing>
-          <wp:inline distT="0" distB="0" distL="0" distR="0" wp14:anchorId="00981A29" wp14:editId="66305010">
+          <wp:inline distT="0" distB="0" distL="0" distR="0" wp14:anchorId="65E3D438" wp14:editId="65E3D439">
             <wp:extent cx="4975623" cy="3724275"/>
             <wp:effectExtent l="0" t="0" r="0" b="0"/>
             <wp:docPr id="1" name="Picture 1"/>
+            <wp:cNvGraphicFramePr>
+              <a:graphicFrameLocks xmlns:a="http://schemas.openxmlformats.org/drawingml/2006/main" noChangeAspect="1"/>
+            </wp:cNvGraphicFramePr>
+            <a:graphic xmlns:a="http://schemas.openxmlformats.org/drawingml/2006/main">
+              <a:graphicData uri="http://schemas.openxmlformats.org/drawingml/2006/picture">
+                <pic:pic xmlns:pic="http://schemas.openxmlformats.org/drawingml/2006/picture">
+                  <pic:nvPicPr>
+                    <pic:cNvPr id="0" name=""/>
+                    <pic:cNvPicPr/>
+                  </pic:nvPicPr>
+                  <pic:blipFill>
+                    <a:blip r:embed="rId5"/>
+                    <a:stretch>
+                      <a:fillRect/>
+                    </a:stretch>
+                  </pic:blipFill>
+                  <pic:spPr>
+                    <a:xfrm>
+                      <a:off x="0" y="0"/>
+                      <a:ext cx="4976333" cy="3724807"/>
+                    </a:xfrm>
+                    <a:prstGeom prst="rect">
+                      <a:avLst/>
+                    </a:prstGeom>
+                  </pic:spPr>
+                </pic:pic>
+              </a:graphicData>
+            </a:graphic>
+          </wp:inline>
+        </w:drawing>
+      </w:r>
+    </w:p>
+    <w:p>
+      <w:pPr>
+        <w:pStyle w:val="Caption"/>
+      </w:pPr>
+      <w:r>
+        <w:t xml:space="preserve">Figure </w:t>
+      </w:r>
+      <w:fldSimple w:instr=" SEQ Figure \* ARABIC ">
+        <w:r>
+          <w:rPr>
+            <w:noProof/>
+          </w:rPr>
+          <w:t>1</w:t>
+        </w:r>
+      </w:fldSimple>
+      <w:r>
+        <w:t xml:space="preserve">: Directory Structure of the Target Patient Data Stored Offline </w:t>
+      </w:r>
+    </w:p>
+    <w:p>
+      <w:r>
+        <w:lastRenderedPageBreak/>
+        <w:t xml:space="preserve">This can be done using the </w:t>
+      </w:r>
+      <w:proofErr w:type="spellStart"/>
+      <w:r>
+        <w:t>DiscoveryDR</w:t>
+      </w:r>
+      <w:proofErr w:type="spellEnd"/>
+      <w:r>
+        <w:t xml:space="preserve"> (</w:t>
+      </w:r>
+      <w:r>
+        <w:t>Client</w:t>
+      </w:r>
+      <w:r>
+        <w:t xml:space="preserve"> or source code) </w:t>
+      </w:r>
+      <w:r>
+        <w:t xml:space="preserve">for Data Retrieval from GE Discovery 600/690/710 systems (Developed Division of Nuclear Medicine, The Ottawa Hospital) or other methods described in the GE Recon Toolbox Manual. For the purposes of this work, we will describe methods using the </w:t>
+      </w:r>
+      <w:proofErr w:type="spellStart"/>
+      <w:r>
+        <w:t>DiscoveryDR</w:t>
+      </w:r>
+      <w:proofErr w:type="spellEnd"/>
+      <w:r>
+        <w:t xml:space="preserve"> Client</w:t>
+      </w:r>
+      <w:r>
+        <w:t>/source code</w:t>
+      </w:r>
+      <w:r>
+        <w:t xml:space="preserve">. </w:t>
+      </w:r>
+    </w:p>
+    <w:p>
+      <w:pPr>
+        <w:pStyle w:val="Heading2"/>
+      </w:pPr>
+      <w:r>
+        <w:t>Discovery DR Source Code</w:t>
+      </w:r>
+    </w:p>
+    <w:p>
+      <w:r>
+        <w:t xml:space="preserve">For a more customizable approach you can use the Discovery DR Source Code to retrieve and populate directories from the scanner console. </w:t>
+      </w:r>
+      <w:r>
+        <w:t xml:space="preserve">Using the source code, you will need to prepare a XLS document with </w:t>
+      </w:r>
+      <w:r>
+        <w:t>MRNs of the patient data you would like to import. A template XLS file is provided in the</w:t>
+      </w:r>
+      <w:r>
+        <w:rPr>
+          <w:b/>
+          <w:u w:val="single"/>
+        </w:rPr>
+        <w:t xml:space="preserve"> </w:t>
+      </w:r>
+      <w:proofErr w:type="spellStart"/>
+      <w:r>
+        <w:rPr>
+          <w:b/>
+          <w:u w:val="single"/>
+        </w:rPr>
+        <w:t>DiscoveryDR</w:t>
+      </w:r>
+      <w:proofErr w:type="spellEnd"/>
+      <w:r>
+        <w:rPr>
+          <w:b/>
+          <w:u w:val="single"/>
+        </w:rPr>
+        <w:t xml:space="preserve"> Client and Source</w:t>
+      </w:r>
+      <w:r>
+        <w:t xml:space="preserve"> folder. </w:t>
+      </w:r>
+    </w:p>
+    <w:p>
+      <w:r>
+        <w:t xml:space="preserve">Using MATLAB command line type the following: </w:t>
+      </w:r>
+    </w:p>
+    <w:p>
+      <w:pPr>
+        <w:spacing w:line="240" w:lineRule="auto"/>
+      </w:pPr>
+      <w:proofErr w:type="spellStart"/>
+      <w:r>
+        <w:t>updateDRclients</w:t>
+      </w:r>
+      <w:proofErr w:type="spellEnd"/>
+      <w:r>
+        <w:t xml:space="preserve"> = </w:t>
+      </w:r>
+      <w:proofErr w:type="gramStart"/>
+      <w:r>
+        <w:t>1;</w:t>
+      </w:r>
+      <w:proofErr w:type="gramEnd"/>
+      <w:r>
+        <w:t xml:space="preserve"> </w:t>
+      </w:r>
+    </w:p>
+    <w:p>
+      <w:r>
+        <w:t>MRN2SearchDir = 'C:\Users\</w:t>
+      </w:r>
+      <w:proofErr w:type="spellStart"/>
+      <w:r>
+        <w:t>hjuma</w:t>
+      </w:r>
+      <w:proofErr w:type="spellEnd"/>
+      <w:r>
+        <w:t>\Documents\MATLAB\Lesion Synthesis Toolbox\FTP Tool\MRN2Search.xlsx</w:t>
+      </w:r>
+      <w:proofErr w:type="gramStart"/>
+      <w:r>
+        <w:t>';</w:t>
+      </w:r>
+      <w:proofErr w:type="gramEnd"/>
+      <w:r>
+        <w:t xml:space="preserve"> </w:t>
+      </w:r>
+    </w:p>
+    <w:p>
+      <w:proofErr w:type="spellStart"/>
+      <w:r>
+        <w:t>DiscoveryDR_</w:t>
+      </w:r>
+      <w:proofErr w:type="gramStart"/>
+      <w:r>
+        <w:t>SC</w:t>
+      </w:r>
+      <w:proofErr w:type="spellEnd"/>
+      <w:r>
+        <w:t>(</w:t>
+      </w:r>
+      <w:proofErr w:type="gramEnd"/>
+      <w:r>
+        <w:t>updateDRclients,MRN2SearchDir)</w:t>
+      </w:r>
+    </w:p>
+    <w:p>
+      <w:pPr>
+        <w:keepNext/>
+      </w:pPr>
+      <w:r>
+        <w:rPr>
+          <w:noProof/>
+        </w:rPr>
+        <w:drawing>
+          <wp:inline distT="0" distB="0" distL="0" distR="0" wp14:anchorId="65E3D43A" wp14:editId="65E3D43B">
+            <wp:extent cx="5943600" cy="602615"/>
+            <wp:effectExtent l="0" t="0" r="0" b="6985"/>
+            <wp:docPr id="2" name="Picture 2"/>
             <wp:cNvGraphicFramePr>
               <a:graphicFrameLocks xmlns:a="http://schemas.openxmlformats.org/drawingml/2006/main" noChangeAspect="1"/>
             </wp:cNvGraphicFramePr>
@@ -381,7 +646,7 @@
                   <pic:spPr>
                     <a:xfrm>
                       <a:off x="0" y="0"/>
-                      <a:ext cx="4976333" cy="3724807"/>
+                      <a:ext cx="5943600" cy="602615"/>
                     </a:xfrm>
                     <a:prstGeom prst="rect">
                       <a:avLst/>
@@ -401,105 +666,50 @@
       <w:r>
         <w:t xml:space="preserve">Figure </w:t>
       </w:r>
-      <w:r>
-        <w:fldChar w:fldCharType="begin"/>
-      </w:r>
-      <w:r>
-        <w:instrText xml:space="preserve"> SEQ Figure \* ARABIC </w:instrText>
-      </w:r>
-      <w:r>
-        <w:fldChar w:fldCharType="separate"/>
-      </w:r>
-      <w:r>
-        <w:rPr>
-          <w:noProof/>
-        </w:rPr>
-        <w:t>1</w:t>
-      </w:r>
-      <w:r>
-        <w:rPr>
-          <w:noProof/>
-        </w:rPr>
-        <w:fldChar w:fldCharType="end"/>
-      </w:r>
-      <w:r>
-        <w:t xml:space="preserve">: Directory Structure of the Target Patient Data Stored Offline </w:t>
-      </w:r>
-    </w:p>
-    <w:p>
-      <w:r>
-        <w:lastRenderedPageBreak/>
-        <w:t>This can be done using the DiscoveryDR</w:t>
-      </w:r>
-      <w:r>
-        <w:t xml:space="preserve"> (</w:t>
-      </w:r>
-      <w:r>
-        <w:t>Client</w:t>
-      </w:r>
-      <w:r>
-        <w:t xml:space="preserve"> or source code) </w:t>
-      </w:r>
-      <w:r>
-        <w:t>for Data Retrieval from GE Discovery 600/690/710 systems (Developed Division of Nuclear Medicine, The Ottawa Hospital) or other methods described in the GE Recon Toolbox Manual. For the purposes of this work, we will describe methods using the DiscoveryDR Client</w:t>
-      </w:r>
-      <w:r>
-        <w:t>/source code</w:t>
-      </w:r>
-      <w:r>
-        <w:t xml:space="preserve">. </w:t>
-      </w:r>
-    </w:p>
-    <w:p>
-      <w:pPr>
-        <w:pStyle w:val="Heading2"/>
-      </w:pPr>
-      <w:r>
-        <w:t>Discovery DR Source Code</w:t>
-      </w:r>
-    </w:p>
-    <w:p>
-      <w:r>
-        <w:t xml:space="preserve">For a more customizable approach you can use the Discovery DR Source Code to retrieve and populate directories from the scanner console. </w:t>
-      </w:r>
-      <w:r>
-        <w:t xml:space="preserve">Using the source code, you will need to prepare a XLS document with </w:t>
-      </w:r>
-      <w:r>
-        <w:t>MRNs of the patient data you would like to import. A template XLS file is provided in the</w:t>
-      </w:r>
+      <w:fldSimple w:instr=" SEQ Figure \* ARABIC ">
+        <w:r>
+          <w:rPr>
+            <w:noProof/>
+          </w:rPr>
+          <w:t>3</w:t>
+        </w:r>
+      </w:fldSimple>
+      <w:r>
+        <w:t>: Command Prompts to Initiate Discovery DR Source Code</w:t>
+      </w:r>
+    </w:p>
+    <w:p>
+      <w:proofErr w:type="spellStart"/>
       <w:r>
         <w:rPr>
           <w:b/>
           <w:u w:val="single"/>
         </w:rPr>
-        <w:t xml:space="preserve"> DiscoveryDR Client and Source</w:t>
-      </w:r>
-      <w:r>
-        <w:t xml:space="preserve"> folder. </w:t>
-      </w:r>
-    </w:p>
-    <w:p>
-      <w:r>
-        <w:t xml:space="preserve">Using MATLAB command line type the following: </w:t>
-      </w:r>
-    </w:p>
-    <w:p>
-      <w:pPr>
-        <w:spacing w:line="240" w:lineRule="auto"/>
-      </w:pPr>
-      <w:r>
-        <w:t xml:space="preserve">updateDRclients = 1; </w:t>
-      </w:r>
-    </w:p>
-    <w:p>
-      <w:r>
-        <w:t xml:space="preserve">MRN2SearchDir = 'C:\Users\hjuma\Documents\MATLAB\Lesion Synthesis Toolbox\FTP Tool\MRN2Search.xlsx'; </w:t>
-      </w:r>
-    </w:p>
-    <w:p>
-      <w:r>
-        <w:t>DiscoveryDR_SC(updateDRclients,MRN2SearchDir)</w:t>
+        <w:t>UpdateDRclients</w:t>
+      </w:r>
+      <w:proofErr w:type="spellEnd"/>
+      <w:r>
+        <w:t xml:space="preserve"> is typically set to 1 – searches the console and populates an updated list of available scans. If this was previously done before new scans were acquired on the console you can set this to 0. </w:t>
+      </w:r>
+    </w:p>
+    <w:p>
+      <w:r>
+        <w:rPr>
+          <w:b/>
+          <w:u w:val="single"/>
+        </w:rPr>
+        <w:t>MRN2SearchDir</w:t>
+      </w:r>
+      <w:r>
+        <w:t xml:space="preserve"> is a </w:t>
+      </w:r>
+      <w:proofErr w:type="spellStart"/>
+      <w:r>
+        <w:t>filepath</w:t>
+      </w:r>
+      <w:proofErr w:type="spellEnd"/>
+      <w:r>
+        <w:t xml:space="preserve"> to location where a XLS file with MRNs to import from the console is stored. A template file is provided and illustrated below. </w:t>
       </w:r>
     </w:p>
     <w:p>
@@ -510,11 +720,12 @@
         <w:rPr>
           <w:noProof/>
         </w:rPr>
+        <w:lastRenderedPageBreak/>
         <w:drawing>
-          <wp:inline distT="0" distB="0" distL="0" distR="0" wp14:anchorId="3E01CA9E" wp14:editId="65C6DE39">
-            <wp:extent cx="5943600" cy="602615"/>
-            <wp:effectExtent l="0" t="0" r="0" b="6985"/>
-            <wp:docPr id="2" name="Picture 2"/>
+          <wp:inline distT="0" distB="0" distL="0" distR="0" wp14:anchorId="65E3D43C" wp14:editId="65E3D43D">
+            <wp:extent cx="5943600" cy="2376170"/>
+            <wp:effectExtent l="0" t="0" r="0" b="5080"/>
+            <wp:docPr id="3" name="Picture 3"/>
             <wp:cNvGraphicFramePr>
               <a:graphicFrameLocks xmlns:a="http://schemas.openxmlformats.org/drawingml/2006/main" noChangeAspect="1"/>
             </wp:cNvGraphicFramePr>
@@ -534,7 +745,7 @@
                   <pic:spPr>
                     <a:xfrm>
                       <a:off x="0" y="0"/>
-                      <a:ext cx="5943600" cy="602615"/>
+                      <a:ext cx="5943600" cy="2376170"/>
                     </a:xfrm>
                     <a:prstGeom prst="rect">
                       <a:avLst/>
@@ -554,54 +765,61 @@
       <w:r>
         <w:t xml:space="preserve">Figure </w:t>
       </w:r>
-      <w:r>
-        <w:fldChar w:fldCharType="begin"/>
-      </w:r>
-      <w:r>
-        <w:instrText xml:space="preserve"> SEQ Figure \* ARABIC </w:instrText>
-      </w:r>
-      <w:r>
-        <w:fldChar w:fldCharType="separate"/>
-      </w:r>
-      <w:r>
-        <w:rPr>
-          <w:noProof/>
-        </w:rPr>
-        <w:t>3</w:t>
-      </w:r>
-      <w:r>
-        <w:rPr>
-          <w:noProof/>
-        </w:rPr>
-        <w:fldChar w:fldCharType="end"/>
-      </w:r>
-      <w:r>
-        <w:t>: Command Prompts to Initiate Discovery DR Source Code</w:t>
-      </w:r>
-    </w:p>
-    <w:p>
+      <w:fldSimple w:instr=" SEQ Figure \* ARABIC ">
+        <w:r>
+          <w:rPr>
+            <w:noProof/>
+          </w:rPr>
+          <w:t>4</w:t>
+        </w:r>
+      </w:fldSimple>
+      <w:r>
+        <w:t>: Sample MRN2Search XLS file</w:t>
+      </w:r>
+    </w:p>
+    <w:p>
+      <w:r>
+        <w:t xml:space="preserve">To configure the local directory to import the data/modify the scanner credentials edit the MATLAB script/file </w:t>
+      </w:r>
+      <w:proofErr w:type="spellStart"/>
       <w:r>
         <w:rPr>
           <w:b/>
           <w:u w:val="single"/>
         </w:rPr>
-        <w:t>UpdateDRclients</w:t>
-      </w:r>
-      <w:r>
-        <w:t xml:space="preserve"> is typically set to 1 – searches the console and populates an updated list of available scans. If this was previously done before new scans were acquired on the console you can set this to 0. </w:t>
-      </w:r>
-    </w:p>
-    <w:p>
+        <w:t>DiscoveryDR_SC.mat</w:t>
+      </w:r>
+      <w:proofErr w:type="spellEnd"/>
+      <w:r>
+        <w:t xml:space="preserve"> </w:t>
+      </w:r>
+      <w:r>
+        <w:t xml:space="preserve">in the </w:t>
+      </w:r>
+      <w:proofErr w:type="spellStart"/>
       <w:r>
         <w:rPr>
           <w:b/>
           <w:u w:val="single"/>
         </w:rPr>
-        <w:t>MRN2SearchDir</w:t>
-      </w:r>
-      <w:r>
-        <w:t xml:space="preserve"> is a filepath to location where a XLS file with MRNs to import from the console is stored. A template file is provided and illustrated below. </w:t>
-      </w:r>
+        <w:t>DiscoveryDR</w:t>
+      </w:r>
+      <w:proofErr w:type="spellEnd"/>
+      <w:r>
+        <w:rPr>
+          <w:b/>
+          <w:u w:val="single"/>
+        </w:rPr>
+        <w:t xml:space="preserve"> Client and Source</w:t>
+      </w:r>
+      <w:r>
+        <w:t xml:space="preserve"> </w:t>
+      </w:r>
+      <w:proofErr w:type="gramStart"/>
+      <w:r>
+        <w:t>directory</w:t>
+      </w:r>
+      <w:proofErr w:type="gramEnd"/>
     </w:p>
     <w:p>
       <w:pPr>
@@ -611,12 +829,11 @@
         <w:rPr>
           <w:noProof/>
         </w:rPr>
-        <w:lastRenderedPageBreak/>
         <w:drawing>
-          <wp:inline distT="0" distB="0" distL="0" distR="0" wp14:anchorId="505070AD" wp14:editId="38FF88F8">
-            <wp:extent cx="5943600" cy="2376170"/>
-            <wp:effectExtent l="0" t="0" r="0" b="5080"/>
-            <wp:docPr id="3" name="Picture 3"/>
+          <wp:inline distT="0" distB="0" distL="0" distR="0" wp14:anchorId="65E3D43E" wp14:editId="65E3D43F">
+            <wp:extent cx="5943600" cy="1697990"/>
+            <wp:effectExtent l="0" t="0" r="0" b="0"/>
+            <wp:docPr id="4" name="Picture 4"/>
             <wp:cNvGraphicFramePr>
               <a:graphicFrameLocks xmlns:a="http://schemas.openxmlformats.org/drawingml/2006/main" noChangeAspect="1"/>
             </wp:cNvGraphicFramePr>
@@ -636,111 +853,6 @@
                   <pic:spPr>
                     <a:xfrm>
                       <a:off x="0" y="0"/>
-                      <a:ext cx="5943600" cy="2376170"/>
-                    </a:xfrm>
-                    <a:prstGeom prst="rect">
-                      <a:avLst/>
-                    </a:prstGeom>
-                  </pic:spPr>
-                </pic:pic>
-              </a:graphicData>
-            </a:graphic>
-          </wp:inline>
-        </w:drawing>
-      </w:r>
-    </w:p>
-    <w:p>
-      <w:pPr>
-        <w:pStyle w:val="Caption"/>
-      </w:pPr>
-      <w:r>
-        <w:t xml:space="preserve">Figure </w:t>
-      </w:r>
-      <w:r>
-        <w:fldChar w:fldCharType="begin"/>
-      </w:r>
-      <w:r>
-        <w:instrText xml:space="preserve"> SEQ Figure \* ARABIC </w:instrText>
-      </w:r>
-      <w:r>
-        <w:fldChar w:fldCharType="separate"/>
-      </w:r>
-      <w:r>
-        <w:rPr>
-          <w:noProof/>
-        </w:rPr>
-        <w:t>4</w:t>
-      </w:r>
-      <w:r>
-        <w:rPr>
-          <w:noProof/>
-        </w:rPr>
-        <w:fldChar w:fldCharType="end"/>
-      </w:r>
-      <w:r>
-        <w:t>: Sample MRN2Search XLS file</w:t>
-      </w:r>
-    </w:p>
-    <w:p>
-      <w:r>
-        <w:t xml:space="preserve">To configure the local directory to import the data/modify the scanner credentials edit the MATLAB script/file </w:t>
-      </w:r>
-      <w:r>
-        <w:rPr>
-          <w:b/>
-          <w:u w:val="single"/>
-        </w:rPr>
-        <w:t>DiscoveryDR_SC.mat</w:t>
-      </w:r>
-      <w:r>
-        <w:t xml:space="preserve"> </w:t>
-      </w:r>
-      <w:r>
-        <w:t xml:space="preserve">in the </w:t>
-      </w:r>
-      <w:r>
-        <w:rPr>
-          <w:b/>
-          <w:u w:val="single"/>
-        </w:rPr>
-        <w:t>DiscoveryDR Client and Source</w:t>
-      </w:r>
-      <w:r>
-        <w:t xml:space="preserve"> directory</w:t>
-      </w:r>
-    </w:p>
-    <w:p>
-      <w:pPr>
-        <w:keepNext/>
-      </w:pPr>
-      <w:r>
-        <w:rPr>
-          <w:noProof/>
-        </w:rPr>
-        <w:drawing>
-          <wp:inline distT="0" distB="0" distL="0" distR="0" wp14:anchorId="1111BA2B" wp14:editId="701FB598">
-            <wp:extent cx="5943600" cy="1697990"/>
-            <wp:effectExtent l="0" t="0" r="0" b="0"/>
-            <wp:docPr id="4" name="Picture 4"/>
-            <wp:cNvGraphicFramePr>
-              <a:graphicFrameLocks xmlns:a="http://schemas.openxmlformats.org/drawingml/2006/main" noChangeAspect="1"/>
-            </wp:cNvGraphicFramePr>
-            <a:graphic xmlns:a="http://schemas.openxmlformats.org/drawingml/2006/main">
-              <a:graphicData uri="http://schemas.openxmlformats.org/drawingml/2006/picture">
-                <pic:pic xmlns:pic="http://schemas.openxmlformats.org/drawingml/2006/picture">
-                  <pic:nvPicPr>
-                    <pic:cNvPr id="0" name=""/>
-                    <pic:cNvPicPr/>
-                  </pic:nvPicPr>
-                  <pic:blipFill>
-                    <a:blip r:embed="rId9"/>
-                    <a:stretch>
-                      <a:fillRect/>
-                    </a:stretch>
-                  </pic:blipFill>
-                  <pic:spPr>
-                    <a:xfrm>
-                      <a:off x="0" y="0"/>
                       <a:ext cx="5943600" cy="1697990"/>
                     </a:xfrm>
                     <a:prstGeom prst="rect">
@@ -761,42 +873,58 @@
       <w:r>
         <w:t xml:space="preserve">Figure </w:t>
       </w:r>
-      <w:r>
-        <w:fldChar w:fldCharType="begin"/>
-      </w:r>
-      <w:r>
-        <w:instrText xml:space="preserve"> SEQ Figure \* ARABIC </w:instrText>
-      </w:r>
-      <w:r>
-        <w:fldChar w:fldCharType="separate"/>
-      </w:r>
-      <w:r>
-        <w:rPr>
-          <w:noProof/>
-        </w:rPr>
-        <w:t>5</w:t>
-      </w:r>
-      <w:r>
-        <w:rPr>
-          <w:noProof/>
-        </w:rPr>
-        <w:fldChar w:fldCharType="end"/>
-      </w:r>
-      <w:r>
-        <w:t>: DiscoveryDR_SC Source Code</w:t>
+      <w:fldSimple w:instr=" SEQ Figure \* ARABIC ">
+        <w:r>
+          <w:rPr>
+            <w:noProof/>
+          </w:rPr>
+          <w:t>5</w:t>
+        </w:r>
+      </w:fldSimple>
+      <w:r>
+        <w:t xml:space="preserve">: </w:t>
+      </w:r>
+      <w:proofErr w:type="spellStart"/>
+      <w:r>
+        <w:t>DiscoveryDR_SC</w:t>
+      </w:r>
+      <w:proofErr w:type="spellEnd"/>
+      <w:r>
+        <w:t xml:space="preserve"> Source Code</w:t>
       </w:r>
     </w:p>
     <w:p>
       <w:pPr>
         <w:pStyle w:val="Heading2"/>
       </w:pPr>
-      <w:r>
-        <w:t>DiscoveryDR Client</w:t>
-      </w:r>
-    </w:p>
-    <w:p>
-      <w:r>
-        <w:t xml:space="preserve">Using the DiscoveryDR Client, specify the Host IP, Username, and Password of the target scanner on which the patient data is stored. The DiscoveryDR Client must be used on the same network as the scanner. </w:t>
+      <w:proofErr w:type="spellStart"/>
+      <w:r>
+        <w:t>DiscoveryDR</w:t>
+      </w:r>
+      <w:proofErr w:type="spellEnd"/>
+      <w:r>
+        <w:t xml:space="preserve"> Client</w:t>
+      </w:r>
+    </w:p>
+    <w:p>
+      <w:r>
+        <w:t xml:space="preserve">Using the </w:t>
+      </w:r>
+      <w:proofErr w:type="spellStart"/>
+      <w:r>
+        <w:t>DiscoveryDR</w:t>
+      </w:r>
+      <w:proofErr w:type="spellEnd"/>
+      <w:r>
+        <w:t xml:space="preserve"> Client, specify the Host IP, Username, and Password of the target scanner on which the patient data is stored. The </w:t>
+      </w:r>
+      <w:proofErr w:type="spellStart"/>
+      <w:r>
+        <w:t>DiscoveryDR</w:t>
+      </w:r>
+      <w:proofErr w:type="spellEnd"/>
+      <w:r>
+        <w:t xml:space="preserve"> Client must be used on the same network as the scanner. </w:t>
       </w:r>
     </w:p>
     <w:p>
@@ -809,7 +937,7 @@
         </w:rPr>
         <w:lastRenderedPageBreak/>
         <w:drawing>
-          <wp:inline distT="0" distB="0" distL="0" distR="0" wp14:anchorId="0A81EC00" wp14:editId="35477D1D">
+          <wp:inline distT="0" distB="0" distL="0" distR="0" wp14:anchorId="65E3D440" wp14:editId="65E3D441">
             <wp:extent cx="5486399" cy="4313799"/>
             <wp:effectExtent l="0" t="0" r="635" b="4445"/>
             <wp:docPr id="1444834099" name="Picture 1444834099"/>
@@ -824,7 +952,7 @@
                     <pic:cNvPicPr/>
                   </pic:nvPicPr>
                   <pic:blipFill>
-                    <a:blip r:embed="rId10">
+                    <a:blip r:embed="rId9">
                       <a:extLst>
                         <a:ext uri="{28A0092B-C50C-407E-A947-70E740481C1C}">
                           <a14:useLocalDpi xmlns:a14="http://schemas.microsoft.com/office/drawing/2010/main" val="0"/>
@@ -858,34 +986,37 @@
       <w:r>
         <w:t xml:space="preserve">Figure </w:t>
       </w:r>
-      <w:r>
-        <w:fldChar w:fldCharType="begin"/>
-      </w:r>
-      <w:r>
-        <w:instrText xml:space="preserve"> SEQ Figure \* ARABIC </w:instrText>
-      </w:r>
-      <w:r>
-        <w:fldChar w:fldCharType="separate"/>
-      </w:r>
-      <w:r>
-        <w:rPr>
-          <w:noProof/>
-        </w:rPr>
-        <w:t>2</w:t>
-      </w:r>
-      <w:r>
-        <w:rPr>
-          <w:noProof/>
-        </w:rPr>
-        <w:fldChar w:fldCharType="end"/>
-      </w:r>
-      <w:r>
-        <w:t>: DiscoveryDR Client</w:t>
-      </w:r>
-    </w:p>
-    <w:p>
-      <w:r>
-        <w:t xml:space="preserve">Select the target patient data, and click transfer to local DB. The DiscoveryDR client will save the data in the appropriate file structure on the local drive for further processing with the lesion synthesis toolbox. </w:t>
+      <w:fldSimple w:instr=" SEQ Figure \* ARABIC ">
+        <w:r>
+          <w:rPr>
+            <w:noProof/>
+          </w:rPr>
+          <w:t>2</w:t>
+        </w:r>
+      </w:fldSimple>
+      <w:r>
+        <w:t xml:space="preserve">: </w:t>
+      </w:r>
+      <w:proofErr w:type="spellStart"/>
+      <w:r>
+        <w:t>DiscoveryDR</w:t>
+      </w:r>
+      <w:proofErr w:type="spellEnd"/>
+      <w:r>
+        <w:t xml:space="preserve"> Client</w:t>
+      </w:r>
+    </w:p>
+    <w:p>
+      <w:r>
+        <w:t xml:space="preserve">Select the target patient data, and click transfer to local DB. The </w:t>
+      </w:r>
+      <w:proofErr w:type="spellStart"/>
+      <w:r>
+        <w:t>DiscoveryDR</w:t>
+      </w:r>
+      <w:proofErr w:type="spellEnd"/>
+      <w:r>
+        <w:t xml:space="preserve"> client will save the data in the appropriate file structure on the local drive for further processing with the lesion synthesis toolbox. </w:t>
       </w:r>
     </w:p>
     <w:p>
@@ -961,7 +1092,13 @@
     <w:p/>
     <w:p>
       <w:r>
-        <w:t>To simulate and embed a synthetic lesion in RAW patient PET data, first a preliminary reconstruction of the target patient data is required. The preliminary reconstruction will be used to sample the activity distribution around the target lesion location. Using the GE Reconstruction Toolbox (Version REGRECON_REL5) initiate a preliminary reconstruction. It is recommended to specify the same reconstruction parameters as the final target patient + lesion image will have.</w:t>
+        <w:t>To simulate and embed a synthetic lesion in RAW patient PET data, first a preliminary reconstruction of the target patient data is required. The preliminary reconstruction will be used to sample the activity distribution around the target lesion location. Using the GE Reconstruction Toolbox (</w:t>
+      </w:r>
+      <w:r>
+        <w:t>DUETTO v2.18</w:t>
+      </w:r>
+      <w:r>
+        <w:t>) initiate a preliminary reconstruction. It is recommended to specify the same reconstruction parameters as the final target patient + lesion image will have.</w:t>
       </w:r>
     </w:p>
     <w:p>
@@ -972,39 +1109,96 @@
     <w:p>
       <w:bookmarkStart w:id="0" w:name="OLE_LINK1"/>
       <w:bookmarkStart w:id="1" w:name="OLE_LINK2"/>
-      <w:r>
-        <w:t>datastoredir = 'C:\Users\hjuma\Documents\MATLAB\Lesion Synthesis Toolbox\Test Lesion Synthesis\';</w:t>
-      </w:r>
-    </w:p>
-    <w:p>
-      <w:r>
-        <w:t>patdir = 'C:\Users\hjuma\Documents\MATLAB\Lesion Synthesis Toolbox\Test Lesion Synthesis\</w:t>
-      </w:r>
+      <w:proofErr w:type="spellStart"/>
+      <w:r>
+        <w:t>datastoredir</w:t>
+      </w:r>
+      <w:proofErr w:type="spellEnd"/>
+      <w:r>
+        <w:t xml:space="preserve"> = 'C:\Users\</w:t>
+      </w:r>
+      <w:proofErr w:type="spellStart"/>
+      <w:r>
+        <w:t>hjuma</w:t>
+      </w:r>
+      <w:proofErr w:type="spellEnd"/>
+      <w:r>
+        <w:t>\Documents\MATLAB\Lesion Synthesis Toolbox\Test Lesion Synthesis\</w:t>
+      </w:r>
+      <w:proofErr w:type="gramStart"/>
+      <w:r>
+        <w:t>';</w:t>
+      </w:r>
+      <w:proofErr w:type="gramEnd"/>
+    </w:p>
+    <w:p>
+      <w:proofErr w:type="spellStart"/>
+      <w:r>
+        <w:t>patdir</w:t>
+      </w:r>
+      <w:proofErr w:type="spellEnd"/>
+      <w:r>
+        <w:t xml:space="preserve"> = 'C:\Users\</w:t>
+      </w:r>
+      <w:proofErr w:type="spellStart"/>
+      <w:r>
+        <w:t>hjuma</w:t>
+      </w:r>
+      <w:proofErr w:type="spellEnd"/>
+      <w:r>
+        <w:t>\Documents\MATLAB\Lesion Synthesis Toolbox\Test Lesion Synthesis\</w:t>
+      </w:r>
+      <w:proofErr w:type="gramStart"/>
       <w:r>
         <w:t>12345678</w:t>
       </w:r>
       <w:r>
         <w:t>;</w:t>
       </w:r>
-    </w:p>
-    <w:p>
-      <w:r>
-        <w:t>MakeLesionInsertionStudy(patdir,datastoredir</w:t>
-      </w:r>
+      <w:proofErr w:type="gramEnd"/>
+    </w:p>
+    <w:p>
+      <w:proofErr w:type="spellStart"/>
+      <w:r>
+        <w:t>MakeLesionInsertionStudy</w:t>
+      </w:r>
+      <w:proofErr w:type="spellEnd"/>
+      <w:r>
+        <w:t>(</w:t>
+      </w:r>
+      <w:proofErr w:type="spellStart"/>
+      <w:proofErr w:type="gramStart"/>
+      <w:r>
+        <w:t>patdir,datastoredir</w:t>
+      </w:r>
+      <w:proofErr w:type="gramEnd"/>
       <w:r>
         <w:t>,reconName</w:t>
       </w:r>
+      <w:proofErr w:type="spellEnd"/>
       <w:r>
         <w:t>)</w:t>
       </w:r>
     </w:p>
     <w:p>
-      <w:r>
-        <w:t>runLesionInsertionPlusRecon(patdir,datastoredir</w:t>
-      </w:r>
+      <w:proofErr w:type="spellStart"/>
+      <w:r>
+        <w:t>runLesionInsertionPlusRecon</w:t>
+      </w:r>
+      <w:proofErr w:type="spellEnd"/>
+      <w:r>
+        <w:t>(</w:t>
+      </w:r>
+      <w:proofErr w:type="spellStart"/>
+      <w:proofErr w:type="gramStart"/>
+      <w:r>
+        <w:t>patdir,datastoredir</w:t>
+      </w:r>
+      <w:proofErr w:type="gramEnd"/>
       <w:r>
         <w:t>,reconName</w:t>
       </w:r>
+      <w:proofErr w:type="spellEnd"/>
       <w:r>
         <w:t>)</w:t>
       </w:r>
@@ -1017,7 +1211,7 @@
           <w:noProof/>
         </w:rPr>
         <w:drawing>
-          <wp:inline distT="0" distB="0" distL="0" distR="0" wp14:anchorId="1F564F44" wp14:editId="44A6F718">
+          <wp:inline distT="0" distB="0" distL="0" distR="0" wp14:anchorId="65E3D442" wp14:editId="65E3D443">
             <wp:extent cx="5943600" cy="714375"/>
             <wp:effectExtent l="0" t="0" r="0" b="9525"/>
             <wp:docPr id="5" name="Picture 5"/>
@@ -1032,7 +1226,7 @@
                     <pic:cNvPicPr/>
                   </pic:nvPicPr>
                   <pic:blipFill>
-                    <a:blip r:embed="rId11"/>
+                    <a:blip r:embed="rId10"/>
                     <a:stretch>
                       <a:fillRect/>
                     </a:stretch>
@@ -1058,6 +1252,7 @@
     </w:p>
     <w:p/>
     <w:p>
+      <w:proofErr w:type="spellStart"/>
       <w:r>
         <w:rPr>
           <w:b/>
@@ -1065,14 +1260,24 @@
         </w:rPr>
         <w:t>datastoredir</w:t>
       </w:r>
+      <w:proofErr w:type="spellEnd"/>
       <w:r>
         <w:t xml:space="preserve"> </w:t>
       </w:r>
       <w:r>
-        <w:t xml:space="preserve">– a string specifying the path where generated lesion synthesis files are stored </w:t>
-      </w:r>
-    </w:p>
-    <w:p>
+        <w:t xml:space="preserve">– a string specifying the path where generated lesion synthesis files are </w:t>
+      </w:r>
+      <w:proofErr w:type="gramStart"/>
+      <w:r>
+        <w:t>stored</w:t>
+      </w:r>
+      <w:proofErr w:type="gramEnd"/>
+      <w:r>
+        <w:t xml:space="preserve"> </w:t>
+      </w:r>
+    </w:p>
+    <w:p>
+      <w:proofErr w:type="spellStart"/>
       <w:r>
         <w:rPr>
           <w:b/>
@@ -1080,47 +1285,69 @@
         </w:rPr>
         <w:t>patdir</w:t>
       </w:r>
+      <w:proofErr w:type="spellEnd"/>
       <w:r>
         <w:t xml:space="preserve"> – a string specifying the path where the target patient data is archived (preliminary reconstruction + files needed for recon) </w:t>
       </w:r>
     </w:p>
     <w:p>
+      <w:proofErr w:type="spellStart"/>
       <w:r>
         <w:rPr>
           <w:b/>
           <w:u w:val="single"/>
         </w:rPr>
-        <w:t xml:space="preserve">reconName – </w:t>
-      </w:r>
-      <w:r>
-        <w:t xml:space="preserve">the user defined unique recon name. This is used later downstream and should be unique name with no spaces or special characters. </w:t>
-      </w:r>
-      <w:bookmarkStart w:id="2" w:name="_GoBack"/>
-      <w:bookmarkEnd w:id="2"/>
-    </w:p>
-    <w:p>
+        <w:t>reconName</w:t>
+      </w:r>
+      <w:proofErr w:type="spellEnd"/>
       <w:r>
         <w:rPr>
           <w:b/>
           <w:u w:val="single"/>
         </w:rPr>
-        <w:t>MakeLesionInsertionStudy</w:t>
-      </w:r>
-      <w:r>
-        <w:t>- Function that drives the characterization of the synthetic lesion and populates some simulation directories</w:t>
-      </w:r>
-    </w:p>
-    <w:p>
+        <w:t xml:space="preserve"> – </w:t>
+      </w:r>
+      <w:r>
+        <w:t xml:space="preserve">the user defined unique recon name. This is used later downstream and should be unique name with no spaces or special characters. </w:t>
+      </w:r>
+    </w:p>
+    <w:p>
+      <w:proofErr w:type="spellStart"/>
       <w:r>
         <w:rPr>
           <w:b/>
           <w:u w:val="single"/>
         </w:rPr>
+        <w:t>MakeLesionInsertionStudy</w:t>
+      </w:r>
+      <w:proofErr w:type="spellEnd"/>
+      <w:r>
+        <w:t xml:space="preserve">- Function that drives the characterization of the synthetic lesion and populates some simulation </w:t>
+      </w:r>
+      <w:proofErr w:type="gramStart"/>
+      <w:r>
+        <w:t>directories</w:t>
+      </w:r>
+      <w:proofErr w:type="gramEnd"/>
+    </w:p>
+    <w:p>
+      <w:proofErr w:type="spellStart"/>
+      <w:r>
+        <w:rPr>
+          <w:b/>
+          <w:u w:val="single"/>
+        </w:rPr>
         <w:t>runLesionInsertionPlusRecon</w:t>
       </w:r>
-      <w:r>
-        <w:t xml:space="preserve"> – Function that finalizes simulation directories, generates baseline reconstruction, generates lesion projections, combines simulation and patient data, generates final reconstruction</w:t>
-      </w:r>
+      <w:proofErr w:type="spellEnd"/>
+      <w:r>
+        <w:t xml:space="preserve"> – Function that finalizes simulation directories, generates baseline reconstruction, generates lesion projections, combines simulation and patient data, generates final </w:t>
+      </w:r>
+      <w:proofErr w:type="gramStart"/>
+      <w:r>
+        <w:t>reconstruction</w:t>
+      </w:r>
+      <w:proofErr w:type="gramEnd"/>
     </w:p>
     <w:p/>
     <w:p/>
@@ -1141,8 +1368,8 @@
 </file>
 
 <file path=word/numbering.xml><?xml version="1.0" encoding="utf-8"?>
-<w:numbering xmlns:wpc="http://schemas.microsoft.com/office/word/2010/wordprocessingCanvas" xmlns:mc="http://schemas.openxmlformats.org/markup-compatibility/2006" xmlns:o="urn:schemas-microsoft-com:office:office" xmlns:r="http://schemas.openxmlformats.org/officeDocument/2006/relationships" xmlns:m="http://schemas.openxmlformats.org/officeDocument/2006/math" xmlns:v="urn:schemas-microsoft-com:vml" xmlns:wp14="http://schemas.microsoft.com/office/word/2010/wordprocessingDrawing" xmlns:wp="http://schemas.openxmlformats.org/drawingml/2006/wordprocessingDrawing" xmlns:w10="urn:schemas-microsoft-com:office:word" xmlns:w="http://schemas.openxmlformats.org/wordprocessingml/2006/main" xmlns:w14="http://schemas.microsoft.com/office/word/2010/wordml" xmlns:wpg="http://schemas.microsoft.com/office/word/2010/wordprocessingGroup" xmlns:wpi="http://schemas.microsoft.com/office/word/2010/wordprocessingInk" xmlns:wne="http://schemas.microsoft.com/office/word/2006/wordml" xmlns:wps="http://schemas.microsoft.com/office/word/2010/wordprocessingShape" mc:Ignorable="w14 wp14">
-  <w:abstractNum w:abstractNumId="0">
+<w:numbering xmlns:wpc="http://schemas.microsoft.com/office/word/2010/wordprocessingCanvas" xmlns:cx="http://schemas.microsoft.com/office/drawing/2014/chartex" xmlns:cx1="http://schemas.microsoft.com/office/drawing/2015/9/8/chartex" xmlns:cx2="http://schemas.microsoft.com/office/drawing/2015/10/21/chartex" xmlns:cx3="http://schemas.microsoft.com/office/drawing/2016/5/9/chartex" xmlns:cx4="http://schemas.microsoft.com/office/drawing/2016/5/10/chartex" xmlns:cx5="http://schemas.microsoft.com/office/drawing/2016/5/11/chartex" xmlns:cx6="http://schemas.microsoft.com/office/drawing/2016/5/12/chartex" xmlns:cx7="http://schemas.microsoft.com/office/drawing/2016/5/13/chartex" xmlns:cx8="http://schemas.microsoft.com/office/drawing/2016/5/14/chartex" xmlns:mc="http://schemas.openxmlformats.org/markup-compatibility/2006" xmlns:aink="http://schemas.microsoft.com/office/drawing/2016/ink" xmlns:am3d="http://schemas.microsoft.com/office/drawing/2017/model3d" xmlns:o="urn:schemas-microsoft-com:office:office" xmlns:oel="http://schemas.microsoft.com/office/2019/extlst" xmlns:r="http://schemas.openxmlformats.org/officeDocument/2006/relationships" xmlns:m="http://schemas.openxmlformats.org/officeDocument/2006/math" xmlns:v="urn:schemas-microsoft-com:vml" xmlns:wp14="http://schemas.microsoft.com/office/word/2010/wordprocessingDrawing" xmlns:wp="http://schemas.openxmlformats.org/drawingml/2006/wordprocessingDrawing" xmlns:w10="urn:schemas-microsoft-com:office:word" xmlns:w="http://schemas.openxmlformats.org/wordprocessingml/2006/main" xmlns:w14="http://schemas.microsoft.com/office/word/2010/wordml" xmlns:w15="http://schemas.microsoft.com/office/word/2012/wordml" xmlns:w16cex="http://schemas.microsoft.com/office/word/2018/wordml/cex" xmlns:w16cid="http://schemas.microsoft.com/office/word/2016/wordml/cid" xmlns:w16="http://schemas.microsoft.com/office/word/2018/wordml" xmlns:w16sdtdh="http://schemas.microsoft.com/office/word/2020/wordml/sdtdatahash" xmlns:w16se="http://schemas.microsoft.com/office/word/2015/wordml/symex" xmlns:wpg="http://schemas.microsoft.com/office/word/2010/wordprocessingGroup" xmlns:wpi="http://schemas.microsoft.com/office/word/2010/wordprocessingInk" xmlns:wne="http://schemas.microsoft.com/office/word/2006/wordml" xmlns:wps="http://schemas.microsoft.com/office/word/2010/wordprocessingShape" mc:Ignorable="w14 w15 w16se w16cid w16 w16cex w16sdtdh wp14">
+  <w:abstractNum w:abstractNumId="0" w15:restartNumberingAfterBreak="0">
     <w:nsid w:val="029662CE"/>
     <w:multiLevelType w:val="hybridMultilevel"/>
     <w:tmpl w:val="0A1E7F38"/>
@@ -1255,7 +1482,7 @@
       </w:rPr>
     </w:lvl>
   </w:abstractNum>
-  <w:abstractNum w:abstractNumId="1">
+  <w:abstractNum w:abstractNumId="1" w15:restartNumberingAfterBreak="0">
     <w:nsid w:val="1B9E41BF"/>
     <w:multiLevelType w:val="hybridMultilevel"/>
     <w:tmpl w:val="A8ECD6A8"/>
@@ -1367,7 +1594,7 @@
       </w:rPr>
     </w:lvl>
   </w:abstractNum>
-  <w:abstractNum w:abstractNumId="2">
+  <w:abstractNum w:abstractNumId="2" w15:restartNumberingAfterBreak="0">
     <w:nsid w:val="47153827"/>
     <w:multiLevelType w:val="hybridMultilevel"/>
     <w:tmpl w:val="110EA318"/>
@@ -1456,20 +1683,20 @@
       </w:pPr>
     </w:lvl>
   </w:abstractNum>
-  <w:num w:numId="1">
+  <w:num w:numId="1" w16cid:durableId="76874106">
     <w:abstractNumId w:val="1"/>
   </w:num>
-  <w:num w:numId="2">
+  <w:num w:numId="2" w16cid:durableId="914045843">
     <w:abstractNumId w:val="0"/>
   </w:num>
-  <w:num w:numId="3">
+  <w:num w:numId="3" w16cid:durableId="2030795210">
     <w:abstractNumId w:val="2"/>
   </w:num>
 </w:numbering>
 </file>
 
 <file path=word/styles.xml><?xml version="1.0" encoding="utf-8"?>
-<w:styles xmlns:mc="http://schemas.openxmlformats.org/markup-compatibility/2006" xmlns:r="http://schemas.openxmlformats.org/officeDocument/2006/relationships" xmlns:w="http://schemas.openxmlformats.org/wordprocessingml/2006/main" xmlns:w14="http://schemas.microsoft.com/office/word/2010/wordml" mc:Ignorable="w14">
+<w:styles xmlns:mc="http://schemas.openxmlformats.org/markup-compatibility/2006" xmlns:r="http://schemas.openxmlformats.org/officeDocument/2006/relationships" xmlns:w="http://schemas.openxmlformats.org/wordprocessingml/2006/main" xmlns:w14="http://schemas.microsoft.com/office/word/2010/wordml" xmlns:w15="http://schemas.microsoft.com/office/word/2012/wordml" xmlns:w16cex="http://schemas.microsoft.com/office/word/2018/wordml/cex" xmlns:w16cid="http://schemas.microsoft.com/office/word/2016/wordml/cid" xmlns:w16="http://schemas.microsoft.com/office/word/2018/wordml" xmlns:w16sdtdh="http://schemas.microsoft.com/office/word/2020/wordml/sdtdatahash" xmlns:w16se="http://schemas.microsoft.com/office/word/2015/wordml/symex" mc:Ignorable="w14 w15 w16se w16cid w16 w16cex w16sdtdh">
   <w:docDefaults>
     <w:rPrDefault>
       <w:rPr>
@@ -1485,510 +1712,383 @@
       </w:pPr>
     </w:pPrDefault>
   </w:docDefaults>
-  <w:latentStyles w:defLockedState="0" w:defUIPriority="99" w:defSemiHidden="1" w:defUnhideWhenUsed="1" w:defQFormat="0" w:count="267">
-    <w:lsdException w:name="Normal" w:semiHidden="0" w:uiPriority="0" w:unhideWhenUsed="0" w:qFormat="1"/>
-    <w:lsdException w:name="heading 1" w:semiHidden="0" w:uiPriority="9" w:unhideWhenUsed="0" w:qFormat="1"/>
-    <w:lsdException w:name="heading 2" w:uiPriority="9" w:qFormat="1"/>
-    <w:lsdException w:name="heading 3" w:uiPriority="9" w:qFormat="1"/>
-    <w:lsdException w:name="heading 4" w:uiPriority="9" w:qFormat="1"/>
-    <w:lsdException w:name="heading 5" w:uiPriority="9" w:qFormat="1"/>
-    <w:lsdException w:name="heading 6" w:uiPriority="9" w:qFormat="1"/>
-    <w:lsdException w:name="heading 7" w:uiPriority="9" w:qFormat="1"/>
-    <w:lsdException w:name="heading 8" w:uiPriority="9" w:qFormat="1"/>
-    <w:lsdException w:name="heading 9" w:uiPriority="9" w:qFormat="1"/>
-    <w:lsdException w:name="toc 1" w:uiPriority="39"/>
-    <w:lsdException w:name="toc 2" w:uiPriority="39"/>
-    <w:lsdException w:name="toc 3" w:uiPriority="39"/>
-    <w:lsdException w:name="toc 4" w:uiPriority="39"/>
-    <w:lsdException w:name="toc 5" w:uiPriority="39"/>
-    <w:lsdException w:name="toc 6" w:uiPriority="39"/>
-    <w:lsdException w:name="toc 7" w:uiPriority="39"/>
-    <w:lsdException w:name="toc 8" w:uiPriority="39"/>
-    <w:lsdException w:name="toc 9" w:uiPriority="39"/>
-    <w:lsdException w:name="caption" w:uiPriority="35" w:qFormat="1"/>
-    <w:lsdException w:name="Title" w:semiHidden="0" w:uiPriority="10" w:unhideWhenUsed="0" w:qFormat="1"/>
-    <w:lsdException w:name="Default Paragraph Font" w:uiPriority="1"/>
-    <w:lsdException w:name="Subtitle" w:semiHidden="0" w:uiPriority="11" w:unhideWhenUsed="0" w:qFormat="1"/>
-    <w:lsdException w:name="Strong" w:semiHidden="0" w:uiPriority="22" w:unhideWhenUsed="0" w:qFormat="1"/>
-    <w:lsdException w:name="Emphasis" w:semiHidden="0" w:uiPriority="20" w:unhideWhenUsed="0" w:qFormat="1"/>
-    <w:lsdException w:name="Table Grid" w:semiHidden="0" w:uiPriority="59" w:unhideWhenUsed="0"/>
-    <w:lsdException w:name="Placeholder Text" w:unhideWhenUsed="0"/>
-    <w:lsdException w:name="No Spacing" w:semiHidden="0" w:uiPriority="1" w:unhideWhenUsed="0" w:qFormat="1"/>
-    <w:lsdException w:name="Light Shading" w:semiHidden="0" w:uiPriority="60" w:unhideWhenUsed="0"/>
-    <w:lsdException w:name="Light List" w:semiHidden="0" w:uiPriority="61" w:unhideWhenUsed="0"/>
-    <w:lsdException w:name="Light Grid" w:semiHidden="0" w:uiPriority="62" w:unhideWhenUsed="0"/>
-    <w:lsdException w:name="Medium Shading 1" w:semiHidden="0" w:uiPriority="63" w:unhideWhenUsed="0"/>
-    <w:lsdException w:name="Medium Shading 2" w:semiHidden="0" w:uiPriority="64" w:unhideWhenUsed="0"/>
-    <w:lsdException w:name="Medium List 1" w:semiHidden="0" w:uiPriority="65" w:unhideWhenUsed="0"/>
-    <w:lsdException w:name="Medium List 2" w:semiHidden="0" w:uiPriority="66" w:unhideWhenUsed="0"/>
-    <w:lsdException w:name="Medium Grid 1" w:semiHidden="0" w:uiPriority="67" w:unhideWhenUsed="0"/>
-    <w:lsdException w:name="Medium Grid 2" w:semiHidden="0" w:uiPriority="68" w:unhideWhenUsed="0"/>
-    <w:lsdException w:name="Medium Grid 3" w:semiHidden="0" w:uiPriority="69" w:unhideWhenUsed="0"/>
-    <w:lsdException w:name="Dark List" w:semiHidden="0" w:uiPriority="70" w:unhideWhenUsed="0"/>
-    <w:lsdException w:name="Colorful Shading" w:semiHidden="0" w:uiPriority="71" w:unhideWhenUsed="0"/>
-    <w:lsdException w:name="Colorful List" w:semiHidden="0" w:uiPriority="72" w:unhideWhenUsed="0"/>
-    <w:lsdException w:name="Colorful Grid" w:semiHidden="0" w:uiPriority="73" w:unhideWhenUsed="0"/>
-    <w:lsdException w:name="Light Shading Accent 1" w:semiHidden="0" w:uiPriority="60" w:unhideWhenUsed="0"/>
-    <w:lsdException w:name="Light List Accent 1" w:semiHidden="0" w:uiPriority="61" w:unhideWhenUsed="0"/>
-    <w:lsdException w:name="Light Grid Accent 1" w:semiHidden="0" w:uiPriority="62" w:unhideWhenUsed="0"/>
-    <w:lsdException w:name="Medium Shading 1 Accent 1" w:semiHidden="0" w:uiPriority="63" w:unhideWhenUsed="0"/>
-    <w:lsdException w:name="Medium Shading 2 Accent 1" w:semiHidden="0" w:uiPriority="64" w:unhideWhenUsed="0"/>
-    <w:lsdException w:name="Medium List 1 Accent 1" w:semiHidden="0" w:uiPriority="65" w:unhideWhenUsed="0"/>
-    <w:lsdException w:name="Revision" w:unhideWhenUsed="0"/>
-    <w:lsdException w:name="List Paragraph" w:semiHidden="0" w:uiPriority="34" w:unhideWhenUsed="0" w:qFormat="1"/>
-    <w:lsdException w:name="Quote" w:semiHidden="0" w:uiPriority="29" w:unhideWhenUsed="0" w:qFormat="1"/>
-    <w:lsdException w:name="Intense Quote" w:semiHidden="0" w:uiPriority="30" w:unhideWhenUsed="0" w:qFormat="1"/>
-    <w:lsdException w:name="Medium List 2 Accent 1" w:semiHidden="0" w:uiPriority="66" w:unhideWhenUsed="0"/>
-    <w:lsdException w:name="Medium Grid 1 Accent 1" w:semiHidden="0" w:uiPriority="67" w:unhideWhenUsed="0"/>
-    <w:lsdException w:name="Medium Grid 2 Accent 1" w:semiHidden="0" w:uiPriority="68" w:unhideWhenUsed="0"/>
-    <w:lsdException w:name="Medium Grid 3 Accent 1" w:semiHidden="0" w:uiPriority="69" w:unhideWhenUsed="0"/>
-    <w:lsdException w:name="Dark List Accent 1" w:semiHidden="0" w:uiPriority="70" w:unhideWhenUsed="0"/>
-    <w:lsdException w:name="Colorful Shading Accent 1" w:semiHidden="0" w:uiPriority="71" w:unhideWhenUsed="0"/>
-    <w:lsdException w:name="Colorful List Accent 1" w:semiHidden="0" w:uiPriority="72" w:unhideWhenUsed="0"/>
-    <w:lsdException w:name="Colorful Grid Accent 1" w:semiHidden="0" w:uiPriority="73" w:unhideWhenUsed="0"/>
-    <w:lsdException w:name="Light Shading Accent 2" w:semiHidden="0" w:uiPriority="60" w:unhideWhenUsed="0"/>
-    <w:lsdException w:name="Light List Accent 2" w:semiHidden="0" w:uiPriority="61" w:unhideWhenUsed="0"/>
-    <w:lsdException w:name="Light Grid Accent 2" w:semiHidden="0" w:uiPriority="62" w:unhideWhenUsed="0"/>
-    <w:lsdException w:name="Medium Shading 1 Accent 2" w:semiHidden="0" w:uiPriority="63" w:unhideWhenUsed="0"/>
-    <w:lsdException w:name="Medium Shading 2 Accent 2" w:semiHidden="0" w:uiPriority="64" w:unhideWhenUsed="0"/>
-    <w:lsdException w:name="Medium List 1 Accent 2" w:semiHidden="0" w:uiPriority="65" w:unhideWhenUsed="0"/>
-    <w:lsdException w:name="Medium List 2 Accent 2" w:semiHidden="0" w:uiPriority="66" w:unhideWhenUsed="0"/>
-    <w:lsdException w:name="Medium Grid 1 Accent 2" w:semiHidden="0" w:uiPriority="67" w:unhideWhenUsed="0"/>
-    <w:lsdException w:name="Medium Grid 2 Accent 2" w:semiHidden="0" w:uiPriority="68" w:unhideWhenUsed="0"/>
-    <w:lsdException w:name="Medium Grid 3 Accent 2" w:semiHidden="0" w:uiPriority="69" w:unhideWhenUsed="0"/>
-    <w:lsdException w:name="Dark List Accent 2" w:semiHidden="0" w:uiPriority="70" w:unhideWhenUsed="0"/>
-    <w:lsdException w:name="Colorful Shading Accent 2" w:semiHidden="0" w:uiPriority="71" w:unhideWhenUsed="0"/>
-    <w:lsdException w:name="Colorful List Accent 2" w:semiHidden="0" w:uiPriority="72" w:unhideWhenUsed="0"/>
-    <w:lsdException w:name="Colorful Grid Accent 2" w:semiHidden="0" w:uiPriority="73" w:unhideWhenUsed="0"/>
-    <w:lsdException w:name="Light Shading Accent 3" w:semiHidden="0" w:uiPriority="60" w:unhideWhenUsed="0"/>
-    <w:lsdException w:name="Light List Accent 3" w:semiHidden="0" w:uiPriority="61" w:unhideWhenUsed="0"/>
-    <w:lsdException w:name="Light Grid Accent 3" w:semiHidden="0" w:uiPriority="62" w:unhideWhenUsed="0"/>
-    <w:lsdException w:name="Medium Shading 1 Accent 3" w:semiHidden="0" w:uiPriority="63" w:unhideWhenUsed="0"/>
-    <w:lsdException w:name="Medium Shading 2 Accent 3" w:semiHidden="0" w:uiPriority="64" w:unhideWhenUsed="0"/>
-    <w:lsdException w:name="Medium List 1 Accent 3" w:semiHidden="0" w:uiPriority="65" w:unhideWhenUsed="0"/>
-    <w:lsdException w:name="Medium List 2 Accent 3" w:semiHidden="0" w:uiPriority="66" w:unhideWhenUsed="0"/>
-    <w:lsdException w:name="Medium Grid 1 Accent 3" w:semiHidden="0" w:uiPriority="67" w:unhideWhenUsed="0"/>
-    <w:lsdException w:name="Medium Grid 2 Accent 3" w:semiHidden="0" w:uiPriority="68" w:unhideWhenUsed="0"/>
-    <w:lsdException w:name="Medium Grid 3 Accent 3" w:semiHidden="0" w:uiPriority="69" w:unhideWhenUsed="0"/>
-    <w:lsdException w:name="Dark List Accent 3" w:semiHidden="0" w:uiPriority="70" w:unhideWhenUsed="0"/>
-    <w:lsdException w:name="Colorful Shading Accent 3" w:semiHidden="0" w:uiPriority="71" w:unhideWhenUsed="0"/>
-    <w:lsdException w:name="Colorful List Accent 3" w:semiHidden="0" w:uiPriority="72" w:unhideWhenUsed="0"/>
-    <w:lsdException w:name="Colorful Grid Accent 3" w:semiHidden="0" w:uiPriority="73" w:unhideWhenUsed="0"/>
-    <w:lsdException w:name="Light Shading Accent 4" w:semiHidden="0" w:uiPriority="60" w:unhideWhenUsed="0"/>
-    <w:lsdException w:name="Light List Accent 4" w:semiHidden="0" w:uiPriority="61" w:unhideWhenUsed="0"/>
-    <w:lsdException w:name="Light Grid Accent 4" w:semiHidden="0" w:uiPriority="62" w:unhideWhenUsed="0"/>
-    <w:lsdException w:name="Medium Shading 1 Accent 4" w:semiHidden="0" w:uiPriority="63" w:unhideWhenUsed="0"/>
-    <w:lsdException w:name="Medium Shading 2 Accent 4" w:semiHidden="0" w:uiPriority="64" w:unhideWhenUsed="0"/>
-    <w:lsdException w:name="Medium List 1 Accent 4" w:semiHidden="0" w:uiPriority="65" w:unhideWhenUsed="0"/>
-    <w:lsdException w:name="Medium List 2 Accent 4" w:semiHidden="0" w:uiPriority="66" w:unhideWhenUsed="0"/>
-    <w:lsdException w:name="Medium Grid 1 Accent 4" w:semiHidden="0" w:uiPriority="67" w:unhideWhenUsed="0"/>
-    <w:lsdException w:name="Medium Grid 2 Accent 4" w:semiHidden="0" w:uiPriority="68" w:unhideWhenUsed="0"/>
-    <w:lsdException w:name="Medium Grid 3 Accent 4" w:semiHidden="0" w:uiPriority="69" w:unhideWhenUsed="0"/>
-    <w:lsdException w:name="Dark List Accent 4" w:semiHidden="0" w:uiPriority="70" w:unhideWhenUsed="0"/>
-    <w:lsdException w:name="Colorful Shading Accent 4" w:semiHidden="0" w:uiPriority="71" w:unhideWhenUsed="0"/>
-    <w:lsdException w:name="Colorful List Accent 4" w:semiHidden="0" w:uiPriority="72" w:unhideWhenUsed="0"/>
-    <w:lsdException w:name="Colorful Grid Accent 4" w:semiHidden="0" w:uiPriority="73" w:unhideWhenUsed="0"/>
-    <w:lsdException w:name="Light Shading Accent 5" w:semiHidden="0" w:uiPriority="60" w:unhideWhenUsed="0"/>
-    <w:lsdException w:name="Light List Accent 5" w:semiHidden="0" w:uiPriority="61" w:unhideWhenUsed="0"/>
-    <w:lsdException w:name="Light Grid Accent 5" w:semiHidden="0" w:uiPriority="62" w:unhideWhenUsed="0"/>
-    <w:lsdException w:name="Medium Shading 1 Accent 5" w:semiHidden="0" w:uiPriority="63" w:unhideWhenUsed="0"/>
-    <w:lsdException w:name="Medium Shading 2 Accent 5" w:semiHidden="0" w:uiPriority="64" w:unhideWhenUsed="0"/>
-    <w:lsdException w:name="Medium List 1 Accent 5" w:semiHidden="0" w:uiPriority="65" w:unhideWhenUsed="0"/>
-    <w:lsdException w:name="Medium List 2 Accent 5" w:semiHidden="0" w:uiPriority="66" w:unhideWhenUsed="0"/>
-    <w:lsdException w:name="Medium Grid 1 Accent 5" w:semiHidden="0" w:uiPriority="67" w:unhideWhenUsed="0"/>
-    <w:lsdException w:name="Medium Grid 2 Accent 5" w:semiHidden="0" w:uiPriority="68" w:unhideWhenUsed="0"/>
-    <w:lsdException w:name="Medium Grid 3 Accent 5" w:semiHidden="0" w:uiPriority="69" w:unhideWhenUsed="0"/>
-    <w:lsdException w:name="Dark List Accent 5" w:semiHidden="0" w:uiPriority="70" w:unhideWhenUsed="0"/>
-    <w:lsdException w:name="Colorful Shading Accent 5" w:semiHidden="0" w:uiPriority="71" w:unhideWhenUsed="0"/>
-    <w:lsdException w:name="Colorful List Accent 5" w:semiHidden="0" w:uiPriority="72" w:unhideWhenUsed="0"/>
-    <w:lsdException w:name="Colorful Grid Accent 5" w:semiHidden="0" w:uiPriority="73" w:unhideWhenUsed="0"/>
-    <w:lsdException w:name="Light Shading Accent 6" w:semiHidden="0" w:uiPriority="60" w:unhideWhenUsed="0"/>
-    <w:lsdException w:name="Light List Accent 6" w:semiHidden="0" w:uiPriority="61" w:unhideWhenUsed="0"/>
-    <w:lsdException w:name="Light Grid Accent 6" w:semiHidden="0" w:uiPriority="62" w:unhideWhenUsed="0"/>
-    <w:lsdException w:name="Medium Shading 1 Accent 6" w:semiHidden="0" w:uiPriority="63" w:unhideWhenUsed="0"/>
-    <w:lsdException w:name="Medium Shading 2 Accent 6" w:semiHidden="0" w:uiPriority="64" w:unhideWhenUsed="0"/>
-    <w:lsdException w:name="Medium List 1 Accent 6" w:semiHidden="0" w:uiPriority="65" w:unhideWhenUsed="0"/>
-    <w:lsdException w:name="Medium List 2 Accent 6" w:semiHidden="0" w:uiPriority="66" w:unhideWhenUsed="0"/>
-    <w:lsdException w:name="Medium Grid 1 Accent 6" w:semiHidden="0" w:uiPriority="67" w:unhideWhenUsed="0"/>
-    <w:lsdException w:name="Medium Grid 2 Accent 6" w:semiHidden="0" w:uiPriority="68" w:unhideWhenUsed="0"/>
-    <w:lsdException w:name="Medium Grid 3 Accent 6" w:semiHidden="0" w:uiPriority="69" w:unhideWhenUsed="0"/>
-    <w:lsdException w:name="Dark List Accent 6" w:semiHidden="0" w:uiPriority="70" w:unhideWhenUsed="0"/>
-    <w:lsdException w:name="Colorful Shading Accent 6" w:semiHidden="0" w:uiPriority="71" w:unhideWhenUsed="0"/>
-    <w:lsdException w:name="Colorful List Accent 6" w:semiHidden="0" w:uiPriority="72" w:unhideWhenUsed="0"/>
-    <w:lsdException w:name="Colorful Grid Accent 6" w:semiHidden="0" w:uiPriority="73" w:unhideWhenUsed="0"/>
-    <w:lsdException w:name="Subtle Emphasis" w:semiHidden="0" w:uiPriority="19" w:unhideWhenUsed="0" w:qFormat="1"/>
-    <w:lsdException w:name="Intense Emphasis" w:semiHidden="0" w:uiPriority="21" w:unhideWhenUsed="0" w:qFormat="1"/>
-    <w:lsdException w:name="Subtle Reference" w:semiHidden="0" w:uiPriority="31" w:unhideWhenUsed="0" w:qFormat="1"/>
-    <w:lsdException w:name="Intense Reference" w:semiHidden="0" w:uiPriority="32" w:unhideWhenUsed="0" w:qFormat="1"/>
-    <w:lsdException w:name="Book Title" w:semiHidden="0" w:uiPriority="33" w:unhideWhenUsed="0" w:qFormat="1"/>
-    <w:lsdException w:name="Bibliography" w:uiPriority="37"/>
-    <w:lsdException w:name="TOC Heading" w:uiPriority="39" w:qFormat="1"/>
-  </w:latentStyles>
-  <w:style w:type="paragraph" w:default="1" w:styleId="Normal">
-    <w:name w:val="Normal"/>
-    <w:qFormat/>
-  </w:style>
-  <w:style w:type="paragraph" w:styleId="Heading1">
-    <w:name w:val="heading 1"/>
-    <w:basedOn w:val="Normal"/>
-    <w:next w:val="Normal"/>
-    <w:link w:val="Heading1Char"/>
-    <w:uiPriority w:val="9"/>
-    <w:qFormat/>
-    <w:rsid w:val="003C7D54"/>
-    <w:pPr>
-      <w:keepNext/>
-      <w:keepLines/>
-      <w:spacing w:before="480" w:after="0"/>
-      <w:outlineLvl w:val="0"/>
-    </w:pPr>
-    <w:rPr>
-      <w:rFonts w:asciiTheme="majorHAnsi" w:eastAsiaTheme="majorEastAsia" w:hAnsiTheme="majorHAnsi" w:cstheme="majorBidi"/>
-      <w:b/>
-      <w:bCs/>
-      <w:color w:val="365F91" w:themeColor="accent1" w:themeShade="BF"/>
-      <w:sz w:val="28"/>
-      <w:szCs w:val="28"/>
-    </w:rPr>
-  </w:style>
-  <w:style w:type="paragraph" w:styleId="Heading2">
-    <w:name w:val="heading 2"/>
-    <w:basedOn w:val="Normal"/>
-    <w:next w:val="Normal"/>
-    <w:link w:val="Heading2Char"/>
-    <w:uiPriority w:val="9"/>
-    <w:unhideWhenUsed/>
-    <w:qFormat/>
-    <w:rsid w:val="003C7D54"/>
-    <w:pPr>
-      <w:keepNext/>
-      <w:keepLines/>
-      <w:spacing w:before="200" w:after="0"/>
-      <w:outlineLvl w:val="1"/>
-    </w:pPr>
-    <w:rPr>
-      <w:rFonts w:asciiTheme="majorHAnsi" w:eastAsiaTheme="majorEastAsia" w:hAnsiTheme="majorHAnsi" w:cstheme="majorBidi"/>
-      <w:b/>
-      <w:bCs/>
-      <w:color w:val="4F81BD" w:themeColor="accent1"/>
-      <w:sz w:val="26"/>
-      <w:szCs w:val="26"/>
-    </w:rPr>
-  </w:style>
-  <w:style w:type="character" w:default="1" w:styleId="DefaultParagraphFont">
-    <w:name w:val="Default Paragraph Font"/>
-    <w:uiPriority w:val="1"/>
-    <w:semiHidden/>
-    <w:unhideWhenUsed/>
-  </w:style>
-  <w:style w:type="table" w:default="1" w:styleId="TableNormal">
-    <w:name w:val="Normal Table"/>
-    <w:uiPriority w:val="99"/>
-    <w:semiHidden/>
-    <w:unhideWhenUsed/>
-    <w:tblPr>
-      <w:tblInd w:w="0" w:type="dxa"/>
-      <w:tblCellMar>
-        <w:top w:w="0" w:type="dxa"/>
-        <w:left w:w="108" w:type="dxa"/>
-        <w:bottom w:w="0" w:type="dxa"/>
-        <w:right w:w="108" w:type="dxa"/>
-      </w:tblCellMar>
-    </w:tblPr>
-  </w:style>
-  <w:style w:type="numbering" w:default="1" w:styleId="NoList">
-    <w:name w:val="No List"/>
-    <w:uiPriority w:val="99"/>
-    <w:semiHidden/>
-    <w:unhideWhenUsed/>
-  </w:style>
-  <w:style w:type="character" w:customStyle="1" w:styleId="Heading1Char">
-    <w:name w:val="Heading 1 Char"/>
-    <w:basedOn w:val="DefaultParagraphFont"/>
-    <w:link w:val="Heading1"/>
-    <w:uiPriority w:val="9"/>
-    <w:rsid w:val="003C7D54"/>
-    <w:rPr>
-      <w:rFonts w:asciiTheme="majorHAnsi" w:eastAsiaTheme="majorEastAsia" w:hAnsiTheme="majorHAnsi" w:cstheme="majorBidi"/>
-      <w:b/>
-      <w:bCs/>
-      <w:color w:val="365F91" w:themeColor="accent1" w:themeShade="BF"/>
-      <w:sz w:val="28"/>
-      <w:szCs w:val="28"/>
-    </w:rPr>
-  </w:style>
-  <w:style w:type="character" w:customStyle="1" w:styleId="Heading2Char">
-    <w:name w:val="Heading 2 Char"/>
-    <w:basedOn w:val="DefaultParagraphFont"/>
-    <w:link w:val="Heading2"/>
-    <w:uiPriority w:val="9"/>
-    <w:rsid w:val="003C7D54"/>
-    <w:rPr>
-      <w:rFonts w:asciiTheme="majorHAnsi" w:eastAsiaTheme="majorEastAsia" w:hAnsiTheme="majorHAnsi" w:cstheme="majorBidi"/>
-      <w:b/>
-      <w:bCs/>
-      <w:color w:val="4F81BD" w:themeColor="accent1"/>
-      <w:sz w:val="26"/>
-      <w:szCs w:val="26"/>
-    </w:rPr>
-  </w:style>
-  <w:style w:type="paragraph" w:styleId="Title">
-    <w:name w:val="Title"/>
-    <w:basedOn w:val="Normal"/>
-    <w:next w:val="Normal"/>
-    <w:link w:val="TitleChar"/>
-    <w:uiPriority w:val="10"/>
-    <w:qFormat/>
-    <w:rsid w:val="003C7D54"/>
-    <w:pPr>
-      <w:pBdr>
-        <w:bottom w:val="single" w:sz="8" w:space="4" w:color="4F81BD" w:themeColor="accent1"/>
-      </w:pBdr>
-      <w:spacing w:after="300" w:line="240" w:lineRule="auto"/>
-      <w:contextualSpacing/>
-    </w:pPr>
-    <w:rPr>
-      <w:rFonts w:asciiTheme="majorHAnsi" w:eastAsiaTheme="majorEastAsia" w:hAnsiTheme="majorHAnsi" w:cstheme="majorBidi"/>
-      <w:color w:val="17365D" w:themeColor="text2" w:themeShade="BF"/>
-      <w:spacing w:val="5"/>
-      <w:kern w:val="28"/>
-      <w:sz w:val="52"/>
-      <w:szCs w:val="52"/>
-    </w:rPr>
-  </w:style>
-  <w:style w:type="character" w:customStyle="1" w:styleId="TitleChar">
-    <w:name w:val="Title Char"/>
-    <w:basedOn w:val="DefaultParagraphFont"/>
-    <w:link w:val="Title"/>
-    <w:uiPriority w:val="10"/>
-    <w:rsid w:val="003C7D54"/>
-    <w:rPr>
-      <w:rFonts w:asciiTheme="majorHAnsi" w:eastAsiaTheme="majorEastAsia" w:hAnsiTheme="majorHAnsi" w:cstheme="majorBidi"/>
-      <w:color w:val="17365D" w:themeColor="text2" w:themeShade="BF"/>
-      <w:spacing w:val="5"/>
-      <w:kern w:val="28"/>
-      <w:sz w:val="52"/>
-      <w:szCs w:val="52"/>
-    </w:rPr>
-  </w:style>
-  <w:style w:type="paragraph" w:styleId="BalloonText">
-    <w:name w:val="Balloon Text"/>
-    <w:basedOn w:val="Normal"/>
-    <w:link w:val="BalloonTextChar"/>
-    <w:uiPriority w:val="99"/>
-    <w:semiHidden/>
-    <w:unhideWhenUsed/>
-    <w:rsid w:val="003C7D54"/>
-    <w:pPr>
-      <w:spacing w:after="0" w:line="240" w:lineRule="auto"/>
-    </w:pPr>
-    <w:rPr>
-      <w:rFonts w:ascii="Tahoma" w:hAnsi="Tahoma" w:cs="Tahoma"/>
-      <w:sz w:val="16"/>
-      <w:szCs w:val="16"/>
-    </w:rPr>
-  </w:style>
-  <w:style w:type="character" w:customStyle="1" w:styleId="BalloonTextChar">
-    <w:name w:val="Balloon Text Char"/>
-    <w:basedOn w:val="DefaultParagraphFont"/>
-    <w:link w:val="BalloonText"/>
-    <w:uiPriority w:val="99"/>
-    <w:semiHidden/>
-    <w:rsid w:val="003C7D54"/>
-    <w:rPr>
-      <w:rFonts w:ascii="Tahoma" w:hAnsi="Tahoma" w:cs="Tahoma"/>
-      <w:sz w:val="16"/>
-      <w:szCs w:val="16"/>
-    </w:rPr>
-  </w:style>
-  <w:style w:type="paragraph" w:styleId="Caption">
-    <w:name w:val="caption"/>
-    <w:basedOn w:val="Normal"/>
-    <w:next w:val="Normal"/>
-    <w:uiPriority w:val="35"/>
-    <w:unhideWhenUsed/>
-    <w:qFormat/>
-    <w:rsid w:val="00F60493"/>
-    <w:pPr>
-      <w:spacing w:line="240" w:lineRule="auto"/>
-    </w:pPr>
-    <w:rPr>
-      <w:b/>
-      <w:bCs/>
-      <w:color w:val="4F81BD" w:themeColor="accent1"/>
-      <w:sz w:val="18"/>
-      <w:szCs w:val="18"/>
-    </w:rPr>
-  </w:style>
-  <w:style w:type="paragraph" w:styleId="ListParagraph">
-    <w:name w:val="List Paragraph"/>
-    <w:basedOn w:val="Normal"/>
-    <w:uiPriority w:val="34"/>
-    <w:qFormat/>
-    <w:rsid w:val="00400BB0"/>
-    <w:pPr>
-      <w:ind w:left="720"/>
-      <w:contextualSpacing/>
-    </w:pPr>
-  </w:style>
-</w:styles>
-</file>
-
-<file path=word/stylesWithEffects.xml><?xml version="1.0" encoding="utf-8"?>
-<w:styles xmlns:wpc="http://schemas.microsoft.com/office/word/2010/wordprocessingCanvas" xmlns:mc="http://schemas.openxmlformats.org/markup-compatibility/2006" xmlns:o="urn:schemas-microsoft-com:office:office" xmlns:r="http://schemas.openxmlformats.org/officeDocument/2006/relationships" xmlns:m="http://schemas.openxmlformats.org/officeDocument/2006/math" xmlns:v="urn:schemas-microsoft-com:vml" xmlns:wp14="http://schemas.microsoft.com/office/word/2010/wordprocessingDrawing" xmlns:wp="http://schemas.openxmlformats.org/drawingml/2006/wordprocessingDrawing" xmlns:w10="urn:schemas-microsoft-com:office:word" xmlns:w="http://schemas.openxmlformats.org/wordprocessingml/2006/main" xmlns:w14="http://schemas.microsoft.com/office/word/2010/wordml" xmlns:wpg="http://schemas.microsoft.com/office/word/2010/wordprocessingGroup" xmlns:wpi="http://schemas.microsoft.com/office/word/2010/wordprocessingInk" xmlns:wne="http://schemas.microsoft.com/office/word/2006/wordml" xmlns:wps="http://schemas.microsoft.com/office/word/2010/wordprocessingShape" mc:Ignorable="w14 wp14">
-  <w:docDefaults>
-    <w:rPrDefault>
-      <w:rPr>
-        <w:rFonts w:asciiTheme="minorHAnsi" w:eastAsiaTheme="minorHAnsi" w:hAnsiTheme="minorHAnsi" w:cstheme="minorBidi"/>
-        <w:sz w:val="22"/>
-        <w:szCs w:val="22"/>
-        <w:lang w:val="en-US" w:eastAsia="en-US" w:bidi="ar-SA"/>
-      </w:rPr>
-    </w:rPrDefault>
-    <w:pPrDefault>
-      <w:pPr>
-        <w:spacing w:after="200" w:line="276" w:lineRule="auto"/>
-      </w:pPr>
-    </w:pPrDefault>
-  </w:docDefaults>
-  <w:latentStyles w:defLockedState="0" w:defUIPriority="99" w:defSemiHidden="1" w:defUnhideWhenUsed="1" w:defQFormat="0" w:count="267">
-    <w:lsdException w:name="Normal" w:semiHidden="0" w:uiPriority="0" w:unhideWhenUsed="0" w:qFormat="1"/>
-    <w:lsdException w:name="heading 1" w:semiHidden="0" w:uiPriority="9" w:unhideWhenUsed="0" w:qFormat="1"/>
-    <w:lsdException w:name="heading 2" w:uiPriority="9" w:qFormat="1"/>
-    <w:lsdException w:name="heading 3" w:uiPriority="9" w:qFormat="1"/>
-    <w:lsdException w:name="heading 4" w:uiPriority="9" w:qFormat="1"/>
-    <w:lsdException w:name="heading 5" w:uiPriority="9" w:qFormat="1"/>
-    <w:lsdException w:name="heading 6" w:uiPriority="9" w:qFormat="1"/>
-    <w:lsdException w:name="heading 7" w:uiPriority="9" w:qFormat="1"/>
-    <w:lsdException w:name="heading 8" w:uiPriority="9" w:qFormat="1"/>
-    <w:lsdException w:name="heading 9" w:uiPriority="9" w:qFormat="1"/>
-    <w:lsdException w:name="toc 1" w:uiPriority="39"/>
-    <w:lsdException w:name="toc 2" w:uiPriority="39"/>
-    <w:lsdException w:name="toc 3" w:uiPriority="39"/>
-    <w:lsdException w:name="toc 4" w:uiPriority="39"/>
-    <w:lsdException w:name="toc 5" w:uiPriority="39"/>
-    <w:lsdException w:name="toc 6" w:uiPriority="39"/>
-    <w:lsdException w:name="toc 7" w:uiPriority="39"/>
-    <w:lsdException w:name="toc 8" w:uiPriority="39"/>
-    <w:lsdException w:name="toc 9" w:uiPriority="39"/>
-    <w:lsdException w:name="caption" w:uiPriority="35" w:qFormat="1"/>
-    <w:lsdException w:name="Title" w:semiHidden="0" w:uiPriority="10" w:unhideWhenUsed="0" w:qFormat="1"/>
-    <w:lsdException w:name="Default Paragraph Font" w:uiPriority="1"/>
-    <w:lsdException w:name="Subtitle" w:semiHidden="0" w:uiPriority="11" w:unhideWhenUsed="0" w:qFormat="1"/>
-    <w:lsdException w:name="Strong" w:semiHidden="0" w:uiPriority="22" w:unhideWhenUsed="0" w:qFormat="1"/>
-    <w:lsdException w:name="Emphasis" w:semiHidden="0" w:uiPriority="20" w:unhideWhenUsed="0" w:qFormat="1"/>
-    <w:lsdException w:name="Table Grid" w:semiHidden="0" w:uiPriority="59" w:unhideWhenUsed="0"/>
-    <w:lsdException w:name="Placeholder Text" w:unhideWhenUsed="0"/>
-    <w:lsdException w:name="No Spacing" w:semiHidden="0" w:uiPriority="1" w:unhideWhenUsed="0" w:qFormat="1"/>
-    <w:lsdException w:name="Light Shading" w:semiHidden="0" w:uiPriority="60" w:unhideWhenUsed="0"/>
-    <w:lsdException w:name="Light List" w:semiHidden="0" w:uiPriority="61" w:unhideWhenUsed="0"/>
-    <w:lsdException w:name="Light Grid" w:semiHidden="0" w:uiPriority="62" w:unhideWhenUsed="0"/>
-    <w:lsdException w:name="Medium Shading 1" w:semiHidden="0" w:uiPriority="63" w:unhideWhenUsed="0"/>
-    <w:lsdException w:name="Medium Shading 2" w:semiHidden="0" w:uiPriority="64" w:unhideWhenUsed="0"/>
-    <w:lsdException w:name="Medium List 1" w:semiHidden="0" w:uiPriority="65" w:unhideWhenUsed="0"/>
-    <w:lsdException w:name="Medium List 2" w:semiHidden="0" w:uiPriority="66" w:unhideWhenUsed="0"/>
-    <w:lsdException w:name="Medium Grid 1" w:semiHidden="0" w:uiPriority="67" w:unhideWhenUsed="0"/>
-    <w:lsdException w:name="Medium Grid 2" w:semiHidden="0" w:uiPriority="68" w:unhideWhenUsed="0"/>
-    <w:lsdException w:name="Medium Grid 3" w:semiHidden="0" w:uiPriority="69" w:unhideWhenUsed="0"/>
-    <w:lsdException w:name="Dark List" w:semiHidden="0" w:uiPriority="70" w:unhideWhenUsed="0"/>
-    <w:lsdException w:name="Colorful Shading" w:semiHidden="0" w:uiPriority="71" w:unhideWhenUsed="0"/>
-    <w:lsdException w:name="Colorful List" w:semiHidden="0" w:uiPriority="72" w:unhideWhenUsed="0"/>
-    <w:lsdException w:name="Colorful Grid" w:semiHidden="0" w:uiPriority="73" w:unhideWhenUsed="0"/>
-    <w:lsdException w:name="Light Shading Accent 1" w:semiHidden="0" w:uiPriority="60" w:unhideWhenUsed="0"/>
-    <w:lsdException w:name="Light List Accent 1" w:semiHidden="0" w:uiPriority="61" w:unhideWhenUsed="0"/>
-    <w:lsdException w:name="Light Grid Accent 1" w:semiHidden="0" w:uiPriority="62" w:unhideWhenUsed="0"/>
-    <w:lsdException w:name="Medium Shading 1 Accent 1" w:semiHidden="0" w:uiPriority="63" w:unhideWhenUsed="0"/>
-    <w:lsdException w:name="Medium Shading 2 Accent 1" w:semiHidden="0" w:uiPriority="64" w:unhideWhenUsed="0"/>
-    <w:lsdException w:name="Medium List 1 Accent 1" w:semiHidden="0" w:uiPriority="65" w:unhideWhenUsed="0"/>
-    <w:lsdException w:name="Revision" w:unhideWhenUsed="0"/>
-    <w:lsdException w:name="List Paragraph" w:semiHidden="0" w:uiPriority="34" w:unhideWhenUsed="0" w:qFormat="1"/>
-    <w:lsdException w:name="Quote" w:semiHidden="0" w:uiPriority="29" w:unhideWhenUsed="0" w:qFormat="1"/>
-    <w:lsdException w:name="Intense Quote" w:semiHidden="0" w:uiPriority="30" w:unhideWhenUsed="0" w:qFormat="1"/>
-    <w:lsdException w:name="Medium List 2 Accent 1" w:semiHidden="0" w:uiPriority="66" w:unhideWhenUsed="0"/>
-    <w:lsdException w:name="Medium Grid 1 Accent 1" w:semiHidden="0" w:uiPriority="67" w:unhideWhenUsed="0"/>
-    <w:lsdException w:name="Medium Grid 2 Accent 1" w:semiHidden="0" w:uiPriority="68" w:unhideWhenUsed="0"/>
-    <w:lsdException w:name="Medium Grid 3 Accent 1" w:semiHidden="0" w:uiPriority="69" w:unhideWhenUsed="0"/>
-    <w:lsdException w:name="Dark List Accent 1" w:semiHidden="0" w:uiPriority="70" w:unhideWhenUsed="0"/>
-    <w:lsdException w:name="Colorful Shading Accent 1" w:semiHidden="0" w:uiPriority="71" w:unhideWhenUsed="0"/>
-    <w:lsdException w:name="Colorful List Accent 1" w:semiHidden="0" w:uiPriority="72" w:unhideWhenUsed="0"/>
-    <w:lsdException w:name="Colorful Grid Accent 1" w:semiHidden="0" w:uiPriority="73" w:unhideWhenUsed="0"/>
-    <w:lsdException w:name="Light Shading Accent 2" w:semiHidden="0" w:uiPriority="60" w:unhideWhenUsed="0"/>
-    <w:lsdException w:name="Light List Accent 2" w:semiHidden="0" w:uiPriority="61" w:unhideWhenUsed="0"/>
-    <w:lsdException w:name="Light Grid Accent 2" w:semiHidden="0" w:uiPriority="62" w:unhideWhenUsed="0"/>
-    <w:lsdException w:name="Medium Shading 1 Accent 2" w:semiHidden="0" w:uiPriority="63" w:unhideWhenUsed="0"/>
-    <w:lsdException w:name="Medium Shading 2 Accent 2" w:semiHidden="0" w:uiPriority="64" w:unhideWhenUsed="0"/>
-    <w:lsdException w:name="Medium List 1 Accent 2" w:semiHidden="0" w:uiPriority="65" w:unhideWhenUsed="0"/>
-    <w:lsdException w:name="Medium List 2 Accent 2" w:semiHidden="0" w:uiPriority="66" w:unhideWhenUsed="0"/>
-    <w:lsdException w:name="Medium Grid 1 Accent 2" w:semiHidden="0" w:uiPriority="67" w:unhideWhenUsed="0"/>
-    <w:lsdException w:name="Medium Grid 2 Accent 2" w:semiHidden="0" w:uiPriority="68" w:unhideWhenUsed="0"/>
-    <w:lsdException w:name="Medium Grid 3 Accent 2" w:semiHidden="0" w:uiPriority="69" w:unhideWhenUsed="0"/>
-    <w:lsdException w:name="Dark List Accent 2" w:semiHidden="0" w:uiPriority="70" w:unhideWhenUsed="0"/>
-    <w:lsdException w:name="Colorful Shading Accent 2" w:semiHidden="0" w:uiPriority="71" w:unhideWhenUsed="0"/>
-    <w:lsdException w:name="Colorful List Accent 2" w:semiHidden="0" w:uiPriority="72" w:unhideWhenUsed="0"/>
-    <w:lsdException w:name="Colorful Grid Accent 2" w:semiHidden="0" w:uiPriority="73" w:unhideWhenUsed="0"/>
-    <w:lsdException w:name="Light Shading Accent 3" w:semiHidden="0" w:uiPriority="60" w:unhideWhenUsed="0"/>
-    <w:lsdException w:name="Light List Accent 3" w:semiHidden="0" w:uiPriority="61" w:unhideWhenUsed="0"/>
-    <w:lsdException w:name="Light Grid Accent 3" w:semiHidden="0" w:uiPriority="62" w:unhideWhenUsed="0"/>
-    <w:lsdException w:name="Medium Shading 1 Accent 3" w:semiHidden="0" w:uiPriority="63" w:unhideWhenUsed="0"/>
-    <w:lsdException w:name="Medium Shading 2 Accent 3" w:semiHidden="0" w:uiPriority="64" w:unhideWhenUsed="0"/>
-    <w:lsdException w:name="Medium List 1 Accent 3" w:semiHidden="0" w:uiPriority="65" w:unhideWhenUsed="0"/>
-    <w:lsdException w:name="Medium List 2 Accent 3" w:semiHidden="0" w:uiPriority="66" w:unhideWhenUsed="0"/>
-    <w:lsdException w:name="Medium Grid 1 Accent 3" w:semiHidden="0" w:uiPriority="67" w:unhideWhenUsed="0"/>
-    <w:lsdException w:name="Medium Grid 2 Accent 3" w:semiHidden="0" w:uiPriority="68" w:unhideWhenUsed="0"/>
-    <w:lsdException w:name="Medium Grid 3 Accent 3" w:semiHidden="0" w:uiPriority="69" w:unhideWhenUsed="0"/>
-    <w:lsdException w:name="Dark List Accent 3" w:semiHidden="0" w:uiPriority="70" w:unhideWhenUsed="0"/>
-    <w:lsdException w:name="Colorful Shading Accent 3" w:semiHidden="0" w:uiPriority="71" w:unhideWhenUsed="0"/>
-    <w:lsdException w:name="Colorful List Accent 3" w:semiHidden="0" w:uiPriority="72" w:unhideWhenUsed="0"/>
-    <w:lsdException w:name="Colorful Grid Accent 3" w:semiHidden="0" w:uiPriority="73" w:unhideWhenUsed="0"/>
-    <w:lsdException w:name="Light Shading Accent 4" w:semiHidden="0" w:uiPriority="60" w:unhideWhenUsed="0"/>
-    <w:lsdException w:name="Light List Accent 4" w:semiHidden="0" w:uiPriority="61" w:unhideWhenUsed="0"/>
-    <w:lsdException w:name="Light Grid Accent 4" w:semiHidden="0" w:uiPriority="62" w:unhideWhenUsed="0"/>
-    <w:lsdException w:name="Medium Shading 1 Accent 4" w:semiHidden="0" w:uiPriority="63" w:unhideWhenUsed="0"/>
-    <w:lsdException w:name="Medium Shading 2 Accent 4" w:semiHidden="0" w:uiPriority="64" w:unhideWhenUsed="0"/>
-    <w:lsdException w:name="Medium List 1 Accent 4" w:semiHidden="0" w:uiPriority="65" w:unhideWhenUsed="0"/>
-    <w:lsdException w:name="Medium List 2 Accent 4" w:semiHidden="0" w:uiPriority="66" w:unhideWhenUsed="0"/>
-    <w:lsdException w:name="Medium Grid 1 Accent 4" w:semiHidden="0" w:uiPriority="67" w:unhideWhenUsed="0"/>
-    <w:lsdException w:name="Medium Grid 2 Accent 4" w:semiHidden="0" w:uiPriority="68" w:unhideWhenUsed="0"/>
-    <w:lsdException w:name="Medium Grid 3 Accent 4" w:semiHidden="0" w:uiPriority="69" w:unhideWhenUsed="0"/>
-    <w:lsdException w:name="Dark List Accent 4" w:semiHidden="0" w:uiPriority="70" w:unhideWhenUsed="0"/>
-    <w:lsdException w:name="Colorful Shading Accent 4" w:semiHidden="0" w:uiPriority="71" w:unhideWhenUsed="0"/>
-    <w:lsdException w:name="Colorful List Accent 4" w:semiHidden="0" w:uiPriority="72" w:unhideWhenUsed="0"/>
-    <w:lsdException w:name="Colorful Grid Accent 4" w:semiHidden="0" w:uiPriority="73" w:unhideWhenUsed="0"/>
-    <w:lsdException w:name="Light Shading Accent 5" w:semiHidden="0" w:uiPriority="60" w:unhideWhenUsed="0"/>
-    <w:lsdException w:name="Light List Accent 5" w:semiHidden="0" w:uiPriority="61" w:unhideWhenUsed="0"/>
-    <w:lsdException w:name="Light Grid Accent 5" w:semiHidden="0" w:uiPriority="62" w:unhideWhenUsed="0"/>
-    <w:lsdException w:name="Medium Shading 1 Accent 5" w:semiHidden="0" w:uiPriority="63" w:unhideWhenUsed="0"/>
-    <w:lsdException w:name="Medium Shading 2 Accent 5" w:semiHidden="0" w:uiPriority="64" w:unhideWhenUsed="0"/>
-    <w:lsdException w:name="Medium List 1 Accent 5" w:semiHidden="0" w:uiPriority="65" w:unhideWhenUsed="0"/>
-    <w:lsdException w:name="Medium List 2 Accent 5" w:semiHidden="0" w:uiPriority="66" w:unhideWhenUsed="0"/>
-    <w:lsdException w:name="Medium Grid 1 Accent 5" w:semiHidden="0" w:uiPriority="67" w:unhideWhenUsed="0"/>
-    <w:lsdException w:name="Medium Grid 2 Accent 5" w:semiHidden="0" w:uiPriority="68" w:unhideWhenUsed="0"/>
-    <w:lsdException w:name="Medium Grid 3 Accent 5" w:semiHidden="0" w:uiPriority="69" w:unhideWhenUsed="0"/>
-    <w:lsdException w:name="Dark List Accent 5" w:semiHidden="0" w:uiPriority="70" w:unhideWhenUsed="0"/>
-    <w:lsdException w:name="Colorful Shading Accent 5" w:semiHidden="0" w:uiPriority="71" w:unhideWhenUsed="0"/>
-    <w:lsdException w:name="Colorful List Accent 5" w:semiHidden="0" w:uiPriority="72" w:unhideWhenUsed="0"/>
-    <w:lsdException w:name="Colorful Grid Accent 5" w:semiHidden="0" w:uiPriority="73" w:unhideWhenUsed="0"/>
-    <w:lsdException w:name="Light Shading Accent 6" w:semiHidden="0" w:uiPriority="60" w:unhideWhenUsed="0"/>
-    <w:lsdException w:name="Light List Accent 6" w:semiHidden="0" w:uiPriority="61" w:unhideWhenUsed="0"/>
-    <w:lsdException w:name="Light Grid Accent 6" w:semiHidden="0" w:uiPriority="62" w:unhideWhenUsed="0"/>
-    <w:lsdException w:name="Medium Shading 1 Accent 6" w:semiHidden="0" w:uiPriority="63" w:unhideWhenUsed="0"/>
-    <w:lsdException w:name="Medium Shading 2 Accent 6" w:semiHidden="0" w:uiPriority="64" w:unhideWhenUsed="0"/>
-    <w:lsdException w:name="Medium List 1 Accent 6" w:semiHidden="0" w:uiPriority="65" w:unhideWhenUsed="0"/>
-    <w:lsdException w:name="Medium List 2 Accent 6" w:semiHidden="0" w:uiPriority="66" w:unhideWhenUsed="0"/>
-    <w:lsdException w:name="Medium Grid 1 Accent 6" w:semiHidden="0" w:uiPriority="67" w:unhideWhenUsed="0"/>
-    <w:lsdException w:name="Medium Grid 2 Accent 6" w:semiHidden="0" w:uiPriority="68" w:unhideWhenUsed="0"/>
-    <w:lsdException w:name="Medium Grid 3 Accent 6" w:semiHidden="0" w:uiPriority="69" w:unhideWhenUsed="0"/>
-    <w:lsdException w:name="Dark List Accent 6" w:semiHidden="0" w:uiPriority="70" w:unhideWhenUsed="0"/>
-    <w:lsdException w:name="Colorful Shading Accent 6" w:semiHidden="0" w:uiPriority="71" w:unhideWhenUsed="0"/>
-    <w:lsdException w:name="Colorful List Accent 6" w:semiHidden="0" w:uiPriority="72" w:unhideWhenUsed="0"/>
-    <w:lsdException w:name="Colorful Grid Accent 6" w:semiHidden="0" w:uiPriority="73" w:unhideWhenUsed="0"/>
-    <w:lsdException w:name="Subtle Emphasis" w:semiHidden="0" w:uiPriority="19" w:unhideWhenUsed="0" w:qFormat="1"/>
-    <w:lsdException w:name="Intense Emphasis" w:semiHidden="0" w:uiPriority="21" w:unhideWhenUsed="0" w:qFormat="1"/>
-    <w:lsdException w:name="Subtle Reference" w:semiHidden="0" w:uiPriority="31" w:unhideWhenUsed="0" w:qFormat="1"/>
-    <w:lsdException w:name="Intense Reference" w:semiHidden="0" w:uiPriority="32" w:unhideWhenUsed="0" w:qFormat="1"/>
-    <w:lsdException w:name="Book Title" w:semiHidden="0" w:uiPriority="33" w:unhideWhenUsed="0" w:qFormat="1"/>
-    <w:lsdException w:name="Bibliography" w:uiPriority="37"/>
-    <w:lsdException w:name="TOC Heading" w:uiPriority="39" w:qFormat="1"/>
+  <w:latentStyles w:defLockedState="0" w:defUIPriority="99" w:defSemiHidden="0" w:defUnhideWhenUsed="0" w:defQFormat="0" w:count="376">
+    <w:lsdException w:name="Normal" w:uiPriority="0" w:qFormat="1"/>
+    <w:lsdException w:name="heading 1" w:uiPriority="9" w:qFormat="1"/>
+    <w:lsdException w:name="heading 2" w:semiHidden="1" w:uiPriority="9" w:unhideWhenUsed="1" w:qFormat="1"/>
+    <w:lsdException w:name="heading 3" w:semiHidden="1" w:uiPriority="9" w:unhideWhenUsed="1" w:qFormat="1"/>
+    <w:lsdException w:name="heading 4" w:semiHidden="1" w:uiPriority="9" w:unhideWhenUsed="1" w:qFormat="1"/>
+    <w:lsdException w:name="heading 5" w:semiHidden="1" w:uiPriority="9" w:unhideWhenUsed="1" w:qFormat="1"/>
+    <w:lsdException w:name="heading 6" w:semiHidden="1" w:uiPriority="9" w:unhideWhenUsed="1" w:qFormat="1"/>
+    <w:lsdException w:name="heading 7" w:semiHidden="1" w:uiPriority="9" w:unhideWhenUsed="1" w:qFormat="1"/>
+    <w:lsdException w:name="heading 8" w:semiHidden="1" w:uiPriority="9" w:unhideWhenUsed="1" w:qFormat="1"/>
+    <w:lsdException w:name="heading 9" w:semiHidden="1" w:uiPriority="9" w:unhideWhenUsed="1" w:qFormat="1"/>
+    <w:lsdException w:name="index 1" w:semiHidden="1" w:unhideWhenUsed="1"/>
+    <w:lsdException w:name="index 2" w:semiHidden="1" w:unhideWhenUsed="1"/>
+    <w:lsdException w:name="index 3" w:semiHidden="1" w:unhideWhenUsed="1"/>
+    <w:lsdException w:name="index 4" w:semiHidden="1" w:unhideWhenUsed="1"/>
+    <w:lsdException w:name="index 5" w:semiHidden="1" w:unhideWhenUsed="1"/>
+    <w:lsdException w:name="index 6" w:semiHidden="1" w:unhideWhenUsed="1"/>
+    <w:lsdException w:name="index 7" w:semiHidden="1" w:unhideWhenUsed="1"/>
+    <w:lsdException w:name="index 8" w:semiHidden="1" w:unhideWhenUsed="1"/>
+    <w:lsdException w:name="index 9" w:semiHidden="1" w:unhideWhenUsed="1"/>
+    <w:lsdException w:name="toc 1" w:semiHidden="1" w:uiPriority="39" w:unhideWhenUsed="1"/>
+    <w:lsdException w:name="toc 2" w:semiHidden="1" w:uiPriority="39" w:unhideWhenUsed="1"/>
+    <w:lsdException w:name="toc 3" w:semiHidden="1" w:uiPriority="39" w:unhideWhenUsed="1"/>
+    <w:lsdException w:name="toc 4" w:semiHidden="1" w:uiPriority="39" w:unhideWhenUsed="1"/>
+    <w:lsdException w:name="toc 5" w:semiHidden="1" w:uiPriority="39" w:unhideWhenUsed="1"/>
+    <w:lsdException w:name="toc 6" w:semiHidden="1" w:uiPriority="39" w:unhideWhenUsed="1"/>
+    <w:lsdException w:name="toc 7" w:semiHidden="1" w:uiPriority="39" w:unhideWhenUsed="1"/>
+    <w:lsdException w:name="toc 8" w:semiHidden="1" w:uiPriority="39" w:unhideWhenUsed="1"/>
+    <w:lsdException w:name="toc 9" w:semiHidden="1" w:uiPriority="39" w:unhideWhenUsed="1"/>
+    <w:lsdException w:name="Normal Indent" w:semiHidden="1" w:unhideWhenUsed="1"/>
+    <w:lsdException w:name="footnote text" w:semiHidden="1" w:unhideWhenUsed="1"/>
+    <w:lsdException w:name="annotation text" w:semiHidden="1" w:unhideWhenUsed="1"/>
+    <w:lsdException w:name="header" w:semiHidden="1" w:unhideWhenUsed="1"/>
+    <w:lsdException w:name="footer" w:semiHidden="1" w:unhideWhenUsed="1"/>
+    <w:lsdException w:name="index heading" w:semiHidden="1" w:unhideWhenUsed="1"/>
+    <w:lsdException w:name="caption" w:semiHidden="1" w:uiPriority="35" w:unhideWhenUsed="1" w:qFormat="1"/>
+    <w:lsdException w:name="table of figures" w:semiHidden="1" w:unhideWhenUsed="1"/>
+    <w:lsdException w:name="envelope address" w:semiHidden="1" w:unhideWhenUsed="1"/>
+    <w:lsdException w:name="envelope return" w:semiHidden="1" w:unhideWhenUsed="1"/>
+    <w:lsdException w:name="footnote reference" w:semiHidden="1" w:unhideWhenUsed="1"/>
+    <w:lsdException w:name="annotation reference" w:semiHidden="1" w:unhideWhenUsed="1"/>
+    <w:lsdException w:name="line number" w:semiHidden="1" w:unhideWhenUsed="1"/>
+    <w:lsdException w:name="page number" w:semiHidden="1" w:unhideWhenUsed="1"/>
+    <w:lsdException w:name="endnote reference" w:semiHidden="1" w:unhideWhenUsed="1"/>
+    <w:lsdException w:name="endnote text" w:semiHidden="1" w:unhideWhenUsed="1"/>
+    <w:lsdException w:name="table of authorities" w:semiHidden="1" w:unhideWhenUsed="1"/>
+    <w:lsdException w:name="macro" w:semiHidden="1" w:unhideWhenUsed="1"/>
+    <w:lsdException w:name="toa heading" w:semiHidden="1" w:unhideWhenUsed="1"/>
+    <w:lsdException w:name="List" w:semiHidden="1" w:unhideWhenUsed="1"/>
+    <w:lsdException w:name="List Bullet" w:semiHidden="1" w:unhideWhenUsed="1"/>
+    <w:lsdException w:name="List Number" w:semiHidden="1" w:unhideWhenUsed="1"/>
+    <w:lsdException w:name="List 2" w:semiHidden="1" w:unhideWhenUsed="1"/>
+    <w:lsdException w:name="List 3" w:semiHidden="1" w:unhideWhenUsed="1"/>
+    <w:lsdException w:name="List 4" w:semiHidden="1" w:unhideWhenUsed="1"/>
+    <w:lsdException w:name="List 5" w:semiHidden="1" w:unhideWhenUsed="1"/>
+    <w:lsdException w:name="List Bullet 2" w:semiHidden="1" w:unhideWhenUsed="1"/>
+    <w:lsdException w:name="List Bullet 3" w:semiHidden="1" w:unhideWhenUsed="1"/>
+    <w:lsdException w:name="List Bullet 4" w:semiHidden="1" w:unhideWhenUsed="1"/>
+    <w:lsdException w:name="List Bullet 5" w:semiHidden="1" w:unhideWhenUsed="1"/>
+    <w:lsdException w:name="List Number 2" w:semiHidden="1" w:unhideWhenUsed="1"/>
+    <w:lsdException w:name="List Number 3" w:semiHidden="1" w:unhideWhenUsed="1"/>
+    <w:lsdException w:name="List Number 4" w:semiHidden="1" w:unhideWhenUsed="1"/>
+    <w:lsdException w:name="List Number 5" w:semiHidden="1" w:unhideWhenUsed="1"/>
+    <w:lsdException w:name="Title" w:uiPriority="10" w:qFormat="1"/>
+    <w:lsdException w:name="Closing" w:semiHidden="1" w:unhideWhenUsed="1"/>
+    <w:lsdException w:name="Signature" w:semiHidden="1" w:unhideWhenUsed="1"/>
+    <w:lsdException w:name="Default Paragraph Font" w:semiHidden="1" w:uiPriority="1" w:unhideWhenUsed="1"/>
+    <w:lsdException w:name="Body Text" w:semiHidden="1" w:unhideWhenUsed="1"/>
+    <w:lsdException w:name="Body Text Indent" w:semiHidden="1" w:unhideWhenUsed="1"/>
+    <w:lsdException w:name="List Continue" w:semiHidden="1" w:unhideWhenUsed="1"/>
+    <w:lsdException w:name="List Continue 2" w:semiHidden="1" w:unhideWhenUsed="1"/>
+    <w:lsdException w:name="List Continue 3" w:semiHidden="1" w:unhideWhenUsed="1"/>
+    <w:lsdException w:name="List Continue 4" w:semiHidden="1" w:unhideWhenUsed="1"/>
+    <w:lsdException w:name="List Continue 5" w:semiHidden="1" w:unhideWhenUsed="1"/>
+    <w:lsdException w:name="Message Header" w:semiHidden="1" w:unhideWhenUsed="1"/>
+    <w:lsdException w:name="Subtitle" w:uiPriority="11" w:qFormat="1"/>
+    <w:lsdException w:name="Salutation" w:semiHidden="1" w:unhideWhenUsed="1"/>
+    <w:lsdException w:name="Date" w:semiHidden="1" w:unhideWhenUsed="1"/>
+    <w:lsdException w:name="Body Text First Indent" w:semiHidden="1" w:unhideWhenUsed="1"/>
+    <w:lsdException w:name="Body Text First Indent 2" w:semiHidden="1" w:unhideWhenUsed="1"/>
+    <w:lsdException w:name="Note Heading" w:semiHidden="1" w:unhideWhenUsed="1"/>
+    <w:lsdException w:name="Body Text 2" w:semiHidden="1" w:unhideWhenUsed="1"/>
+    <w:lsdException w:name="Body Text 3" w:semiHidden="1" w:unhideWhenUsed="1"/>
+    <w:lsdException w:name="Body Text Indent 2" w:semiHidden="1" w:unhideWhenUsed="1"/>
+    <w:lsdException w:name="Body Text Indent 3" w:semiHidden="1" w:unhideWhenUsed="1"/>
+    <w:lsdException w:name="Block Text" w:semiHidden="1" w:unhideWhenUsed="1"/>
+    <w:lsdException w:name="Hyperlink" w:semiHidden="1" w:unhideWhenUsed="1"/>
+    <w:lsdException w:name="FollowedHyperlink" w:semiHidden="1" w:unhideWhenUsed="1"/>
+    <w:lsdException w:name="Strong" w:uiPriority="22" w:qFormat="1"/>
+    <w:lsdException w:name="Emphasis" w:uiPriority="20" w:qFormat="1"/>
+    <w:lsdException w:name="Document Map" w:semiHidden="1" w:unhideWhenUsed="1"/>
+    <w:lsdException w:name="Plain Text" w:semiHidden="1" w:unhideWhenUsed="1"/>
+    <w:lsdException w:name="E-mail Signature" w:semiHidden="1" w:unhideWhenUsed="1"/>
+    <w:lsdException w:name="HTML Top of Form" w:semiHidden="1" w:unhideWhenUsed="1"/>
+    <w:lsdException w:name="HTML Bottom of Form" w:semiHidden="1" w:unhideWhenUsed="1"/>
+    <w:lsdException w:name="Normal (Web)" w:semiHidden="1" w:unhideWhenUsed="1"/>
+    <w:lsdException w:name="HTML Acronym" w:semiHidden="1" w:unhideWhenUsed="1"/>
+    <w:lsdException w:name="HTML Address" w:semiHidden="1" w:unhideWhenUsed="1"/>
+    <w:lsdException w:name="HTML Cite" w:semiHidden="1" w:unhideWhenUsed="1"/>
+    <w:lsdException w:name="HTML Code" w:semiHidden="1" w:unhideWhenUsed="1"/>
+    <w:lsdException w:name="HTML Definition" w:semiHidden="1" w:unhideWhenUsed="1"/>
+    <w:lsdException w:name="HTML Keyboard" w:semiHidden="1" w:unhideWhenUsed="1"/>
+    <w:lsdException w:name="HTML Preformatted" w:semiHidden="1" w:unhideWhenUsed="1"/>
+    <w:lsdException w:name="HTML Sample" w:semiHidden="1" w:unhideWhenUsed="1"/>
+    <w:lsdException w:name="HTML Typewriter" w:semiHidden="1" w:unhideWhenUsed="1"/>
+    <w:lsdException w:name="HTML Variable" w:semiHidden="1" w:unhideWhenUsed="1"/>
+    <w:lsdException w:name="Normal Table" w:semiHidden="1" w:unhideWhenUsed="1"/>
+    <w:lsdException w:name="annotation subject" w:semiHidden="1" w:unhideWhenUsed="1"/>
+    <w:lsdException w:name="No List" w:semiHidden="1" w:unhideWhenUsed="1"/>
+    <w:lsdException w:name="Outline List 1" w:semiHidden="1" w:unhideWhenUsed="1"/>
+    <w:lsdException w:name="Outline List 2" w:semiHidden="1" w:unhideWhenUsed="1"/>
+    <w:lsdException w:name="Outline List 3" w:semiHidden="1" w:unhideWhenUsed="1"/>
+    <w:lsdException w:name="Table Simple 1" w:semiHidden="1" w:unhideWhenUsed="1"/>
+    <w:lsdException w:name="Table Simple 2" w:semiHidden="1" w:unhideWhenUsed="1"/>
+    <w:lsdException w:name="Table Simple 3" w:semiHidden="1" w:unhideWhenUsed="1"/>
+    <w:lsdException w:name="Table Classic 1" w:semiHidden="1" w:unhideWhenUsed="1"/>
+    <w:lsdException w:name="Table Classic 2" w:semiHidden="1" w:unhideWhenUsed="1"/>
+    <w:lsdException w:name="Table Classic 3" w:semiHidden="1" w:unhideWhenUsed="1"/>
+    <w:lsdException w:name="Table Classic 4" w:semiHidden="1" w:unhideWhenUsed="1"/>
+    <w:lsdException w:name="Table Colorful 1" w:semiHidden="1" w:unhideWhenUsed="1"/>
+    <w:lsdException w:name="Table Colorful 2" w:semiHidden="1" w:unhideWhenUsed="1"/>
+    <w:lsdException w:name="Table Colorful 3" w:semiHidden="1" w:unhideWhenUsed="1"/>
+    <w:lsdException w:name="Table Columns 1" w:semiHidden="1" w:unhideWhenUsed="1"/>
+    <w:lsdException w:name="Table Columns 2" w:semiHidden="1" w:unhideWhenUsed="1"/>
+    <w:lsdException w:name="Table Columns 3" w:semiHidden="1" w:unhideWhenUsed="1"/>
+    <w:lsdException w:name="Table Columns 4" w:semiHidden="1" w:unhideWhenUsed="1"/>
+    <w:lsdException w:name="Table Columns 5" w:semiHidden="1" w:unhideWhenUsed="1"/>
+    <w:lsdException w:name="Table Grid 1" w:semiHidden="1" w:unhideWhenUsed="1"/>
+    <w:lsdException w:name="Table Grid 2" w:semiHidden="1" w:unhideWhenUsed="1"/>
+    <w:lsdException w:name="Table Grid 3" w:semiHidden="1" w:unhideWhenUsed="1"/>
+    <w:lsdException w:name="Table Grid 4" w:semiHidden="1" w:unhideWhenUsed="1"/>
+    <w:lsdException w:name="Table Grid 5" w:semiHidden="1" w:unhideWhenUsed="1"/>
+    <w:lsdException w:name="Table Grid 6" w:semiHidden="1" w:unhideWhenUsed="1"/>
+    <w:lsdException w:name="Table Grid 7" w:semiHidden="1" w:unhideWhenUsed="1"/>
+    <w:lsdException w:name="Table Grid 8" w:semiHidden="1" w:unhideWhenUsed="1"/>
+    <w:lsdException w:name="Table List 1" w:semiHidden="1" w:unhideWhenUsed="1"/>
+    <w:lsdException w:name="Table List 2" w:semiHidden="1" w:unhideWhenUsed="1"/>
+    <w:lsdException w:name="Table List 3" w:semiHidden="1" w:unhideWhenUsed="1"/>
+    <w:lsdException w:name="Table List 4" w:semiHidden="1" w:unhideWhenUsed="1"/>
+    <w:lsdException w:name="Table List 5" w:semiHidden="1" w:unhideWhenUsed="1"/>
+    <w:lsdException w:name="Table List 6" w:semiHidden="1" w:unhideWhenUsed="1"/>
+    <w:lsdException w:name="Table List 7" w:semiHidden="1" w:unhideWhenUsed="1"/>
+    <w:lsdException w:name="Table List 8" w:semiHidden="1" w:unhideWhenUsed="1"/>
+    <w:lsdException w:name="Table 3D effects 1" w:semiHidden="1" w:unhideWhenUsed="1"/>
+    <w:lsdException w:name="Table 3D effects 2" w:semiHidden="1" w:unhideWhenUsed="1"/>
+    <w:lsdException w:name="Table 3D effects 3" w:semiHidden="1" w:unhideWhenUsed="1"/>
+    <w:lsdException w:name="Table Contemporary" w:semiHidden="1" w:unhideWhenUsed="1"/>
+    <w:lsdException w:name="Table Elegant" w:semiHidden="1" w:unhideWhenUsed="1"/>
+    <w:lsdException w:name="Table Professional" w:semiHidden="1" w:unhideWhenUsed="1"/>
+    <w:lsdException w:name="Table Subtle 1" w:semiHidden="1" w:unhideWhenUsed="1"/>
+    <w:lsdException w:name="Table Subtle 2" w:semiHidden="1" w:unhideWhenUsed="1"/>
+    <w:lsdException w:name="Table Web 1" w:semiHidden="1" w:unhideWhenUsed="1"/>
+    <w:lsdException w:name="Table Web 2" w:semiHidden="1" w:unhideWhenUsed="1"/>
+    <w:lsdException w:name="Table Web 3" w:semiHidden="1" w:unhideWhenUsed="1"/>
+    <w:lsdException w:name="Balloon Text" w:semiHidden="1" w:unhideWhenUsed="1"/>
+    <w:lsdException w:name="Table Grid" w:semiHidden="1" w:uiPriority="59" w:unhideWhenUsed="1"/>
+    <w:lsdException w:name="Table Theme" w:semiHidden="1" w:unhideWhenUsed="1"/>
+    <w:lsdException w:name="Placeholder Text" w:semiHidden="1"/>
+    <w:lsdException w:name="No Spacing" w:uiPriority="1" w:qFormat="1"/>
+    <w:lsdException w:name="Light Shading" w:uiPriority="60"/>
+    <w:lsdException w:name="Light List" w:uiPriority="61"/>
+    <w:lsdException w:name="Light Grid" w:uiPriority="62"/>
+    <w:lsdException w:name="Medium Shading 1" w:uiPriority="63"/>
+    <w:lsdException w:name="Medium Shading 2" w:uiPriority="64"/>
+    <w:lsdException w:name="Medium List 1" w:uiPriority="65"/>
+    <w:lsdException w:name="Medium List 2" w:uiPriority="66"/>
+    <w:lsdException w:name="Medium Grid 1" w:uiPriority="67"/>
+    <w:lsdException w:name="Medium Grid 2" w:uiPriority="68"/>
+    <w:lsdException w:name="Medium Grid 3" w:uiPriority="69"/>
+    <w:lsdException w:name="Dark List" w:uiPriority="70"/>
+    <w:lsdException w:name="Colorful Shading" w:uiPriority="71"/>
+    <w:lsdException w:name="Colorful List" w:uiPriority="72"/>
+    <w:lsdException w:name="Colorful Grid" w:uiPriority="73"/>
+    <w:lsdException w:name="Light Shading Accent 1" w:uiPriority="60"/>
+    <w:lsdException w:name="Light List Accent 1" w:uiPriority="61"/>
+    <w:lsdException w:name="Light Grid Accent 1" w:uiPriority="62"/>
+    <w:lsdException w:name="Medium Shading 1 Accent 1" w:uiPriority="63"/>
+    <w:lsdException w:name="Medium Shading 2 Accent 1" w:uiPriority="64"/>
+    <w:lsdException w:name="Medium List 1 Accent 1" w:uiPriority="65"/>
+    <w:lsdException w:name="Revision" w:semiHidden="1"/>
+    <w:lsdException w:name="List Paragraph" w:uiPriority="34" w:qFormat="1"/>
+    <w:lsdException w:name="Quote" w:uiPriority="29" w:qFormat="1"/>
+    <w:lsdException w:name="Intense Quote" w:uiPriority="30" w:qFormat="1"/>
+    <w:lsdException w:name="Medium List 2 Accent 1" w:uiPriority="66"/>
+    <w:lsdException w:name="Medium Grid 1 Accent 1" w:uiPriority="67"/>
+    <w:lsdException w:name="Medium Grid 2 Accent 1" w:uiPriority="68"/>
+    <w:lsdException w:name="Medium Grid 3 Accent 1" w:uiPriority="69"/>
+    <w:lsdException w:name="Dark List Accent 1" w:uiPriority="70"/>
+    <w:lsdException w:name="Colorful Shading Accent 1" w:uiPriority="71"/>
+    <w:lsdException w:name="Colorful List Accent 1" w:uiPriority="72"/>
+    <w:lsdException w:name="Colorful Grid Accent 1" w:uiPriority="73"/>
+    <w:lsdException w:name="Light Shading Accent 2" w:uiPriority="60"/>
+    <w:lsdException w:name="Light List Accent 2" w:uiPriority="61"/>
+    <w:lsdException w:name="Light Grid Accent 2" w:uiPriority="62"/>
+    <w:lsdException w:name="Medium Shading 1 Accent 2" w:uiPriority="63"/>
+    <w:lsdException w:name="Medium Shading 2 Accent 2" w:uiPriority="64"/>
+    <w:lsdException w:name="Medium List 1 Accent 2" w:uiPriority="65"/>
+    <w:lsdException w:name="Medium List 2 Accent 2" w:uiPriority="66"/>
+    <w:lsdException w:name="Medium Grid 1 Accent 2" w:uiPriority="67"/>
+    <w:lsdException w:name="Medium Grid 2 Accent 2" w:uiPriority="68"/>
+    <w:lsdException w:name="Medium Grid 3 Accent 2" w:uiPriority="69"/>
+    <w:lsdException w:name="Dark List Accent 2" w:uiPriority="70"/>
+    <w:lsdException w:name="Colorful Shading Accent 2" w:uiPriority="71"/>
+    <w:lsdException w:name="Colorful List Accent 2" w:uiPriority="72"/>
+    <w:lsdException w:name="Colorful Grid Accent 2" w:uiPriority="73"/>
+    <w:lsdException w:name="Light Shading Accent 3" w:uiPriority="60"/>
+    <w:lsdException w:name="Light List Accent 3" w:uiPriority="61"/>
+    <w:lsdException w:name="Light Grid Accent 3" w:uiPriority="62"/>
+    <w:lsdException w:name="Medium Shading 1 Accent 3" w:uiPriority="63"/>
+    <w:lsdException w:name="Medium Shading 2 Accent 3" w:uiPriority="64"/>
+    <w:lsdException w:name="Medium List 1 Accent 3" w:uiPriority="65"/>
+    <w:lsdException w:name="Medium List 2 Accent 3" w:uiPriority="66"/>
+    <w:lsdException w:name="Medium Grid 1 Accent 3" w:uiPriority="67"/>
+    <w:lsdException w:name="Medium Grid 2 Accent 3" w:uiPriority="68"/>
+    <w:lsdException w:name="Medium Grid 3 Accent 3" w:uiPriority="69"/>
+    <w:lsdException w:name="Dark List Accent 3" w:uiPriority="70"/>
+    <w:lsdException w:name="Colorful Shading Accent 3" w:uiPriority="71"/>
+    <w:lsdException w:name="Colorful List Accent 3" w:uiPriority="72"/>
+    <w:lsdException w:name="Colorful Grid Accent 3" w:uiPriority="73"/>
+    <w:lsdException w:name="Light Shading Accent 4" w:uiPriority="60"/>
+    <w:lsdException w:name="Light List Accent 4" w:uiPriority="61"/>
+    <w:lsdException w:name="Light Grid Accent 4" w:uiPriority="62"/>
+    <w:lsdException w:name="Medium Shading 1 Accent 4" w:uiPriority="63"/>
+    <w:lsdException w:name="Medium Shading 2 Accent 4" w:uiPriority="64"/>
+    <w:lsdException w:name="Medium List 1 Accent 4" w:uiPriority="65"/>
+    <w:lsdException w:name="Medium List 2 Accent 4" w:uiPriority="66"/>
+    <w:lsdException w:name="Medium Grid 1 Accent 4" w:uiPriority="67"/>
+    <w:lsdException w:name="Medium Grid 2 Accent 4" w:uiPriority="68"/>
+    <w:lsdException w:name="Medium Grid 3 Accent 4" w:uiPriority="69"/>
+    <w:lsdException w:name="Dark List Accent 4" w:uiPriority="70"/>
+    <w:lsdException w:name="Colorful Shading Accent 4" w:uiPriority="71"/>
+    <w:lsdException w:name="Colorful List Accent 4" w:uiPriority="72"/>
+    <w:lsdException w:name="Colorful Grid Accent 4" w:uiPriority="73"/>
+    <w:lsdException w:name="Light Shading Accent 5" w:uiPriority="60"/>
+    <w:lsdException w:name="Light List Accent 5" w:uiPriority="61"/>
+    <w:lsdException w:name="Light Grid Accent 5" w:uiPriority="62"/>
+    <w:lsdException w:name="Medium Shading 1 Accent 5" w:uiPriority="63"/>
+    <w:lsdException w:name="Medium Shading 2 Accent 5" w:uiPriority="64"/>
+    <w:lsdException w:name="Medium List 1 Accent 5" w:uiPriority="65"/>
+    <w:lsdException w:name="Medium List 2 Accent 5" w:uiPriority="66"/>
+    <w:lsdException w:name="Medium Grid 1 Accent 5" w:uiPriority="67"/>
+    <w:lsdException w:name="Medium Grid 2 Accent 5" w:uiPriority="68"/>
+    <w:lsdException w:name="Medium Grid 3 Accent 5" w:uiPriority="69"/>
+    <w:lsdException w:name="Dark List Accent 5" w:uiPriority="70"/>
+    <w:lsdException w:name="Colorful Shading Accent 5" w:uiPriority="71"/>
+    <w:lsdException w:name="Colorful List Accent 5" w:uiPriority="72"/>
+    <w:lsdException w:name="Colorful Grid Accent 5" w:uiPriority="73"/>
+    <w:lsdException w:name="Light Shading Accent 6" w:uiPriority="60"/>
+    <w:lsdException w:name="Light List Accent 6" w:uiPriority="61"/>
+    <w:lsdException w:name="Light Grid Accent 6" w:uiPriority="62"/>
+    <w:lsdException w:name="Medium Shading 1 Accent 6" w:uiPriority="63"/>
+    <w:lsdException w:name="Medium Shading 2 Accent 6" w:uiPriority="64"/>
+    <w:lsdException w:name="Medium List 1 Accent 6" w:uiPriority="65"/>
+    <w:lsdException w:name="Medium List 2 Accent 6" w:uiPriority="66"/>
+    <w:lsdException w:name="Medium Grid 1 Accent 6" w:uiPriority="67"/>
+    <w:lsdException w:name="Medium Grid 2 Accent 6" w:uiPriority="68"/>
+    <w:lsdException w:name="Medium Grid 3 Accent 6" w:uiPriority="69"/>
+    <w:lsdException w:name="Dark List Accent 6" w:uiPriority="70"/>
+    <w:lsdException w:name="Colorful Shading Accent 6" w:uiPriority="71"/>
+    <w:lsdException w:name="Colorful List Accent 6" w:uiPriority="72"/>
+    <w:lsdException w:name="Colorful Grid Accent 6" w:uiPriority="73"/>
+    <w:lsdException w:name="Subtle Emphasis" w:uiPriority="19" w:qFormat="1"/>
+    <w:lsdException w:name="Intense Emphasis" w:uiPriority="21" w:qFormat="1"/>
+    <w:lsdException w:name="Subtle Reference" w:uiPriority="31" w:qFormat="1"/>
+    <w:lsdException w:name="Intense Reference" w:uiPriority="32" w:qFormat="1"/>
+    <w:lsdException w:name="Book Title" w:uiPriority="33" w:qFormat="1"/>
+    <w:lsdException w:name="Bibliography" w:semiHidden="1" w:uiPriority="37" w:unhideWhenUsed="1"/>
+    <w:lsdException w:name="TOC Heading" w:semiHidden="1" w:uiPriority="39" w:unhideWhenUsed="1" w:qFormat="1"/>
+    <w:lsdException w:name="Plain Table 1" w:uiPriority="41"/>
+    <w:lsdException w:name="Plain Table 2" w:uiPriority="42"/>
+    <w:lsdException w:name="Plain Table 3" w:uiPriority="43"/>
+    <w:lsdException w:name="Plain Table 4" w:uiPriority="44"/>
+    <w:lsdException w:name="Plain Table 5" w:uiPriority="45"/>
+    <w:lsdException w:name="Grid Table Light" w:uiPriority="40"/>
+    <w:lsdException w:name="Grid Table 1 Light" w:uiPriority="46"/>
+    <w:lsdException w:name="Grid Table 2" w:uiPriority="47"/>
+    <w:lsdException w:name="Grid Table 3" w:uiPriority="48"/>
+    <w:lsdException w:name="Grid Table 4" w:uiPriority="49"/>
+    <w:lsdException w:name="Grid Table 5 Dark" w:uiPriority="50"/>
+    <w:lsdException w:name="Grid Table 6 Colorful" w:uiPriority="51"/>
+    <w:lsdException w:name="Grid Table 7 Colorful" w:uiPriority="52"/>
+    <w:lsdException w:name="Grid Table 1 Light Accent 1" w:uiPriority="46"/>
+    <w:lsdException w:name="Grid Table 2 Accent 1" w:uiPriority="47"/>
+    <w:lsdException w:name="Grid Table 3 Accent 1" w:uiPriority="48"/>
+    <w:lsdException w:name="Grid Table 4 Accent 1" w:uiPriority="49"/>
+    <w:lsdException w:name="Grid Table 5 Dark Accent 1" w:uiPriority="50"/>
+    <w:lsdException w:name="Grid Table 6 Colorful Accent 1" w:uiPriority="51"/>
+    <w:lsdException w:name="Grid Table 7 Colorful Accent 1" w:uiPriority="52"/>
+    <w:lsdException w:name="Grid Table 1 Light Accent 2" w:uiPriority="46"/>
+    <w:lsdException w:name="Grid Table 2 Accent 2" w:uiPriority="47"/>
+    <w:lsdException w:name="Grid Table 3 Accent 2" w:uiPriority="48"/>
+    <w:lsdException w:name="Grid Table 4 Accent 2" w:uiPriority="49"/>
+    <w:lsdException w:name="Grid Table 5 Dark Accent 2" w:uiPriority="50"/>
+    <w:lsdException w:name="Grid Table 6 Colorful Accent 2" w:uiPriority="51"/>
+    <w:lsdException w:name="Grid Table 7 Colorful Accent 2" w:uiPriority="52"/>
+    <w:lsdException w:name="Grid Table 1 Light Accent 3" w:uiPriority="46"/>
+    <w:lsdException w:name="Grid Table 2 Accent 3" w:uiPriority="47"/>
+    <w:lsdException w:name="Grid Table 3 Accent 3" w:uiPriority="48"/>
+    <w:lsdException w:name="Grid Table 4 Accent 3" w:uiPriority="49"/>
+    <w:lsdException w:name="Grid Table 5 Dark Accent 3" w:uiPriority="50"/>
+    <w:lsdException w:name="Grid Table 6 Colorful Accent 3" w:uiPriority="51"/>
+    <w:lsdException w:name="Grid Table 7 Colorful Accent 3" w:uiPriority="52"/>
+    <w:lsdException w:name="Grid Table 1 Light Accent 4" w:uiPriority="46"/>
+    <w:lsdException w:name="Grid Table 2 Accent 4" w:uiPriority="47"/>
+    <w:lsdException w:name="Grid Table 3 Accent 4" w:uiPriority="48"/>
+    <w:lsdException w:name="Grid Table 4 Accent 4" w:uiPriority="49"/>
+    <w:lsdException w:name="Grid Table 5 Dark Accent 4" w:uiPriority="50"/>
+    <w:lsdException w:name="Grid Table 6 Colorful Accent 4" w:uiPriority="51"/>
+    <w:lsdException w:name="Grid Table 7 Colorful Accent 4" w:uiPriority="52"/>
+    <w:lsdException w:name="Grid Table 1 Light Accent 5" w:uiPriority="46"/>
+    <w:lsdException w:name="Grid Table 2 Accent 5" w:uiPriority="47"/>
+    <w:lsdException w:name="Grid Table 3 Accent 5" w:uiPriority="48"/>
+    <w:lsdException w:name="Grid Table 4 Accent 5" w:uiPriority="49"/>
+    <w:lsdException w:name="Grid Table 5 Dark Accent 5" w:uiPriority="50"/>
+    <w:lsdException w:name="Grid Table 6 Colorful Accent 5" w:uiPriority="51"/>
+    <w:lsdException w:name="Grid Table 7 Colorful Accent 5" w:uiPriority="52"/>
+    <w:lsdException w:name="Grid Table 1 Light Accent 6" w:uiPriority="46"/>
+    <w:lsdException w:name="Grid Table 2 Accent 6" w:uiPriority="47"/>
+    <w:lsdException w:name="Grid Table 3 Accent 6" w:uiPriority="48"/>
+    <w:lsdException w:name="Grid Table 4 Accent 6" w:uiPriority="49"/>
+    <w:lsdException w:name="Grid Table 5 Dark Accent 6" w:uiPriority="50"/>
+    <w:lsdException w:name="Grid Table 6 Colorful Accent 6" w:uiPriority="51"/>
+    <w:lsdException w:name="Grid Table 7 Colorful Accent 6" w:uiPriority="52"/>
+    <w:lsdException w:name="List Table 1 Light" w:uiPriority="46"/>
+    <w:lsdException w:name="List Table 2" w:uiPriority="47"/>
+    <w:lsdException w:name="List Table 3" w:uiPriority="48"/>
+    <w:lsdException w:name="List Table 4" w:uiPriority="49"/>
+    <w:lsdException w:name="List Table 5 Dark" w:uiPriority="50"/>
+    <w:lsdException w:name="List Table 6 Colorful" w:uiPriority="51"/>
+    <w:lsdException w:name="List Table 7 Colorful" w:uiPriority="52"/>
+    <w:lsdException w:name="List Table 1 Light Accent 1" w:uiPriority="46"/>
+    <w:lsdException w:name="List Table 2 Accent 1" w:uiPriority="47"/>
+    <w:lsdException w:name="List Table 3 Accent 1" w:uiPriority="48"/>
+    <w:lsdException w:name="List Table 4 Accent 1" w:uiPriority="49"/>
+    <w:lsdException w:name="List Table 5 Dark Accent 1" w:uiPriority="50"/>
+    <w:lsdException w:name="List Table 6 Colorful Accent 1" w:uiPriority="51"/>
+    <w:lsdException w:name="List Table 7 Colorful Accent 1" w:uiPriority="52"/>
+    <w:lsdException w:name="List Table 1 Light Accent 2" w:uiPriority="46"/>
+    <w:lsdException w:name="List Table 2 Accent 2" w:uiPriority="47"/>
+    <w:lsdException w:name="List Table 3 Accent 2" w:uiPriority="48"/>
+    <w:lsdException w:name="List Table 4 Accent 2" w:uiPriority="49"/>
+    <w:lsdException w:name="List Table 5 Dark Accent 2" w:uiPriority="50"/>
+    <w:lsdException w:name="List Table 6 Colorful Accent 2" w:uiPriority="51"/>
+    <w:lsdException w:name="List Table 7 Colorful Accent 2" w:uiPriority="52"/>
+    <w:lsdException w:name="List Table 1 Light Accent 3" w:uiPriority="46"/>
+    <w:lsdException w:name="List Table 2 Accent 3" w:uiPriority="47"/>
+    <w:lsdException w:name="List Table 3 Accent 3" w:uiPriority="48"/>
+    <w:lsdException w:name="List Table 4 Accent 3" w:uiPriority="49"/>
+    <w:lsdException w:name="List Table 5 Dark Accent 3" w:uiPriority="50"/>
+    <w:lsdException w:name="List Table 6 Colorful Accent 3" w:uiPriority="51"/>
+    <w:lsdException w:name="List Table 7 Colorful Accent 3" w:uiPriority="52"/>
+    <w:lsdException w:name="List Table 1 Light Accent 4" w:uiPriority="46"/>
+    <w:lsdException w:name="List Table 2 Accent 4" w:uiPriority="47"/>
+    <w:lsdException w:name="List Table 3 Accent 4" w:uiPriority="48"/>
+    <w:lsdException w:name="List Table 4 Accent 4" w:uiPriority="49"/>
+    <w:lsdException w:name="List Table 5 Dark Accent 4" w:uiPriority="50"/>
+    <w:lsdException w:name="List Table 6 Colorful Accent 4" w:uiPriority="51"/>
+    <w:lsdException w:name="List Table 7 Colorful Accent 4" w:uiPriority="52"/>
+    <w:lsdException w:name="List Table 1 Light Accent 5" w:uiPriority="46"/>
+    <w:lsdException w:name="List Table 2 Accent 5" w:uiPriority="47"/>
+    <w:lsdException w:name="List Table 3 Accent 5" w:uiPriority="48"/>
+    <w:lsdException w:name="List Table 4 Accent 5" w:uiPriority="49"/>
+    <w:lsdException w:name="List Table 5 Dark Accent 5" w:uiPriority="50"/>
+    <w:lsdException w:name="List Table 6 Colorful Accent 5" w:uiPriority="51"/>
+    <w:lsdException w:name="List Table 7 Colorful Accent 5" w:uiPriority="52"/>
+    <w:lsdException w:name="List Table 1 Light Accent 6" w:uiPriority="46"/>
+    <w:lsdException w:name="List Table 2 Accent 6" w:uiPriority="47"/>
+    <w:lsdException w:name="List Table 3 Accent 6" w:uiPriority="48"/>
+    <w:lsdException w:name="List Table 4 Accent 6" w:uiPriority="49"/>
+    <w:lsdException w:name="List Table 5 Dark Accent 6" w:uiPriority="50"/>
+    <w:lsdException w:name="List Table 6 Colorful Accent 6" w:uiPriority="51"/>
+    <w:lsdException w:name="List Table 7 Colorful Accent 6" w:uiPriority="52"/>
+    <w:lsdException w:name="Mention" w:semiHidden="1" w:unhideWhenUsed="1"/>
+    <w:lsdException w:name="Smart Hyperlink" w:semiHidden="1" w:unhideWhenUsed="1"/>
+    <w:lsdException w:name="Hashtag" w:semiHidden="1" w:unhideWhenUsed="1"/>
+    <w:lsdException w:name="Unresolved Mention" w:semiHidden="1" w:unhideWhenUsed="1"/>
+    <w:lsdException w:name="Smart Link" w:semiHidden="1" w:unhideWhenUsed="1"/>
   </w:latentStyles>
   <w:style w:type="paragraph" w:default="1" w:styleId="Normal">
     <w:name w:val="Normal"/>

</xml_diff>